<commit_message>
Add full draft of Introduction section (1.1–1.4)
</commit_message>
<xml_diff>
--- a/Farbod/0-Farbod-Final-Report.docx
+++ b/Farbod/0-Farbod-Final-Report.docx
@@ -1,6 +1,6 @@
 
 <file path=word/document.xml><?xml version="1.0" encoding="utf-8"?>
-<w:document xmlns:wpc="http://schemas.microsoft.com/office/word/2010/wordprocessingCanvas" xmlns:cx="http://schemas.microsoft.com/office/drawing/2014/chartex" xmlns:cx1="http://schemas.microsoft.com/office/drawing/2015/9/8/chartex" xmlns:cx2="http://schemas.microsoft.com/office/drawing/2015/10/21/chartex" xmlns:cx3="http://schemas.microsoft.com/office/drawing/2016/5/9/chartex" xmlns:cx4="http://schemas.microsoft.com/office/drawing/2016/5/10/chartex" xmlns:cx5="http://schemas.microsoft.com/office/drawing/2016/5/11/chartex" xmlns:cx6="http://schemas.microsoft.com/office/drawing/2016/5/12/chartex" xmlns:cx7="http://schemas.microsoft.com/office/drawing/2016/5/13/chartex" xmlns:cx8="http://schemas.microsoft.com/office/drawing/2016/5/14/chartex" xmlns:mc="http://schemas.openxmlformats.org/markup-compatibility/2006" xmlns:aink="http://schemas.microsoft.com/office/drawing/2016/ink" xmlns:am3d="http://schemas.microsoft.com/office/drawing/2017/model3d" xmlns:o="urn:schemas-microsoft-com:office:office" xmlns:oel="http://schemas.microsoft.com/office/2019/extlst" xmlns:r="http://schemas.openxmlformats.org/officeDocument/2006/relationships" xmlns:m="http://schemas.openxmlformats.org/officeDocument/2006/math" xmlns:v="urn:schemas-microsoft-com:vml" xmlns:wp14="http://schemas.microsoft.com/office/word/2010/wordprocessingDrawing" xmlns:wp="http://schemas.openxmlformats.org/drawingml/2006/wordprocessingDrawing" xmlns:w10="urn:schemas-microsoft-com:office:word" xmlns:w="http://schemas.openxmlformats.org/wordprocessingml/2006/main" xmlns:w14="http://schemas.microsoft.com/office/word/2010/wordml" xmlns:w15="http://schemas.microsoft.com/office/word/2012/wordml" xmlns:w16cex="http://schemas.microsoft.com/office/word/2018/wordml/cex" xmlns:w16cid="http://schemas.microsoft.com/office/word/2016/wordml/cid" xmlns:w16="http://schemas.microsoft.com/office/word/2018/wordml" xmlns:w16du="http://schemas.microsoft.com/office/word/2023/wordml/word16du" xmlns:w16sdtdh="http://schemas.microsoft.com/office/word/2020/wordml/sdtdatahash" xmlns:w16sdtfl="http://schemas.microsoft.com/office/word/2024/wordml/sdtformatlock" xmlns:w16se="http://schemas.microsoft.com/office/word/2015/wordml/symex" xmlns:wpg="http://schemas.microsoft.com/office/word/2010/wordprocessingGroup" xmlns:wpi="http://schemas.microsoft.com/office/word/2010/wordprocessingInk" xmlns:wne="http://schemas.microsoft.com/office/word/2006/wordml" xmlns:wps="http://schemas.microsoft.com/office/word/2010/wordprocessingShape" mc:Ignorable="w14 w15 w16se w16cid w16 w16cex w16sdtdh w16sdtfl w16du wp14">
+<w:document xmlns:wpc="http://schemas.microsoft.com/office/word/2010/wordprocessingCanvas" xmlns:cx="http://schemas.microsoft.com/office/drawing/2014/chartex" xmlns:cx1="http://schemas.microsoft.com/office/drawing/2015/9/8/chartex" xmlns:cx2="http://schemas.microsoft.com/office/drawing/2015/10/21/chartex" xmlns:cx3="http://schemas.microsoft.com/office/drawing/2016/5/9/chartex" xmlns:cx4="http://schemas.microsoft.com/office/drawing/2016/5/10/chartex" xmlns:cx5="http://schemas.microsoft.com/office/drawing/2016/5/11/chartex" xmlns:cx6="http://schemas.microsoft.com/office/drawing/2016/5/12/chartex" xmlns:cx7="http://schemas.microsoft.com/office/drawing/2016/5/13/chartex" xmlns:cx8="http://schemas.microsoft.com/office/drawing/2016/5/14/chartex" xmlns:mc="http://schemas.openxmlformats.org/markup-compatibility/2006" xmlns:aink="http://schemas.microsoft.com/office/drawing/2016/ink" xmlns:am3d="http://schemas.microsoft.com/office/drawing/2017/model3d" xmlns:o="urn:schemas-microsoft-com:office:office" xmlns:r="http://schemas.openxmlformats.org/officeDocument/2006/relationships" xmlns:m="http://schemas.openxmlformats.org/officeDocument/2006/math" xmlns:v="urn:schemas-microsoft-com:vml" xmlns:wp14="http://schemas.microsoft.com/office/word/2010/wordprocessingDrawing" xmlns:wp="http://schemas.openxmlformats.org/drawingml/2006/wordprocessingDrawing" xmlns:w10="urn:schemas-microsoft-com:office:word" xmlns:w="http://schemas.openxmlformats.org/wordprocessingml/2006/main" xmlns:w14="http://schemas.microsoft.com/office/word/2010/wordml" xmlns:w15="http://schemas.microsoft.com/office/word/2012/wordml" xmlns:w16cex="http://schemas.microsoft.com/office/word/2018/wordml/cex" xmlns:w16cid="http://schemas.microsoft.com/office/word/2016/wordml/cid" xmlns:w16="http://schemas.microsoft.com/office/word/2018/wordml" xmlns:w16sdtdh="http://schemas.microsoft.com/office/word/2020/wordml/sdtdatahash" xmlns:w16se="http://schemas.microsoft.com/office/word/2015/wordml/symex" xmlns:wpg="http://schemas.microsoft.com/office/word/2010/wordprocessingGroup" xmlns:wpi="http://schemas.microsoft.com/office/word/2010/wordprocessingInk" xmlns:wne="http://schemas.microsoft.com/office/word/2006/wordml" xmlns:wps="http://schemas.microsoft.com/office/word/2010/wordprocessingShape" mc:Ignorable="w14 w15 w16se w16cid w16 w16cex w16sdtdh wp14">
   <w:body>
     <w:p>
       <w:pPr>
@@ -1042,119 +1042,14 @@
           <w:rFonts w:ascii="Times New Roman" w:eastAsia="Times New Roman" w:hAnsi="Times New Roman" w:cs="Times New Roman"/>
           <w:iCs/>
         </w:rPr>
-        <w:t xml:space="preserve"> and r</w:t>
-      </w:r>
-      <w:r>
-        <w:rPr>
-          <w:rFonts w:ascii="Times New Roman" w:eastAsia="Times New Roman" w:hAnsi="Times New Roman" w:cs="Times New Roman"/>
-          <w:iCs/>
-        </w:rPr>
-        <w:t xml:space="preserve">equired </w:t>
-      </w:r>
-      <w:r>
-        <w:rPr>
-          <w:rFonts w:ascii="Times New Roman" w:eastAsia="Times New Roman" w:hAnsi="Times New Roman" w:cs="Times New Roman"/>
-          <w:iCs/>
-        </w:rPr>
-        <w:t>s</w:t>
-      </w:r>
-      <w:r>
-        <w:rPr>
-          <w:rFonts w:ascii="Times New Roman" w:eastAsia="Times New Roman" w:hAnsi="Times New Roman" w:cs="Times New Roman"/>
-          <w:iCs/>
-        </w:rPr>
-        <w:t xml:space="preserve">upplementary </w:t>
-      </w:r>
-      <w:r>
-        <w:rPr>
-          <w:rFonts w:ascii="Times New Roman" w:eastAsia="Times New Roman" w:hAnsi="Times New Roman" w:cs="Times New Roman"/>
-          <w:iCs/>
-        </w:rPr>
-        <w:t>g</w:t>
-      </w:r>
-      <w:r>
-        <w:rPr>
-          <w:rFonts w:ascii="Times New Roman" w:eastAsia="Times New Roman" w:hAnsi="Times New Roman" w:cs="Times New Roman"/>
-          <w:iCs/>
-        </w:rPr>
-        <w:t>raph/</w:t>
-      </w:r>
-      <w:r>
-        <w:rPr>
-          <w:rFonts w:ascii="Times New Roman" w:eastAsia="Times New Roman" w:hAnsi="Times New Roman" w:cs="Times New Roman"/>
-          <w:iCs/>
-        </w:rPr>
-        <w:t>t</w:t>
-      </w:r>
-      <w:r>
-        <w:rPr>
-          <w:rFonts w:ascii="Times New Roman" w:eastAsia="Times New Roman" w:hAnsi="Times New Roman" w:cs="Times New Roman"/>
-          <w:iCs/>
-        </w:rPr>
-        <w:t>able</w:t>
-      </w:r>
-      <w:r>
-        <w:rPr>
-          <w:rFonts w:ascii="Times New Roman" w:eastAsia="Times New Roman" w:hAnsi="Times New Roman" w:cs="Times New Roman"/>
-          <w:iCs/>
-        </w:rPr>
-        <w:t xml:space="preserve"> </w:t>
-      </w:r>
-      <w:r>
-        <w:rPr>
-          <w:rFonts w:ascii="Times New Roman" w:eastAsia="Times New Roman" w:hAnsi="Times New Roman" w:cs="Times New Roman"/>
-          <w:i/>
-        </w:rPr>
-        <w:t>(</w:t>
-      </w:r>
-      <w:r>
-        <w:rPr>
-          <w:rFonts w:ascii="Times New Roman" w:eastAsia="Times New Roman" w:hAnsi="Times New Roman" w:cs="Times New Roman"/>
-          <w:i/>
-        </w:rPr>
-        <w:t>include histogram</w:t>
-      </w:r>
-      <w:r>
-        <w:rPr>
-          <w:rFonts w:ascii="Times New Roman" w:eastAsia="Times New Roman" w:hAnsi="Times New Roman" w:cs="Times New Roman"/>
-          <w:i/>
-        </w:rPr>
-        <w:t xml:space="preserve"> f</w:t>
-      </w:r>
-      <w:r>
-        <w:rPr>
-          <w:rFonts w:ascii="Times New Roman" w:eastAsia="Times New Roman" w:hAnsi="Times New Roman" w:cs="Times New Roman"/>
-          <w:i/>
-        </w:rPr>
-        <w:t>or correlation/comparison of means RQs</w:t>
-      </w:r>
-      <w:r>
-        <w:rPr>
-          <w:rFonts w:ascii="Times New Roman" w:eastAsia="Times New Roman" w:hAnsi="Times New Roman" w:cs="Times New Roman"/>
-          <w:i/>
-        </w:rPr>
-        <w:t xml:space="preserve">, </w:t>
-      </w:r>
-      <w:r>
-        <w:rPr>
-          <w:rFonts w:ascii="Times New Roman" w:eastAsia="Times New Roman" w:hAnsi="Times New Roman" w:cs="Times New Roman"/>
-          <w:i/>
-        </w:rPr>
-        <w:t>include contingency table</w:t>
-      </w:r>
-      <w:r>
-        <w:rPr>
-          <w:rFonts w:ascii="Times New Roman" w:eastAsia="Times New Roman" w:hAnsi="Times New Roman" w:cs="Times New Roman"/>
-          <w:i/>
-        </w:rPr>
-        <w:t xml:space="preserve"> f</w:t>
-      </w:r>
-      <w:r>
-        <w:rPr>
-          <w:rFonts w:ascii="Times New Roman" w:eastAsia="Times New Roman" w:hAnsi="Times New Roman" w:cs="Times New Roman"/>
-          <w:i/>
-        </w:rPr>
-        <w:t xml:space="preserve">or comparison of proportions </w:t>
+        <w:t xml:space="preserve"> and required supplementary graph/table </w:t>
+      </w:r>
+      <w:r>
+        <w:rPr>
+          <w:rFonts w:ascii="Times New Roman" w:eastAsia="Times New Roman" w:hAnsi="Times New Roman" w:cs="Times New Roman"/>
+          <w:i/>
+        </w:rPr>
+        <w:t xml:space="preserve">(include histogram for correlation/comparison of means RQs, include contingency table for comparison of proportions </w:t>
       </w:r>
       <w:r>
         <w:rPr>
@@ -4373,8 +4268,326 @@
       <w:pPr>
         <w:rPr>
           <w:rFonts w:ascii="Times New Roman" w:eastAsia="Times New Roman" w:hAnsi="Times New Roman" w:cs="Times New Roman"/>
-        </w:rPr>
-      </w:pPr>
+          <w:rtl/>
+        </w:rPr>
+      </w:pPr>
+    </w:p>
+    <w:p>
+      <w:pPr>
+        <w:pStyle w:val="NormalWeb"/>
+        <w:jc w:val="both"/>
+        <w:rPr>
+          <w:rStyle w:val="Strong"/>
+          <w:rFonts w:eastAsiaTheme="majorEastAsia"/>
+          <w:b w:val="0"/>
+          <w:bCs w:val="0"/>
+          <w:sz w:val="32"/>
+          <w:szCs w:val="32"/>
+        </w:rPr>
+      </w:pPr>
+      <w:r>
+        <w:rPr>
+          <w:rStyle w:val="Strong"/>
+          <w:rFonts w:eastAsiaTheme="majorEastAsia"/>
+          <w:b w:val="0"/>
+          <w:bCs w:val="0"/>
+          <w:sz w:val="32"/>
+          <w:szCs w:val="32"/>
+        </w:rPr>
+        <w:lastRenderedPageBreak/>
+        <w:t>1. Introduction</w:t>
+      </w:r>
+    </w:p>
+    <w:p>
+      <w:pPr>
+        <w:pStyle w:val="NormalWeb"/>
+        <w:rPr>
+          <w:sz w:val="28"/>
+          <w:szCs w:val="28"/>
+        </w:rPr>
+      </w:pPr>
+      <w:r>
+        <w:rPr>
+          <w:rStyle w:val="Strong"/>
+          <w:rFonts w:eastAsiaTheme="majorEastAsia"/>
+          <w:b w:val="0"/>
+          <w:bCs w:val="0"/>
+          <w:sz w:val="28"/>
+          <w:szCs w:val="28"/>
+        </w:rPr>
+        <w:t>1.1</w:t>
+      </w:r>
+      <w:r>
+        <w:rPr>
+          <w:rStyle w:val="Strong"/>
+          <w:rFonts w:eastAsiaTheme="majorEastAsia"/>
+          <w:b w:val="0"/>
+          <w:bCs w:val="0"/>
+          <w:sz w:val="28"/>
+          <w:szCs w:val="28"/>
+        </w:rPr>
+        <w:tab/>
+      </w:r>
+      <w:r>
+        <w:rPr>
+          <w:rStyle w:val="Strong"/>
+          <w:rFonts w:eastAsiaTheme="majorEastAsia"/>
+          <w:b w:val="0"/>
+          <w:bCs w:val="0"/>
+          <w:sz w:val="28"/>
+          <w:szCs w:val="28"/>
+        </w:rPr>
+        <w:t xml:space="preserve"> Problem </w:t>
+      </w:r>
+      <w:r>
+        <w:rPr>
+          <w:rStyle w:val="Strong"/>
+          <w:rFonts w:eastAsiaTheme="majorEastAsia"/>
+          <w:b w:val="0"/>
+          <w:bCs w:val="0"/>
+          <w:sz w:val="28"/>
+          <w:szCs w:val="28"/>
+        </w:rPr>
+        <w:t>statement and research motivation</w:t>
+      </w:r>
+    </w:p>
+    <w:p>
+      <w:pPr>
+        <w:pStyle w:val="NormalWeb"/>
+      </w:pPr>
+      <w:r>
+        <w:t>Understanding how London’s weather changes over the year can help build a clearer picture of its seasonal patterns. The dataset includes daily measurements such as temperature, cloud cover, sunshine, radiation and rainfall, which together offer a useful view of how different conditions vary across the seasons. Since London is known for its quick shifts in temperature and rain, it’s interesting to examine whether these fluctuations follow any consistent seasonal trend. The aim of this project is to explore these daily values and identify any patterns that might explain how seasonal changes influence rainfall and other climate indicators.</w:t>
+      </w:r>
+    </w:p>
+    <w:p>
+      <w:pPr>
+        <w:pStyle w:val="NormalWeb"/>
+      </w:pPr>
+    </w:p>
+    <w:p>
+      <w:pPr>
+        <w:pStyle w:val="NormalWeb"/>
+        <w:rPr>
+          <w:sz w:val="28"/>
+          <w:szCs w:val="28"/>
+        </w:rPr>
+      </w:pPr>
+      <w:r>
+        <w:rPr>
+          <w:sz w:val="28"/>
+          <w:szCs w:val="28"/>
+        </w:rPr>
+        <w:t>1.2</w:t>
+      </w:r>
+      <w:r>
+        <w:rPr>
+          <w:sz w:val="28"/>
+          <w:szCs w:val="28"/>
+        </w:rPr>
+        <w:tab/>
+        <w:t xml:space="preserve">The </w:t>
+      </w:r>
+      <w:bookmarkStart w:id="0" w:name="_Hlk215795475"/>
+      <w:r>
+        <w:rPr>
+          <w:sz w:val="28"/>
+          <w:szCs w:val="28"/>
+        </w:rPr>
+        <w:t xml:space="preserve">data </w:t>
+      </w:r>
+      <w:bookmarkEnd w:id="0"/>
+      <w:r>
+        <w:rPr>
+          <w:sz w:val="28"/>
+          <w:szCs w:val="28"/>
+        </w:rPr>
+        <w:t>set</w:t>
+      </w:r>
+    </w:p>
+    <w:p>
+      <w:pPr>
+        <w:pStyle w:val="NormalWeb"/>
+      </w:pPr>
+      <w:r>
+        <w:t>Kaggle</w:t>
+      </w:r>
+    </w:p>
+    <w:p>
+      <w:pPr>
+        <w:pStyle w:val="NormalWeb"/>
+      </w:pPr>
+    </w:p>
+    <w:p>
+      <w:pPr>
+        <w:pStyle w:val="NormalWeb"/>
+        <w:rPr>
+          <w:sz w:val="28"/>
+          <w:szCs w:val="28"/>
+        </w:rPr>
+      </w:pPr>
+      <w:r>
+        <w:rPr>
+          <w:sz w:val="28"/>
+          <w:szCs w:val="28"/>
+        </w:rPr>
+        <w:t>1.3</w:t>
+      </w:r>
+      <w:r>
+        <w:rPr>
+          <w:sz w:val="28"/>
+          <w:szCs w:val="28"/>
+        </w:rPr>
+        <w:tab/>
+        <w:t>Research question</w:t>
+      </w:r>
+    </w:p>
+    <w:p>
+      <w:pPr>
+        <w:rPr>
+          <w:rFonts w:ascii="Times New Roman" w:eastAsia="Times New Roman" w:hAnsi="Times New Roman" w:cs="Times New Roman"/>
+          <w:kern w:val="0"/>
+          <w14:ligatures w14:val="none"/>
+        </w:rPr>
+      </w:pPr>
+      <w:r>
+        <w:rPr>
+          <w:rFonts w:ascii="Times New Roman" w:eastAsia="Times New Roman" w:hAnsi="Times New Roman" w:cs="Times New Roman"/>
+          <w:kern w:val="0"/>
+          <w14:ligatures w14:val="none"/>
+        </w:rPr>
+        <w:t>Is there a difference in the mean daily precipitation among the seasons in London from 1979 to 2020?</w:t>
+      </w:r>
+    </w:p>
+    <w:p>
+      <w:pPr>
+        <w:rPr>
+          <w:rFonts w:ascii="Times New Roman" w:eastAsia="Times New Roman" w:hAnsi="Times New Roman" w:cs="Times New Roman"/>
+          <w:kern w:val="0"/>
+          <w14:ligatures w14:val="none"/>
+        </w:rPr>
+      </w:pPr>
+    </w:p>
+    <w:p>
+      <w:pPr>
+        <w:rPr>
+          <w:rFonts w:ascii="Times New Roman" w:eastAsia="Times New Roman" w:hAnsi="Times New Roman" w:cs="Times New Roman"/>
+          <w:kern w:val="0"/>
+          <w14:ligatures w14:val="none"/>
+        </w:rPr>
+      </w:pPr>
+    </w:p>
+    <w:p>
+      <w:pPr>
+        <w:rPr>
+          <w:rFonts w:ascii="Times New Roman" w:eastAsia="Times New Roman" w:hAnsi="Times New Roman" w:cs="Times New Roman"/>
+          <w:kern w:val="0"/>
+          <w:sz w:val="28"/>
+          <w:szCs w:val="28"/>
+          <w14:ligatures w14:val="none"/>
+        </w:rPr>
+      </w:pPr>
+      <w:r>
+        <w:rPr>
+          <w:rFonts w:ascii="Times New Roman" w:eastAsia="Times New Roman" w:hAnsi="Times New Roman" w:cs="Times New Roman"/>
+          <w:kern w:val="0"/>
+          <w:sz w:val="28"/>
+          <w:szCs w:val="28"/>
+          <w14:ligatures w14:val="none"/>
+        </w:rPr>
+        <w:t>1.4</w:t>
+      </w:r>
+      <w:r>
+        <w:rPr>
+          <w:rFonts w:ascii="Times New Roman" w:eastAsia="Times New Roman" w:hAnsi="Times New Roman" w:cs="Times New Roman"/>
+          <w:kern w:val="0"/>
+          <w:sz w:val="28"/>
+          <w:szCs w:val="28"/>
+          <w14:ligatures w14:val="none"/>
+        </w:rPr>
+        <w:tab/>
+      </w:r>
+      <w:r>
+        <w:rPr>
+          <w:rFonts w:ascii="Times New Roman" w:eastAsia="Times New Roman" w:hAnsi="Times New Roman" w:cs="Times New Roman"/>
+          <w:kern w:val="0"/>
+          <w:sz w:val="28"/>
+          <w:szCs w:val="28"/>
+          <w14:ligatures w14:val="none"/>
+        </w:rPr>
+        <w:t>Null hypothesis and alternative hypothesis (H0/H1)</w:t>
+      </w:r>
+    </w:p>
+    <w:p>
+      <w:pPr>
+        <w:rPr>
+          <w:rFonts w:ascii="Times New Roman" w:eastAsia="Times New Roman" w:hAnsi="Times New Roman" w:cs="Times New Roman"/>
+          <w:kern w:val="0"/>
+          <w:sz w:val="28"/>
+          <w:szCs w:val="28"/>
+          <w14:ligatures w14:val="none"/>
+        </w:rPr>
+      </w:pPr>
+    </w:p>
+    <w:p>
+      <w:pPr>
+        <w:rPr>
+          <w:rFonts w:ascii="Times New Roman" w:eastAsia="Times New Roman" w:hAnsi="Times New Roman" w:cs="Times New Roman"/>
+          <w:sz w:val="28"/>
+          <w:szCs w:val="28"/>
+          <w:lang w:val="en-US"/>
+        </w:rPr>
+      </w:pPr>
+      <w:r>
+        <w:rPr>
+          <w:rFonts w:ascii="Times New Roman" w:eastAsia="Times New Roman" w:hAnsi="Times New Roman" w:cs="Times New Roman"/>
+          <w:kern w:val="0"/>
+          <w14:ligatures w14:val="none"/>
+        </w:rPr>
+        <w:t>- Null Hypothesis (H</w:t>
+      </w:r>
+      <w:r>
+        <w:rPr>
+          <w:rFonts w:ascii="Times New Roman" w:eastAsia="Times New Roman" w:hAnsi="Times New Roman" w:cs="Times New Roman"/>
+          <w:kern w:val="0"/>
+          <w:vertAlign w:val="subscript"/>
+          <w14:ligatures w14:val="none"/>
+        </w:rPr>
+        <w:t>0</w:t>
+      </w:r>
+      <w:r>
+        <w:rPr>
+          <w:rFonts w:ascii="Times New Roman" w:eastAsia="Times New Roman" w:hAnsi="Times New Roman" w:cs="Times New Roman"/>
+          <w:kern w:val="0"/>
+          <w14:ligatures w14:val="none"/>
+        </w:rPr>
+        <w:t>): There is no difference in the mean of daily precipitation among the seasons in London from 1979 to 2020.</w:t>
+      </w:r>
+      <w:r>
+        <w:rPr>
+          <w:rFonts w:ascii="Times New Roman" w:eastAsia="Times New Roman" w:hAnsi="Times New Roman" w:cs="Times New Roman"/>
+          <w:kern w:val="0"/>
+          <w14:ligatures w14:val="none"/>
+        </w:rPr>
+        <w:br/>
+        <w:t>- Alternative Hypothesis (H</w:t>
+      </w:r>
+      <w:r>
+        <w:rPr>
+          <w:rFonts w:ascii="Times New Roman" w:eastAsia="Times New Roman" w:hAnsi="Times New Roman" w:cs="Times New Roman"/>
+          <w:kern w:val="0"/>
+          <w:vertAlign w:val="subscript"/>
+          <w14:ligatures w14:val="none"/>
+        </w:rPr>
+        <w:t>1</w:t>
+      </w:r>
+      <w:r>
+        <w:rPr>
+          <w:rFonts w:ascii="Times New Roman" w:eastAsia="Times New Roman" w:hAnsi="Times New Roman" w:cs="Times New Roman"/>
+          <w:kern w:val="0"/>
+          <w14:ligatures w14:val="none"/>
+        </w:rPr>
+        <w:t>): There is a difference in the mean of daily precipitation among the seasons in London from 1979 to 2020.</w:t>
+      </w:r>
     </w:p>
     <w:sectPr>
       <w:footerReference w:type="even" r:id="rId8"/>
@@ -4390,7 +4603,7 @@
 </file>
 
 <file path=word/endnotes.xml><?xml version="1.0" encoding="utf-8"?>
-<w:endnotes xmlns:wpc="http://schemas.microsoft.com/office/word/2010/wordprocessingCanvas" xmlns:cx="http://schemas.microsoft.com/office/drawing/2014/chartex" xmlns:cx1="http://schemas.microsoft.com/office/drawing/2015/9/8/chartex" xmlns:cx2="http://schemas.microsoft.com/office/drawing/2015/10/21/chartex" xmlns:cx3="http://schemas.microsoft.com/office/drawing/2016/5/9/chartex" xmlns:cx4="http://schemas.microsoft.com/office/drawing/2016/5/10/chartex" xmlns:cx5="http://schemas.microsoft.com/office/drawing/2016/5/11/chartex" xmlns:cx6="http://schemas.microsoft.com/office/drawing/2016/5/12/chartex" xmlns:cx7="http://schemas.microsoft.com/office/drawing/2016/5/13/chartex" xmlns:cx8="http://schemas.microsoft.com/office/drawing/2016/5/14/chartex" xmlns:mc="http://schemas.openxmlformats.org/markup-compatibility/2006" xmlns:aink="http://schemas.microsoft.com/office/drawing/2016/ink" xmlns:am3d="http://schemas.microsoft.com/office/drawing/2017/model3d" xmlns:o="urn:schemas-microsoft-com:office:office" xmlns:oel="http://schemas.microsoft.com/office/2019/extlst" xmlns:r="http://schemas.openxmlformats.org/officeDocument/2006/relationships" xmlns:m="http://schemas.openxmlformats.org/officeDocument/2006/math" xmlns:v="urn:schemas-microsoft-com:vml" xmlns:wp14="http://schemas.microsoft.com/office/word/2010/wordprocessingDrawing" xmlns:wp="http://schemas.openxmlformats.org/drawingml/2006/wordprocessingDrawing" xmlns:w10="urn:schemas-microsoft-com:office:word" xmlns:w="http://schemas.openxmlformats.org/wordprocessingml/2006/main" xmlns:w14="http://schemas.microsoft.com/office/word/2010/wordml" xmlns:w15="http://schemas.microsoft.com/office/word/2012/wordml" xmlns:w16cex="http://schemas.microsoft.com/office/word/2018/wordml/cex" xmlns:w16cid="http://schemas.microsoft.com/office/word/2016/wordml/cid" xmlns:w16="http://schemas.microsoft.com/office/word/2018/wordml" xmlns:w16du="http://schemas.microsoft.com/office/word/2023/wordml/word16du" xmlns:w16sdtdh="http://schemas.microsoft.com/office/word/2020/wordml/sdtdatahash" xmlns:w16sdtfl="http://schemas.microsoft.com/office/word/2024/wordml/sdtformatlock" xmlns:w16se="http://schemas.microsoft.com/office/word/2015/wordml/symex" xmlns:wpg="http://schemas.microsoft.com/office/word/2010/wordprocessingGroup" xmlns:wpi="http://schemas.microsoft.com/office/word/2010/wordprocessingInk" xmlns:wne="http://schemas.microsoft.com/office/word/2006/wordml" xmlns:wps="http://schemas.microsoft.com/office/word/2010/wordprocessingShape" mc:Ignorable="w14 w15 w16se w16cid w16 w16cex w16sdtdh w16sdtfl w16du wp14">
+<w:endnotes xmlns:wpc="http://schemas.microsoft.com/office/word/2010/wordprocessingCanvas" xmlns:cx="http://schemas.microsoft.com/office/drawing/2014/chartex" xmlns:cx1="http://schemas.microsoft.com/office/drawing/2015/9/8/chartex" xmlns:cx2="http://schemas.microsoft.com/office/drawing/2015/10/21/chartex" xmlns:cx3="http://schemas.microsoft.com/office/drawing/2016/5/9/chartex" xmlns:cx4="http://schemas.microsoft.com/office/drawing/2016/5/10/chartex" xmlns:cx5="http://schemas.microsoft.com/office/drawing/2016/5/11/chartex" xmlns:cx6="http://schemas.microsoft.com/office/drawing/2016/5/12/chartex" xmlns:cx7="http://schemas.microsoft.com/office/drawing/2016/5/13/chartex" xmlns:cx8="http://schemas.microsoft.com/office/drawing/2016/5/14/chartex" xmlns:mc="http://schemas.openxmlformats.org/markup-compatibility/2006" xmlns:aink="http://schemas.microsoft.com/office/drawing/2016/ink" xmlns:am3d="http://schemas.microsoft.com/office/drawing/2017/model3d" xmlns:o="urn:schemas-microsoft-com:office:office" xmlns:r="http://schemas.openxmlformats.org/officeDocument/2006/relationships" xmlns:m="http://schemas.openxmlformats.org/officeDocument/2006/math" xmlns:v="urn:schemas-microsoft-com:vml" xmlns:wp14="http://schemas.microsoft.com/office/word/2010/wordprocessingDrawing" xmlns:wp="http://schemas.openxmlformats.org/drawingml/2006/wordprocessingDrawing" xmlns:w10="urn:schemas-microsoft-com:office:word" xmlns:w="http://schemas.openxmlformats.org/wordprocessingml/2006/main" xmlns:w14="http://schemas.microsoft.com/office/word/2010/wordml" xmlns:w15="http://schemas.microsoft.com/office/word/2012/wordml" xmlns:w16cex="http://schemas.microsoft.com/office/word/2018/wordml/cex" xmlns:w16cid="http://schemas.microsoft.com/office/word/2016/wordml/cid" xmlns:w16="http://schemas.microsoft.com/office/word/2018/wordml" xmlns:w16sdtdh="http://schemas.microsoft.com/office/word/2020/wordml/sdtdatahash" xmlns:w16se="http://schemas.microsoft.com/office/word/2015/wordml/symex" xmlns:wpg="http://schemas.microsoft.com/office/word/2010/wordprocessingGroup" xmlns:wpi="http://schemas.microsoft.com/office/word/2010/wordprocessingInk" xmlns:wne="http://schemas.microsoft.com/office/word/2006/wordml" xmlns:wps="http://schemas.microsoft.com/office/word/2010/wordprocessingShape" mc:Ignorable="w14 w15 w16se w16cid w16 w16cex w16sdtdh wp14">
   <w:endnote w:type="separator" w:id="-1">
     <w:p>
       <w:r>
@@ -4412,7 +4625,7 @@
 </file>
 
 <file path=word/footer1.xml><?xml version="1.0" encoding="utf-8"?>
-<w:ftr xmlns:wpc="http://schemas.microsoft.com/office/word/2010/wordprocessingCanvas" xmlns:cx="http://schemas.microsoft.com/office/drawing/2014/chartex" xmlns:cx1="http://schemas.microsoft.com/office/drawing/2015/9/8/chartex" xmlns:cx2="http://schemas.microsoft.com/office/drawing/2015/10/21/chartex" xmlns:cx3="http://schemas.microsoft.com/office/drawing/2016/5/9/chartex" xmlns:cx4="http://schemas.microsoft.com/office/drawing/2016/5/10/chartex" xmlns:cx5="http://schemas.microsoft.com/office/drawing/2016/5/11/chartex" xmlns:cx6="http://schemas.microsoft.com/office/drawing/2016/5/12/chartex" xmlns:cx7="http://schemas.microsoft.com/office/drawing/2016/5/13/chartex" xmlns:cx8="http://schemas.microsoft.com/office/drawing/2016/5/14/chartex" xmlns:mc="http://schemas.openxmlformats.org/markup-compatibility/2006" xmlns:aink="http://schemas.microsoft.com/office/drawing/2016/ink" xmlns:am3d="http://schemas.microsoft.com/office/drawing/2017/model3d" xmlns:o="urn:schemas-microsoft-com:office:office" xmlns:oel="http://schemas.microsoft.com/office/2019/extlst" xmlns:r="http://schemas.openxmlformats.org/officeDocument/2006/relationships" xmlns:m="http://schemas.openxmlformats.org/officeDocument/2006/math" xmlns:v="urn:schemas-microsoft-com:vml" xmlns:wp14="http://schemas.microsoft.com/office/word/2010/wordprocessingDrawing" xmlns:wp="http://schemas.openxmlformats.org/drawingml/2006/wordprocessingDrawing" xmlns:w10="urn:schemas-microsoft-com:office:word" xmlns:w="http://schemas.openxmlformats.org/wordprocessingml/2006/main" xmlns:w14="http://schemas.microsoft.com/office/word/2010/wordml" xmlns:w15="http://schemas.microsoft.com/office/word/2012/wordml" xmlns:w16cex="http://schemas.microsoft.com/office/word/2018/wordml/cex" xmlns:w16cid="http://schemas.microsoft.com/office/word/2016/wordml/cid" xmlns:w16="http://schemas.microsoft.com/office/word/2018/wordml" xmlns:w16du="http://schemas.microsoft.com/office/word/2023/wordml/word16du" xmlns:w16sdtdh="http://schemas.microsoft.com/office/word/2020/wordml/sdtdatahash" xmlns:w16sdtfl="http://schemas.microsoft.com/office/word/2024/wordml/sdtformatlock" xmlns:w16se="http://schemas.microsoft.com/office/word/2015/wordml/symex" xmlns:wpg="http://schemas.microsoft.com/office/word/2010/wordprocessingGroup" xmlns:wpi="http://schemas.microsoft.com/office/word/2010/wordprocessingInk" xmlns:wne="http://schemas.microsoft.com/office/word/2006/wordml" xmlns:wps="http://schemas.microsoft.com/office/word/2010/wordprocessingShape" mc:Ignorable="w14 w15 w16se w16cid w16 w16cex w16sdtdh w16sdtfl w16du wp14">
+<w:ftr xmlns:wpc="http://schemas.microsoft.com/office/word/2010/wordprocessingCanvas" xmlns:cx="http://schemas.microsoft.com/office/drawing/2014/chartex" xmlns:cx1="http://schemas.microsoft.com/office/drawing/2015/9/8/chartex" xmlns:cx2="http://schemas.microsoft.com/office/drawing/2015/10/21/chartex" xmlns:cx3="http://schemas.microsoft.com/office/drawing/2016/5/9/chartex" xmlns:cx4="http://schemas.microsoft.com/office/drawing/2016/5/10/chartex" xmlns:cx5="http://schemas.microsoft.com/office/drawing/2016/5/11/chartex" xmlns:cx6="http://schemas.microsoft.com/office/drawing/2016/5/12/chartex" xmlns:cx7="http://schemas.microsoft.com/office/drawing/2016/5/13/chartex" xmlns:cx8="http://schemas.microsoft.com/office/drawing/2016/5/14/chartex" xmlns:mc="http://schemas.openxmlformats.org/markup-compatibility/2006" xmlns:aink="http://schemas.microsoft.com/office/drawing/2016/ink" xmlns:am3d="http://schemas.microsoft.com/office/drawing/2017/model3d" xmlns:o="urn:schemas-microsoft-com:office:office" xmlns:r="http://schemas.openxmlformats.org/officeDocument/2006/relationships" xmlns:m="http://schemas.openxmlformats.org/officeDocument/2006/math" xmlns:v="urn:schemas-microsoft-com:vml" xmlns:wp14="http://schemas.microsoft.com/office/word/2010/wordprocessingDrawing" xmlns:wp="http://schemas.openxmlformats.org/drawingml/2006/wordprocessingDrawing" xmlns:w10="urn:schemas-microsoft-com:office:word" xmlns:w="http://schemas.openxmlformats.org/wordprocessingml/2006/main" xmlns:w14="http://schemas.microsoft.com/office/word/2010/wordml" xmlns:w15="http://schemas.microsoft.com/office/word/2012/wordml" xmlns:w16cex="http://schemas.microsoft.com/office/word/2018/wordml/cex" xmlns:w16cid="http://schemas.microsoft.com/office/word/2016/wordml/cid" xmlns:w16="http://schemas.microsoft.com/office/word/2018/wordml" xmlns:w16sdtdh="http://schemas.microsoft.com/office/word/2020/wordml/sdtdatahash" xmlns:w16se="http://schemas.microsoft.com/office/word/2015/wordml/symex" xmlns:wpg="http://schemas.microsoft.com/office/word/2010/wordprocessingGroup" xmlns:wpi="http://schemas.microsoft.com/office/word/2010/wordprocessingInk" xmlns:wne="http://schemas.microsoft.com/office/word/2006/wordml" xmlns:wps="http://schemas.microsoft.com/office/word/2010/wordprocessingShape" mc:Ignorable="w14 w15 w16se w16cid w16 w16cex w16sdtdh wp14">
   <w:sdt>
     <w:sdtPr>
       <w:rPr>
@@ -4424,6 +4637,11 @@
         <w:docPartUnique/>
       </w:docPartObj>
     </w:sdtPr>
+    <w:sdtEndPr>
+      <w:rPr>
+        <w:rStyle w:val="PageNumber"/>
+      </w:rPr>
+    </w:sdtEndPr>
     <w:sdtContent>
       <w:p>
         <w:pPr>
@@ -4464,7 +4682,7 @@
 </file>
 
 <file path=word/footer2.xml><?xml version="1.0" encoding="utf-8"?>
-<w:ftr xmlns:wpc="http://schemas.microsoft.com/office/word/2010/wordprocessingCanvas" xmlns:cx="http://schemas.microsoft.com/office/drawing/2014/chartex" xmlns:cx1="http://schemas.microsoft.com/office/drawing/2015/9/8/chartex" xmlns:cx2="http://schemas.microsoft.com/office/drawing/2015/10/21/chartex" xmlns:cx3="http://schemas.microsoft.com/office/drawing/2016/5/9/chartex" xmlns:cx4="http://schemas.microsoft.com/office/drawing/2016/5/10/chartex" xmlns:cx5="http://schemas.microsoft.com/office/drawing/2016/5/11/chartex" xmlns:cx6="http://schemas.microsoft.com/office/drawing/2016/5/12/chartex" xmlns:cx7="http://schemas.microsoft.com/office/drawing/2016/5/13/chartex" xmlns:cx8="http://schemas.microsoft.com/office/drawing/2016/5/14/chartex" xmlns:mc="http://schemas.openxmlformats.org/markup-compatibility/2006" xmlns:aink="http://schemas.microsoft.com/office/drawing/2016/ink" xmlns:am3d="http://schemas.microsoft.com/office/drawing/2017/model3d" xmlns:o="urn:schemas-microsoft-com:office:office" xmlns:oel="http://schemas.microsoft.com/office/2019/extlst" xmlns:r="http://schemas.openxmlformats.org/officeDocument/2006/relationships" xmlns:m="http://schemas.openxmlformats.org/officeDocument/2006/math" xmlns:v="urn:schemas-microsoft-com:vml" xmlns:wp14="http://schemas.microsoft.com/office/word/2010/wordprocessingDrawing" xmlns:wp="http://schemas.openxmlformats.org/drawingml/2006/wordprocessingDrawing" xmlns:w10="urn:schemas-microsoft-com:office:word" xmlns:w="http://schemas.openxmlformats.org/wordprocessingml/2006/main" xmlns:w14="http://schemas.microsoft.com/office/word/2010/wordml" xmlns:w15="http://schemas.microsoft.com/office/word/2012/wordml" xmlns:w16cex="http://schemas.microsoft.com/office/word/2018/wordml/cex" xmlns:w16cid="http://schemas.microsoft.com/office/word/2016/wordml/cid" xmlns:w16="http://schemas.microsoft.com/office/word/2018/wordml" xmlns:w16du="http://schemas.microsoft.com/office/word/2023/wordml/word16du" xmlns:w16sdtdh="http://schemas.microsoft.com/office/word/2020/wordml/sdtdatahash" xmlns:w16sdtfl="http://schemas.microsoft.com/office/word/2024/wordml/sdtformatlock" xmlns:w16se="http://schemas.microsoft.com/office/word/2015/wordml/symex" xmlns:wpg="http://schemas.microsoft.com/office/word/2010/wordprocessingGroup" xmlns:wpi="http://schemas.microsoft.com/office/word/2010/wordprocessingInk" xmlns:wne="http://schemas.microsoft.com/office/word/2006/wordml" xmlns:wps="http://schemas.microsoft.com/office/word/2010/wordprocessingShape" mc:Ignorable="w14 w15 w16se w16cid w16 w16cex w16sdtdh w16sdtfl w16du wp14">
+<w:ftr xmlns:wpc="http://schemas.microsoft.com/office/word/2010/wordprocessingCanvas" xmlns:cx="http://schemas.microsoft.com/office/drawing/2014/chartex" xmlns:cx1="http://schemas.microsoft.com/office/drawing/2015/9/8/chartex" xmlns:cx2="http://schemas.microsoft.com/office/drawing/2015/10/21/chartex" xmlns:cx3="http://schemas.microsoft.com/office/drawing/2016/5/9/chartex" xmlns:cx4="http://schemas.microsoft.com/office/drawing/2016/5/10/chartex" xmlns:cx5="http://schemas.microsoft.com/office/drawing/2016/5/11/chartex" xmlns:cx6="http://schemas.microsoft.com/office/drawing/2016/5/12/chartex" xmlns:cx7="http://schemas.microsoft.com/office/drawing/2016/5/13/chartex" xmlns:cx8="http://schemas.microsoft.com/office/drawing/2016/5/14/chartex" xmlns:mc="http://schemas.openxmlformats.org/markup-compatibility/2006" xmlns:aink="http://schemas.microsoft.com/office/drawing/2016/ink" xmlns:am3d="http://schemas.microsoft.com/office/drawing/2017/model3d" xmlns:o="urn:schemas-microsoft-com:office:office" xmlns:r="http://schemas.openxmlformats.org/officeDocument/2006/relationships" xmlns:m="http://schemas.openxmlformats.org/officeDocument/2006/math" xmlns:v="urn:schemas-microsoft-com:vml" xmlns:wp14="http://schemas.microsoft.com/office/word/2010/wordprocessingDrawing" xmlns:wp="http://schemas.openxmlformats.org/drawingml/2006/wordprocessingDrawing" xmlns:w10="urn:schemas-microsoft-com:office:word" xmlns:w="http://schemas.openxmlformats.org/wordprocessingml/2006/main" xmlns:w14="http://schemas.microsoft.com/office/word/2010/wordml" xmlns:w15="http://schemas.microsoft.com/office/word/2012/wordml" xmlns:w16cex="http://schemas.microsoft.com/office/word/2018/wordml/cex" xmlns:w16cid="http://schemas.microsoft.com/office/word/2016/wordml/cid" xmlns:w16="http://schemas.microsoft.com/office/word/2018/wordml" xmlns:w16sdtdh="http://schemas.microsoft.com/office/word/2020/wordml/sdtdatahash" xmlns:w16se="http://schemas.microsoft.com/office/word/2015/wordml/symex" xmlns:wpg="http://schemas.microsoft.com/office/word/2010/wordprocessingGroup" xmlns:wpi="http://schemas.microsoft.com/office/word/2010/wordprocessingInk" xmlns:wne="http://schemas.microsoft.com/office/word/2006/wordml" xmlns:wps="http://schemas.microsoft.com/office/word/2010/wordprocessingShape" mc:Ignorable="w14 w15 w16se w16cid w16 w16cex w16sdtdh wp14">
   <w:sdt>
     <w:sdtPr>
       <w:rPr>
@@ -4476,6 +4694,11 @@
         <w:docPartUnique/>
       </w:docPartObj>
     </w:sdtPr>
+    <w:sdtEndPr>
+      <w:rPr>
+        <w:rStyle w:val="PageNumber"/>
+      </w:rPr>
+    </w:sdtEndPr>
     <w:sdtContent>
       <w:p>
         <w:pPr>
@@ -4529,7 +4752,7 @@
 </file>
 
 <file path=word/footnotes.xml><?xml version="1.0" encoding="utf-8"?>
-<w:footnotes xmlns:wpc="http://schemas.microsoft.com/office/word/2010/wordprocessingCanvas" xmlns:cx="http://schemas.microsoft.com/office/drawing/2014/chartex" xmlns:cx1="http://schemas.microsoft.com/office/drawing/2015/9/8/chartex" xmlns:cx2="http://schemas.microsoft.com/office/drawing/2015/10/21/chartex" xmlns:cx3="http://schemas.microsoft.com/office/drawing/2016/5/9/chartex" xmlns:cx4="http://schemas.microsoft.com/office/drawing/2016/5/10/chartex" xmlns:cx5="http://schemas.microsoft.com/office/drawing/2016/5/11/chartex" xmlns:cx6="http://schemas.microsoft.com/office/drawing/2016/5/12/chartex" xmlns:cx7="http://schemas.microsoft.com/office/drawing/2016/5/13/chartex" xmlns:cx8="http://schemas.microsoft.com/office/drawing/2016/5/14/chartex" xmlns:mc="http://schemas.openxmlformats.org/markup-compatibility/2006" xmlns:aink="http://schemas.microsoft.com/office/drawing/2016/ink" xmlns:am3d="http://schemas.microsoft.com/office/drawing/2017/model3d" xmlns:o="urn:schemas-microsoft-com:office:office" xmlns:oel="http://schemas.microsoft.com/office/2019/extlst" xmlns:r="http://schemas.openxmlformats.org/officeDocument/2006/relationships" xmlns:m="http://schemas.openxmlformats.org/officeDocument/2006/math" xmlns:v="urn:schemas-microsoft-com:vml" xmlns:wp14="http://schemas.microsoft.com/office/word/2010/wordprocessingDrawing" xmlns:wp="http://schemas.openxmlformats.org/drawingml/2006/wordprocessingDrawing" xmlns:w10="urn:schemas-microsoft-com:office:word" xmlns:w="http://schemas.openxmlformats.org/wordprocessingml/2006/main" xmlns:w14="http://schemas.microsoft.com/office/word/2010/wordml" xmlns:w15="http://schemas.microsoft.com/office/word/2012/wordml" xmlns:w16cex="http://schemas.microsoft.com/office/word/2018/wordml/cex" xmlns:w16cid="http://schemas.microsoft.com/office/word/2016/wordml/cid" xmlns:w16="http://schemas.microsoft.com/office/word/2018/wordml" xmlns:w16du="http://schemas.microsoft.com/office/word/2023/wordml/word16du" xmlns:w16sdtdh="http://schemas.microsoft.com/office/word/2020/wordml/sdtdatahash" xmlns:w16sdtfl="http://schemas.microsoft.com/office/word/2024/wordml/sdtformatlock" xmlns:w16se="http://schemas.microsoft.com/office/word/2015/wordml/symex" xmlns:wpg="http://schemas.microsoft.com/office/word/2010/wordprocessingGroup" xmlns:wpi="http://schemas.microsoft.com/office/word/2010/wordprocessingInk" xmlns:wne="http://schemas.microsoft.com/office/word/2006/wordml" xmlns:wps="http://schemas.microsoft.com/office/word/2010/wordprocessingShape" mc:Ignorable="w14 w15 w16se w16cid w16 w16cex w16sdtdh w16sdtfl w16du wp14">
+<w:footnotes xmlns:wpc="http://schemas.microsoft.com/office/word/2010/wordprocessingCanvas" xmlns:cx="http://schemas.microsoft.com/office/drawing/2014/chartex" xmlns:cx1="http://schemas.microsoft.com/office/drawing/2015/9/8/chartex" xmlns:cx2="http://schemas.microsoft.com/office/drawing/2015/10/21/chartex" xmlns:cx3="http://schemas.microsoft.com/office/drawing/2016/5/9/chartex" xmlns:cx4="http://schemas.microsoft.com/office/drawing/2016/5/10/chartex" xmlns:cx5="http://schemas.microsoft.com/office/drawing/2016/5/11/chartex" xmlns:cx6="http://schemas.microsoft.com/office/drawing/2016/5/12/chartex" xmlns:cx7="http://schemas.microsoft.com/office/drawing/2016/5/13/chartex" xmlns:cx8="http://schemas.microsoft.com/office/drawing/2016/5/14/chartex" xmlns:mc="http://schemas.openxmlformats.org/markup-compatibility/2006" xmlns:aink="http://schemas.microsoft.com/office/drawing/2016/ink" xmlns:am3d="http://schemas.microsoft.com/office/drawing/2017/model3d" xmlns:o="urn:schemas-microsoft-com:office:office" xmlns:r="http://schemas.openxmlformats.org/officeDocument/2006/relationships" xmlns:m="http://schemas.openxmlformats.org/officeDocument/2006/math" xmlns:v="urn:schemas-microsoft-com:vml" xmlns:wp14="http://schemas.microsoft.com/office/word/2010/wordprocessingDrawing" xmlns:wp="http://schemas.openxmlformats.org/drawingml/2006/wordprocessingDrawing" xmlns:w10="urn:schemas-microsoft-com:office:word" xmlns:w="http://schemas.openxmlformats.org/wordprocessingml/2006/main" xmlns:w14="http://schemas.microsoft.com/office/word/2010/wordml" xmlns:w15="http://schemas.microsoft.com/office/word/2012/wordml" xmlns:w16cex="http://schemas.microsoft.com/office/word/2018/wordml/cex" xmlns:w16cid="http://schemas.microsoft.com/office/word/2016/wordml/cid" xmlns:w16="http://schemas.microsoft.com/office/word/2018/wordml" xmlns:w16sdtdh="http://schemas.microsoft.com/office/word/2020/wordml/sdtdatahash" xmlns:w16se="http://schemas.microsoft.com/office/word/2015/wordml/symex" xmlns:wpg="http://schemas.microsoft.com/office/word/2010/wordprocessingGroup" xmlns:wpi="http://schemas.microsoft.com/office/word/2010/wordprocessingInk" xmlns:wne="http://schemas.microsoft.com/office/word/2006/wordml" xmlns:wps="http://schemas.microsoft.com/office/word/2010/wordprocessingShape" mc:Ignorable="w14 w15 w16se w16cid w16 w16cex w16sdtdh wp14">
   <w:footnote w:type="separator" w:id="-1">
     <w:p>
       <w:r>
@@ -4559,7 +4782,7 @@
 </file>
 
 <file path=word/numbering.xml><?xml version="1.0" encoding="utf-8"?>
-<w:numbering xmlns:wpc="http://schemas.microsoft.com/office/word/2010/wordprocessingCanvas" xmlns:cx="http://schemas.microsoft.com/office/drawing/2014/chartex" xmlns:cx1="http://schemas.microsoft.com/office/drawing/2015/9/8/chartex" xmlns:cx2="http://schemas.microsoft.com/office/drawing/2015/10/21/chartex" xmlns:cx3="http://schemas.microsoft.com/office/drawing/2016/5/9/chartex" xmlns:cx4="http://schemas.microsoft.com/office/drawing/2016/5/10/chartex" xmlns:cx5="http://schemas.microsoft.com/office/drawing/2016/5/11/chartex" xmlns:cx6="http://schemas.microsoft.com/office/drawing/2016/5/12/chartex" xmlns:cx7="http://schemas.microsoft.com/office/drawing/2016/5/13/chartex" xmlns:cx8="http://schemas.microsoft.com/office/drawing/2016/5/14/chartex" xmlns:mc="http://schemas.openxmlformats.org/markup-compatibility/2006" xmlns:aink="http://schemas.microsoft.com/office/drawing/2016/ink" xmlns:am3d="http://schemas.microsoft.com/office/drawing/2017/model3d" xmlns:o="urn:schemas-microsoft-com:office:office" xmlns:oel="http://schemas.microsoft.com/office/2019/extlst" xmlns:r="http://schemas.openxmlformats.org/officeDocument/2006/relationships" xmlns:m="http://schemas.openxmlformats.org/officeDocument/2006/math" xmlns:v="urn:schemas-microsoft-com:vml" xmlns:wp14="http://schemas.microsoft.com/office/word/2010/wordprocessingDrawing" xmlns:wp="http://schemas.openxmlformats.org/drawingml/2006/wordprocessingDrawing" xmlns:w10="urn:schemas-microsoft-com:office:word" xmlns:w="http://schemas.openxmlformats.org/wordprocessingml/2006/main" xmlns:w14="http://schemas.microsoft.com/office/word/2010/wordml" xmlns:w15="http://schemas.microsoft.com/office/word/2012/wordml" xmlns:w16cex="http://schemas.microsoft.com/office/word/2018/wordml/cex" xmlns:w16cid="http://schemas.microsoft.com/office/word/2016/wordml/cid" xmlns:w16="http://schemas.microsoft.com/office/word/2018/wordml" xmlns:w16du="http://schemas.microsoft.com/office/word/2023/wordml/word16du" xmlns:w16sdtdh="http://schemas.microsoft.com/office/word/2020/wordml/sdtdatahash" xmlns:w16sdtfl="http://schemas.microsoft.com/office/word/2024/wordml/sdtformatlock" xmlns:w16se="http://schemas.microsoft.com/office/word/2015/wordml/symex" xmlns:wpg="http://schemas.microsoft.com/office/word/2010/wordprocessingGroup" xmlns:wpi="http://schemas.microsoft.com/office/word/2010/wordprocessingInk" xmlns:wne="http://schemas.microsoft.com/office/word/2006/wordml" xmlns:wps="http://schemas.microsoft.com/office/word/2010/wordprocessingShape" mc:Ignorable="w14 w15 w16se w16cid w16 w16cex w16sdtdh w16sdtfl w16du wp14">
+<w:numbering xmlns:wpc="http://schemas.microsoft.com/office/word/2010/wordprocessingCanvas" xmlns:cx="http://schemas.microsoft.com/office/drawing/2014/chartex" xmlns:cx1="http://schemas.microsoft.com/office/drawing/2015/9/8/chartex" xmlns:cx2="http://schemas.microsoft.com/office/drawing/2015/10/21/chartex" xmlns:cx3="http://schemas.microsoft.com/office/drawing/2016/5/9/chartex" xmlns:cx4="http://schemas.microsoft.com/office/drawing/2016/5/10/chartex" xmlns:cx5="http://schemas.microsoft.com/office/drawing/2016/5/11/chartex" xmlns:cx6="http://schemas.microsoft.com/office/drawing/2016/5/12/chartex" xmlns:cx7="http://schemas.microsoft.com/office/drawing/2016/5/13/chartex" xmlns:cx8="http://schemas.microsoft.com/office/drawing/2016/5/14/chartex" xmlns:mc="http://schemas.openxmlformats.org/markup-compatibility/2006" xmlns:aink="http://schemas.microsoft.com/office/drawing/2016/ink" xmlns:am3d="http://schemas.microsoft.com/office/drawing/2017/model3d" xmlns:o="urn:schemas-microsoft-com:office:office" xmlns:r="http://schemas.openxmlformats.org/officeDocument/2006/relationships" xmlns:m="http://schemas.openxmlformats.org/officeDocument/2006/math" xmlns:v="urn:schemas-microsoft-com:vml" xmlns:wp14="http://schemas.microsoft.com/office/word/2010/wordprocessingDrawing" xmlns:wp="http://schemas.openxmlformats.org/drawingml/2006/wordprocessingDrawing" xmlns:w10="urn:schemas-microsoft-com:office:word" xmlns:w="http://schemas.openxmlformats.org/wordprocessingml/2006/main" xmlns:w14="http://schemas.microsoft.com/office/word/2010/wordml" xmlns:w15="http://schemas.microsoft.com/office/word/2012/wordml" xmlns:w16cex="http://schemas.microsoft.com/office/word/2018/wordml/cex" xmlns:w16cid="http://schemas.microsoft.com/office/word/2016/wordml/cid" xmlns:w16="http://schemas.microsoft.com/office/word/2018/wordml" xmlns:w16sdtdh="http://schemas.microsoft.com/office/word/2020/wordml/sdtdatahash" xmlns:w16se="http://schemas.microsoft.com/office/word/2015/wordml/symex" xmlns:wpg="http://schemas.microsoft.com/office/word/2010/wordprocessingGroup" xmlns:wpi="http://schemas.microsoft.com/office/word/2010/wordprocessingInk" xmlns:wne="http://schemas.microsoft.com/office/word/2006/wordml" xmlns:wps="http://schemas.microsoft.com/office/word/2010/wordprocessingShape" mc:Ignorable="w14 w15 w16se w16cid w16 w16cex w16sdtdh wp14">
   <w:abstractNum w:abstractNumId="0" w15:restartNumberingAfterBreak="0">
     <w:nsid w:val="03867835"/>
     <w:multiLevelType w:val="hybridMultilevel"/>
@@ -7965,110 +8188,110 @@
       </w:rPr>
     </w:lvl>
   </w:abstractNum>
-  <w:num w:numId="1" w16cid:durableId="193809708">
+  <w:num w:numId="1">
     <w:abstractNumId w:val="27"/>
   </w:num>
-  <w:num w:numId="2" w16cid:durableId="439304008">
+  <w:num w:numId="2">
     <w:abstractNumId w:val="0"/>
   </w:num>
-  <w:num w:numId="3" w16cid:durableId="1814369601">
+  <w:num w:numId="3">
     <w:abstractNumId w:val="8"/>
   </w:num>
-  <w:num w:numId="4" w16cid:durableId="2006858979">
+  <w:num w:numId="4">
     <w:abstractNumId w:val="28"/>
   </w:num>
-  <w:num w:numId="5" w16cid:durableId="1839346339">
+  <w:num w:numId="5">
     <w:abstractNumId w:val="18"/>
   </w:num>
-  <w:num w:numId="6" w16cid:durableId="1380855808">
+  <w:num w:numId="6">
     <w:abstractNumId w:val="10"/>
   </w:num>
-  <w:num w:numId="7" w16cid:durableId="565338146">
+  <w:num w:numId="7">
     <w:abstractNumId w:val="30"/>
   </w:num>
-  <w:num w:numId="8" w16cid:durableId="522136554">
+  <w:num w:numId="8">
     <w:abstractNumId w:val="19"/>
   </w:num>
-  <w:num w:numId="9" w16cid:durableId="729496021">
+  <w:num w:numId="9">
     <w:abstractNumId w:val="24"/>
   </w:num>
-  <w:num w:numId="10" w16cid:durableId="417485858">
+  <w:num w:numId="10">
     <w:abstractNumId w:val="7"/>
   </w:num>
-  <w:num w:numId="11" w16cid:durableId="1035351234">
+  <w:num w:numId="11">
     <w:abstractNumId w:val="23"/>
   </w:num>
-  <w:num w:numId="12" w16cid:durableId="837691969">
+  <w:num w:numId="12">
     <w:abstractNumId w:val="5"/>
   </w:num>
-  <w:num w:numId="13" w16cid:durableId="979849249">
+  <w:num w:numId="13">
     <w:abstractNumId w:val="16"/>
   </w:num>
-  <w:num w:numId="14" w16cid:durableId="387188096">
+  <w:num w:numId="14">
     <w:abstractNumId w:val="11"/>
   </w:num>
-  <w:num w:numId="15" w16cid:durableId="1770663035">
+  <w:num w:numId="15">
     <w:abstractNumId w:val="14"/>
   </w:num>
-  <w:num w:numId="16" w16cid:durableId="642200228">
+  <w:num w:numId="16">
     <w:abstractNumId w:val="15"/>
   </w:num>
-  <w:num w:numId="17" w16cid:durableId="595553950">
+  <w:num w:numId="17">
     <w:abstractNumId w:val="6"/>
   </w:num>
-  <w:num w:numId="18" w16cid:durableId="1839729133">
+  <w:num w:numId="18">
     <w:abstractNumId w:val="1"/>
   </w:num>
-  <w:num w:numId="19" w16cid:durableId="1430350645">
+  <w:num w:numId="19">
     <w:abstractNumId w:val="17"/>
   </w:num>
-  <w:num w:numId="20" w16cid:durableId="609823634">
+  <w:num w:numId="20">
     <w:abstractNumId w:val="9"/>
   </w:num>
-  <w:num w:numId="21" w16cid:durableId="1595891774">
+  <w:num w:numId="21">
     <w:abstractNumId w:val="13"/>
   </w:num>
-  <w:num w:numId="22" w16cid:durableId="1857501887">
+  <w:num w:numId="22">
     <w:abstractNumId w:val="4"/>
   </w:num>
-  <w:num w:numId="23" w16cid:durableId="1424566782">
+  <w:num w:numId="23">
     <w:abstractNumId w:val="20"/>
   </w:num>
-  <w:num w:numId="24" w16cid:durableId="983385615">
+  <w:num w:numId="24">
     <w:abstractNumId w:val="22"/>
   </w:num>
-  <w:num w:numId="25" w16cid:durableId="1303582182">
+  <w:num w:numId="25">
     <w:abstractNumId w:val="25"/>
   </w:num>
-  <w:num w:numId="26" w16cid:durableId="2138447778">
+  <w:num w:numId="26">
     <w:abstractNumId w:val="2"/>
   </w:num>
-  <w:num w:numId="27" w16cid:durableId="715280916">
+  <w:num w:numId="27">
     <w:abstractNumId w:val="12"/>
   </w:num>
-  <w:num w:numId="28" w16cid:durableId="296570619">
+  <w:num w:numId="28">
     <w:abstractNumId w:val="26"/>
   </w:num>
-  <w:num w:numId="29" w16cid:durableId="266351746">
+  <w:num w:numId="29">
     <w:abstractNumId w:val="32"/>
   </w:num>
-  <w:num w:numId="30" w16cid:durableId="1027947511">
+  <w:num w:numId="30">
     <w:abstractNumId w:val="29"/>
   </w:num>
-  <w:num w:numId="31" w16cid:durableId="1358778646">
+  <w:num w:numId="31">
     <w:abstractNumId w:val="21"/>
   </w:num>
-  <w:num w:numId="32" w16cid:durableId="186406669">
+  <w:num w:numId="32">
     <w:abstractNumId w:val="31"/>
   </w:num>
-  <w:num w:numId="33" w16cid:durableId="364215154">
+  <w:num w:numId="33">
     <w:abstractNumId w:val="3"/>
   </w:num>
 </w:numbering>
 </file>
 
 <file path=word/styles.xml><?xml version="1.0" encoding="utf-8"?>
-<w:styles xmlns:mc="http://schemas.openxmlformats.org/markup-compatibility/2006" xmlns:r="http://schemas.openxmlformats.org/officeDocument/2006/relationships" xmlns:w="http://schemas.openxmlformats.org/wordprocessingml/2006/main" xmlns:w14="http://schemas.microsoft.com/office/word/2010/wordml" xmlns:w15="http://schemas.microsoft.com/office/word/2012/wordml" xmlns:w16cex="http://schemas.microsoft.com/office/word/2018/wordml/cex" xmlns:w16cid="http://schemas.microsoft.com/office/word/2016/wordml/cid" xmlns:w16="http://schemas.microsoft.com/office/word/2018/wordml" xmlns:w16du="http://schemas.microsoft.com/office/word/2023/wordml/word16du" xmlns:w16sdtdh="http://schemas.microsoft.com/office/word/2020/wordml/sdtdatahash" xmlns:w16sdtfl="http://schemas.microsoft.com/office/word/2024/wordml/sdtformatlock" xmlns:w16se="http://schemas.microsoft.com/office/word/2015/wordml/symex" mc:Ignorable="w14 w15 w16se w16cid w16 w16cex w16sdtdh w16sdtfl w16du">
+<w:styles xmlns:mc="http://schemas.openxmlformats.org/markup-compatibility/2006" xmlns:r="http://schemas.openxmlformats.org/officeDocument/2006/relationships" xmlns:w="http://schemas.openxmlformats.org/wordprocessingml/2006/main" xmlns:w14="http://schemas.microsoft.com/office/word/2010/wordml" xmlns:w15="http://schemas.microsoft.com/office/word/2012/wordml" xmlns:w16cex="http://schemas.microsoft.com/office/word/2018/wordml/cex" xmlns:w16cid="http://schemas.microsoft.com/office/word/2016/wordml/cid" xmlns:w16="http://schemas.microsoft.com/office/word/2018/wordml" xmlns:w16sdtdh="http://schemas.microsoft.com/office/word/2020/wordml/sdtdatahash" xmlns:w16se="http://schemas.microsoft.com/office/word/2015/wordml/symex" mc:Ignorable="w14 w15 w16se w16cid w16 w16cex w16sdtdh">
   <w:docDefaults>
     <w:rPrDefault>
       <w:rPr>
@@ -8513,7 +8736,6 @@
     <w:next w:val="Normal"/>
     <w:link w:val="Heading3Char"/>
     <w:uiPriority w:val="9"/>
-    <w:semiHidden/>
     <w:unhideWhenUsed/>
     <w:qFormat/>
     <w:rsid w:val="00CD56D6"/>
@@ -8718,7 +8940,6 @@
     <w:basedOn w:val="DefaultParagraphFont"/>
     <w:link w:val="Heading3"/>
     <w:uiPriority w:val="9"/>
-    <w:semiHidden/>
     <w:rsid w:val="00CD56D6"/>
     <w:rPr>
       <w:rFonts w:eastAsiaTheme="majorEastAsia" w:cstheme="majorBidi"/>
@@ -9126,6 +9347,22 @@
       <w:shd w:val="clear" w:color="auto" w:fill="E1DFDD"/>
     </w:rPr>
   </w:style>
+  <w:style w:type="paragraph" w:styleId="NormalWeb">
+    <w:name w:val="Normal (Web)"/>
+    <w:basedOn w:val="Normal"/>
+    <w:uiPriority w:val="99"/>
+    <w:unhideWhenUsed/>
+    <w:rsid w:val="00DC7399"/>
+    <w:pPr>
+      <w:spacing w:before="100" w:beforeAutospacing="1" w:after="100" w:afterAutospacing="1"/>
+    </w:pPr>
+    <w:rPr>
+      <w:rFonts w:ascii="Times New Roman" w:eastAsia="Times New Roman" w:hAnsi="Times New Roman" w:cs="Times New Roman"/>
+      <w:kern w:val="0"/>
+      <w:lang w:val="en-US"/>
+      <w14:ligatures w14:val="none"/>
+    </w:rPr>
+  </w:style>
 </w:styles>
 </file>
 

</xml_diff>

<commit_message>
Update sections: Introduction and Data Set with latest details
</commit_message>
<xml_diff>
--- a/Farbod/0-Farbod-Final-Report.docx
+++ b/Farbod/0-Farbod-Final-Report.docx
@@ -3465,6 +3465,7 @@
           <w:rFonts w:ascii="Times New Roman" w:eastAsia="Times New Roman" w:hAnsi="Times New Roman" w:cs="Times New Roman"/>
           <w:b/>
           <w:bCs/>
+          <w:lang w:val="en-US"/>
         </w:rPr>
       </w:pPr>
       <w:r>
@@ -4337,112 +4338,183 @@
           <w:sz w:val="28"/>
           <w:szCs w:val="28"/>
         </w:rPr>
-        <w:t xml:space="preserve"> Problem </w:t>
-      </w:r>
-      <w:r>
-        <w:rPr>
-          <w:rStyle w:val="Strong"/>
-          <w:rFonts w:eastAsiaTheme="majorEastAsia"/>
-          <w:b w:val="0"/>
-          <w:bCs w:val="0"/>
+        <w:t xml:space="preserve"> Problem statement and research motivation</w:t>
+      </w:r>
+    </w:p>
+    <w:p>
+      <w:pPr>
+        <w:pStyle w:val="NormalWeb"/>
+        <w:jc w:val="both"/>
+      </w:pPr>
+      <w:r>
+        <w:t>Understanding how London’s weather changes over the year can help build a clearer picture of its seasonal patterns. The dataset includes daily measurements such as temperature, cloud cover, sunshine, radiation and rainfall, which together offer a useful view of how different conditions vary across the seasons. Since London is known for its quick shifts in temperature and rain, it’s interesting to examine whether these fluctuations follow any consistent seasonal trend. The aim of this project is to explore these daily values and identify any patterns that might explain how seasonal changes influence rainfall and other climate indicators.</w:t>
+      </w:r>
+    </w:p>
+    <w:p>
+      <w:pPr>
+        <w:pStyle w:val="NormalWeb"/>
+      </w:pPr>
+    </w:p>
+    <w:p>
+      <w:pPr>
+        <w:pStyle w:val="NormalWeb"/>
+        <w:rPr>
           <w:sz w:val="28"/>
           <w:szCs w:val="28"/>
         </w:rPr>
-        <w:t>statement and research motivation</w:t>
-      </w:r>
-    </w:p>
-    <w:p>
-      <w:pPr>
-        <w:pStyle w:val="NormalWeb"/>
-      </w:pPr>
-      <w:r>
-        <w:t>Understanding how London’s weather changes over the year can help build a clearer picture of its seasonal patterns. The dataset includes daily measurements such as temperature, cloud cover, sunshine, radiation and rainfall, which together offer a useful view of how different conditions vary across the seasons. Since London is known for its quick shifts in temperature and rain, it’s interesting to examine whether these fluctuations follow any consistent seasonal trend. The aim of this project is to explore these daily values and identify any patterns that might explain how seasonal changes influence rainfall and other climate indicators.</w:t>
-      </w:r>
-    </w:p>
-    <w:p>
-      <w:pPr>
-        <w:pStyle w:val="NormalWeb"/>
-      </w:pPr>
-    </w:p>
-    <w:p>
-      <w:pPr>
-        <w:pStyle w:val="NormalWeb"/>
+      </w:pPr>
+      <w:r>
         <w:rPr>
           <w:sz w:val="28"/>
           <w:szCs w:val="28"/>
         </w:rPr>
-      </w:pPr>
+        <w:t>1.2</w:t>
+      </w:r>
       <w:r>
         <w:rPr>
           <w:sz w:val="28"/>
           <w:szCs w:val="28"/>
         </w:rPr>
-        <w:t>1.2</w:t>
-      </w:r>
+        <w:tab/>
+        <w:t xml:space="preserve">The </w:t>
+      </w:r>
+      <w:bookmarkStart w:id="0" w:name="_Hlk215795475"/>
       <w:r>
         <w:rPr>
           <w:sz w:val="28"/>
           <w:szCs w:val="28"/>
         </w:rPr>
-        <w:tab/>
-        <w:t xml:space="preserve">The </w:t>
-      </w:r>
-      <w:bookmarkStart w:id="0" w:name="_Hlk215795475"/>
+        <w:t xml:space="preserve">data </w:t>
+      </w:r>
+      <w:bookmarkEnd w:id="0"/>
       <w:r>
         <w:rPr>
           <w:sz w:val="28"/>
           <w:szCs w:val="28"/>
         </w:rPr>
-        <w:t xml:space="preserve">data </w:t>
-      </w:r>
-      <w:bookmarkEnd w:id="0"/>
-      <w:r>
+        <w:t>set</w:t>
+      </w:r>
+    </w:p>
+    <w:p>
+      <w:pPr>
+        <w:spacing w:before="100" w:beforeAutospacing="1" w:after="100" w:afterAutospacing="1"/>
+        <w:jc w:val="both"/>
+        <w:rPr>
+          <w:rFonts w:ascii="Times New Roman" w:eastAsia="Times New Roman" w:hAnsi="Times New Roman" w:cs="Times New Roman"/>
+          <w:kern w:val="0"/>
+          <w:rtl/>
+          <w:lang w:val="en-US"/>
+          <w14:ligatures w14:val="none"/>
+        </w:rPr>
+      </w:pPr>
+      <w:r>
+        <w:rPr>
+          <w:rFonts w:ascii="Times New Roman" w:eastAsia="Times New Roman" w:hAnsi="Times New Roman" w:cs="Times New Roman"/>
+          <w:kern w:val="0"/>
+          <w:lang w:val="en-US"/>
+          <w14:ligatures w14:val="none"/>
+        </w:rPr>
+        <w:t xml:space="preserve">The dataset contains </w:t>
+      </w:r>
+      <w:r>
+        <w:rPr>
+          <w:rFonts w:ascii="Times New Roman" w:eastAsia="Times New Roman" w:hAnsi="Times New Roman" w:cs="Times New Roman"/>
+          <w:b/>
+          <w:bCs/>
+          <w:kern w:val="0"/>
+          <w:lang w:val="en-US"/>
+          <w14:ligatures w14:val="none"/>
+        </w:rPr>
+        <w:t>approximately 15,000 daily records</w:t>
+      </w:r>
+      <w:r>
+        <w:rPr>
+          <w:rFonts w:ascii="Times New Roman" w:eastAsia="Times New Roman" w:hAnsi="Times New Roman" w:cs="Times New Roman"/>
+          <w:kern w:val="0"/>
+          <w:lang w:val="en-US"/>
+          <w14:ligatures w14:val="none"/>
+        </w:rPr>
+        <w:t xml:space="preserve"> of London weather from </w:t>
+      </w:r>
+      <w:r>
+        <w:rPr>
+          <w:rFonts w:ascii="Times New Roman" w:eastAsia="Times New Roman" w:hAnsi="Times New Roman" w:cs="Times New Roman"/>
+          <w:b/>
+          <w:bCs/>
+          <w:kern w:val="0"/>
+          <w:lang w:val="en-US"/>
+          <w14:ligatures w14:val="none"/>
+        </w:rPr>
+        <w:t>1979 to 2021</w:t>
+      </w:r>
+      <w:r>
+        <w:rPr>
+          <w:rFonts w:ascii="Times New Roman" w:eastAsia="Times New Roman" w:hAnsi="Times New Roman" w:cs="Times New Roman"/>
+          <w:kern w:val="0"/>
+          <w:lang w:val="en-US"/>
+          <w14:ligatures w14:val="none"/>
+        </w:rPr>
+        <w:t xml:space="preserve">, including minimum, maximum and average temperature, rainfall, sunshine, and cloud cover. Most variables are numeric and continuous, suitable for trend and seasonal analysis. Some missing values exist, especially for rainfall and sunshine. The data was originally collected by the </w:t>
+      </w:r>
+      <w:r>
+        <w:rPr>
+          <w:rFonts w:ascii="Times New Roman" w:eastAsia="Times New Roman" w:hAnsi="Times New Roman" w:cs="Times New Roman"/>
+          <w:b/>
+          <w:bCs/>
+          <w:kern w:val="0"/>
+          <w:lang w:val="en-US"/>
+          <w14:ligatures w14:val="none"/>
+        </w:rPr>
+        <w:t>European Climate Assessment (ECA)</w:t>
+      </w:r>
+      <w:r>
+        <w:rPr>
+          <w:rFonts w:ascii="Times New Roman" w:eastAsia="Times New Roman" w:hAnsi="Times New Roman" w:cs="Times New Roman"/>
+          <w:kern w:val="0"/>
+          <w:lang w:val="en-US"/>
+          <w14:ligatures w14:val="none"/>
+        </w:rPr>
+        <w:t xml:space="preserve"> project, providing reliable, long-term European climate records.</w:t>
+      </w:r>
+    </w:p>
+    <w:p>
+      <w:pPr>
+        <w:spacing w:before="100" w:beforeAutospacing="1" w:after="100" w:afterAutospacing="1"/>
+        <w:rPr>
+          <w:rFonts w:ascii="Times New Roman" w:eastAsia="Times New Roman" w:hAnsi="Times New Roman" w:cs="Times New Roman"/>
+          <w:kern w:val="0"/>
+          <w:lang w:val="en-US"/>
+          <w14:ligatures w14:val="none"/>
+        </w:rPr>
+      </w:pPr>
+    </w:p>
+    <w:p>
+      <w:pPr>
+        <w:pStyle w:val="NormalWeb"/>
         <w:rPr>
           <w:sz w:val="28"/>
           <w:szCs w:val="28"/>
         </w:rPr>
-        <w:t>set</w:t>
-      </w:r>
-    </w:p>
-    <w:p>
-      <w:pPr>
-        <w:pStyle w:val="NormalWeb"/>
-      </w:pPr>
-      <w:r>
-        <w:t>Kaggle</w:t>
-      </w:r>
-    </w:p>
-    <w:p>
-      <w:pPr>
-        <w:pStyle w:val="NormalWeb"/>
-      </w:pPr>
-    </w:p>
-    <w:p>
-      <w:pPr>
-        <w:pStyle w:val="NormalWeb"/>
+      </w:pPr>
+      <w:r>
         <w:rPr>
           <w:sz w:val="28"/>
           <w:szCs w:val="28"/>
         </w:rPr>
-      </w:pPr>
+        <w:t>1.3</w:t>
+      </w:r>
       <w:r>
         <w:rPr>
           <w:sz w:val="28"/>
           <w:szCs w:val="28"/>
         </w:rPr>
-        <w:t>1.3</w:t>
-      </w:r>
-      <w:r>
-        <w:rPr>
-          <w:sz w:val="28"/>
-          <w:szCs w:val="28"/>
-        </w:rPr>
         <w:tab/>
         <w:t>Research question</w:t>
       </w:r>
     </w:p>
     <w:p>
       <w:pPr>
+        <w:jc w:val="both"/>
         <w:rPr>
           <w:rFonts w:ascii="Times New Roman" w:eastAsia="Times New Roman" w:hAnsi="Times New Roman" w:cs="Times New Roman"/>
           <w:kern w:val="0"/>
@@ -4505,8 +4577,11 @@
           <w14:ligatures w14:val="none"/>
         </w:rPr>
         <w:tab/>
-      </w:r>
-      <w:r>
+        <w:t>Null hypothesis and alternative hypothesis (H0/H1)</w:t>
+      </w:r>
+    </w:p>
+    <w:p>
+      <w:pPr>
         <w:rPr>
           <w:rFonts w:ascii="Times New Roman" w:eastAsia="Times New Roman" w:hAnsi="Times New Roman" w:cs="Times New Roman"/>
           <w:kern w:val="0"/>
@@ -4514,22 +4589,11 @@
           <w:szCs w:val="28"/>
           <w14:ligatures w14:val="none"/>
         </w:rPr>
-        <w:t>Null hypothesis and alternative hypothesis (H0/H1)</w:t>
-      </w:r>
-    </w:p>
-    <w:p>
-      <w:pPr>
-        <w:rPr>
-          <w:rFonts w:ascii="Times New Roman" w:eastAsia="Times New Roman" w:hAnsi="Times New Roman" w:cs="Times New Roman"/>
-          <w:kern w:val="0"/>
-          <w:sz w:val="28"/>
-          <w:szCs w:val="28"/>
-          <w14:ligatures w14:val="none"/>
-        </w:rPr>
-      </w:pPr>
-    </w:p>
-    <w:p>
-      <w:pPr>
+      </w:pPr>
+    </w:p>
+    <w:p>
+      <w:pPr>
+        <w:jc w:val="both"/>
         <w:rPr>
           <w:rFonts w:ascii="Times New Roman" w:eastAsia="Times New Roman" w:hAnsi="Times New Roman" w:cs="Times New Roman"/>
           <w:sz w:val="28"/>

</xml_diff>

<commit_message>
Add complete Background Research and initial Visualisation draft
- Background Research section fully updated with three relevant references and literature analysis.
- 3.1 Visualization section added as a draft.
</commit_message>
<xml_diff>
--- a/Farbod/0-Farbod-Final-Report.docx
+++ b/Farbod/0-Farbod-Final-Report.docx
@@ -931,6 +931,7 @@
           <w:rFonts w:ascii="Times New Roman" w:eastAsia="Times New Roman" w:hAnsi="Times New Roman" w:cs="Times New Roman"/>
         </w:rPr>
       </w:pPr>
+      <w:bookmarkStart w:id="0" w:name="_Hlk215955478"/>
       <w:r>
         <w:rPr>
           <w:rFonts w:ascii="Times New Roman" w:eastAsia="Times New Roman" w:hAnsi="Times New Roman" w:cs="Times New Roman"/>
@@ -950,6 +951,8 @@
           <w:rFonts w:ascii="Times New Roman" w:eastAsia="Times New Roman" w:hAnsi="Times New Roman" w:cs="Times New Roman"/>
         </w:rPr>
       </w:pPr>
+      <w:bookmarkStart w:id="1" w:name="_Hlk215953550"/>
+      <w:bookmarkEnd w:id="0"/>
       <w:r>
         <w:rPr>
           <w:rFonts w:ascii="Times New Roman" w:eastAsia="Times New Roman" w:hAnsi="Times New Roman" w:cs="Times New Roman"/>
@@ -957,6 +960,7 @@
         <w:t>Why RQ is of interest (research gap and future directions according to the literature)</w:t>
       </w:r>
     </w:p>
+    <w:bookmarkEnd w:id="1"/>
     <w:p>
       <w:pPr>
         <w:ind w:left="1440"/>
@@ -4128,19 +4132,11 @@
           <w:rFonts w:ascii="Times New Roman" w:eastAsia="Times New Roman" w:hAnsi="Times New Roman" w:cs="Times New Roman"/>
         </w:rPr>
       </w:pPr>
-      <w:proofErr w:type="spellStart"/>
-      <w:r>
-        <w:rPr>
-          <w:rFonts w:ascii="Times New Roman" w:eastAsia="Times New Roman" w:hAnsi="Times New Roman" w:cs="Times New Roman"/>
-        </w:rPr>
-        <w:t>Analysis.R</w:t>
-      </w:r>
-      <w:proofErr w:type="spellEnd"/>
-      <w:r>
-        <w:rPr>
-          <w:rFonts w:ascii="Times New Roman" w:eastAsia="Times New Roman" w:hAnsi="Times New Roman" w:cs="Times New Roman"/>
-        </w:rPr>
-        <w:t xml:space="preserve"> code with the appropriate statistics to test the hypotheses. </w:t>
+      <w:r>
+        <w:rPr>
+          <w:rFonts w:ascii="Times New Roman" w:eastAsia="Times New Roman" w:hAnsi="Times New Roman" w:cs="Times New Roman"/>
+        </w:rPr>
+        <w:t xml:space="preserve">Analysis.R code with the appropriate statistics to test the hypotheses. </w:t>
       </w:r>
     </w:p>
     <w:p>
@@ -4378,7 +4374,7 @@
         <w:tab/>
         <w:t xml:space="preserve">The </w:t>
       </w:r>
-      <w:bookmarkStart w:id="0" w:name="_Hlk215795475"/>
+      <w:bookmarkStart w:id="2" w:name="_Hlk215795475"/>
       <w:r>
         <w:rPr>
           <w:sz w:val="28"/>
@@ -4386,7 +4382,7 @@
         </w:rPr>
         <w:t xml:space="preserve">data </w:t>
       </w:r>
-      <w:bookmarkEnd w:id="0"/>
+      <w:bookmarkEnd w:id="2"/>
       <w:r>
         <w:rPr>
           <w:sz w:val="28"/>
@@ -4596,9 +4592,9 @@
         <w:jc w:val="both"/>
         <w:rPr>
           <w:rFonts w:ascii="Times New Roman" w:eastAsia="Times New Roman" w:hAnsi="Times New Roman" w:cs="Times New Roman"/>
-          <w:sz w:val="28"/>
-          <w:szCs w:val="28"/>
-          <w:lang w:val="en-US"/>
+          <w:kern w:val="0"/>
+          <w:rtl/>
+          <w14:ligatures w14:val="none"/>
         </w:rPr>
       </w:pPr>
       <w:r>
@@ -4653,9 +4649,659 @@
         <w:t>): There is a difference in the mean of daily precipitation among the seasons in London from 1979 to 2020.</w:t>
       </w:r>
     </w:p>
+    <w:p>
+      <w:pPr>
+        <w:jc w:val="both"/>
+        <w:rPr>
+          <w:rFonts w:ascii="Times New Roman" w:eastAsia="Times New Roman" w:hAnsi="Times New Roman" w:cs="Times New Roman"/>
+          <w:kern w:val="0"/>
+          <w:rtl/>
+          <w14:ligatures w14:val="none"/>
+        </w:rPr>
+      </w:pPr>
+    </w:p>
+    <w:p>
+      <w:pPr>
+        <w:jc w:val="both"/>
+        <w:rPr>
+          <w:rFonts w:ascii="Times New Roman" w:eastAsia="Times New Roman" w:hAnsi="Times New Roman" w:cs="Times New Roman"/>
+          <w:kern w:val="0"/>
+          <w:rtl/>
+          <w14:ligatures w14:val="none"/>
+        </w:rPr>
+      </w:pPr>
+    </w:p>
+    <w:p>
+      <w:pPr>
+        <w:jc w:val="both"/>
+        <w:rPr>
+          <w:rFonts w:ascii="Times New Roman" w:eastAsia="Times New Roman" w:hAnsi="Times New Roman" w:cs="Times New Roman"/>
+          <w:kern w:val="0"/>
+          <w:rtl/>
+          <w14:ligatures w14:val="none"/>
+        </w:rPr>
+      </w:pPr>
+    </w:p>
+    <w:p>
+      <w:pPr>
+        <w:jc w:val="both"/>
+        <w:rPr>
+          <w:rFonts w:ascii="Times New Roman" w:eastAsia="Times New Roman" w:hAnsi="Times New Roman" w:cs="Times New Roman"/>
+          <w:kern w:val="0"/>
+          <w:rtl/>
+          <w14:ligatures w14:val="none"/>
+        </w:rPr>
+      </w:pPr>
+    </w:p>
+    <w:p>
+      <w:pPr>
+        <w:jc w:val="both"/>
+        <w:rPr>
+          <w:rFonts w:ascii="Times New Roman" w:eastAsia="Times New Roman" w:hAnsi="Times New Roman" w:cs="Times New Roman"/>
+          <w:kern w:val="0"/>
+          <w:rtl/>
+          <w14:ligatures w14:val="none"/>
+        </w:rPr>
+      </w:pPr>
+    </w:p>
+    <w:p>
+      <w:pPr>
+        <w:jc w:val="both"/>
+        <w:rPr>
+          <w:rFonts w:ascii="Times New Roman" w:eastAsia="Times New Roman" w:hAnsi="Times New Roman" w:cs="Times New Roman"/>
+          <w:kern w:val="0"/>
+          <w:rtl/>
+          <w14:ligatures w14:val="none"/>
+        </w:rPr>
+      </w:pPr>
+    </w:p>
+    <w:p>
+      <w:pPr>
+        <w:jc w:val="both"/>
+        <w:rPr>
+          <w:rFonts w:ascii="Times New Roman" w:eastAsia="Times New Roman" w:hAnsi="Times New Roman" w:cs="Times New Roman"/>
+          <w:kern w:val="0"/>
+          <w:rtl/>
+          <w14:ligatures w14:val="none"/>
+        </w:rPr>
+      </w:pPr>
+    </w:p>
+    <w:p>
+      <w:pPr>
+        <w:jc w:val="both"/>
+        <w:rPr>
+          <w:rFonts w:ascii="Times New Roman" w:eastAsia="Times New Roman" w:hAnsi="Times New Roman" w:cs="Times New Roman"/>
+          <w:kern w:val="0"/>
+          <w:rtl/>
+          <w14:ligatures w14:val="none"/>
+        </w:rPr>
+      </w:pPr>
+    </w:p>
+    <w:p>
+      <w:pPr>
+        <w:jc w:val="both"/>
+        <w:rPr>
+          <w:rFonts w:ascii="Times New Roman" w:eastAsia="Times New Roman" w:hAnsi="Times New Roman" w:cs="Times New Roman"/>
+          <w:kern w:val="0"/>
+          <w:rtl/>
+          <w14:ligatures w14:val="none"/>
+        </w:rPr>
+      </w:pPr>
+    </w:p>
+    <w:p>
+      <w:pPr>
+        <w:jc w:val="both"/>
+        <w:rPr>
+          <w:rFonts w:ascii="Times New Roman" w:eastAsia="Times New Roman" w:hAnsi="Times New Roman" w:cs="Times New Roman"/>
+          <w:kern w:val="0"/>
+          <w:rtl/>
+          <w14:ligatures w14:val="none"/>
+        </w:rPr>
+      </w:pPr>
+    </w:p>
+    <w:p>
+      <w:pPr>
+        <w:pStyle w:val="NormalWeb"/>
+        <w:jc w:val="both"/>
+        <w:rPr>
+          <w:rStyle w:val="Strong"/>
+          <w:rFonts w:eastAsiaTheme="majorEastAsia"/>
+          <w:b w:val="0"/>
+          <w:bCs w:val="0"/>
+          <w:sz w:val="32"/>
+          <w:szCs w:val="32"/>
+        </w:rPr>
+      </w:pPr>
+      <w:r>
+        <w:rPr>
+          <w:rStyle w:val="Strong"/>
+          <w:rFonts w:eastAsiaTheme="majorEastAsia"/>
+          <w:b w:val="0"/>
+          <w:bCs w:val="0"/>
+          <w:sz w:val="32"/>
+          <w:szCs w:val="32"/>
+        </w:rPr>
+        <w:lastRenderedPageBreak/>
+        <w:t>2</w:t>
+      </w:r>
+      <w:r>
+        <w:rPr>
+          <w:rStyle w:val="Strong"/>
+          <w:rFonts w:eastAsiaTheme="majorEastAsia"/>
+          <w:b w:val="0"/>
+          <w:bCs w:val="0"/>
+          <w:sz w:val="32"/>
+          <w:szCs w:val="32"/>
+        </w:rPr>
+        <w:t xml:space="preserve">. </w:t>
+      </w:r>
+      <w:r>
+        <w:rPr>
+          <w:rStyle w:val="Strong"/>
+          <w:rFonts w:eastAsiaTheme="majorEastAsia"/>
+          <w:b w:val="0"/>
+          <w:bCs w:val="0"/>
+          <w:sz w:val="32"/>
+          <w:szCs w:val="32"/>
+        </w:rPr>
+        <w:t>background research</w:t>
+      </w:r>
+    </w:p>
+    <w:p>
+      <w:pPr>
+        <w:pStyle w:val="NormalWeb"/>
+        <w:jc w:val="both"/>
+        <w:rPr>
+          <w:rStyle w:val="Strong"/>
+          <w:rFonts w:eastAsiaTheme="majorEastAsia"/>
+          <w:b w:val="0"/>
+          <w:bCs w:val="0"/>
+          <w:sz w:val="28"/>
+          <w:szCs w:val="28"/>
+        </w:rPr>
+      </w:pPr>
+      <w:r>
+        <w:rPr>
+          <w:rStyle w:val="Strong"/>
+          <w:rFonts w:eastAsiaTheme="majorEastAsia"/>
+          <w:b w:val="0"/>
+          <w:bCs w:val="0"/>
+          <w:sz w:val="28"/>
+          <w:szCs w:val="28"/>
+        </w:rPr>
+        <w:t>2.1.</w:t>
+      </w:r>
+      <w:r>
+        <w:rPr>
+          <w:rStyle w:val="Strong"/>
+          <w:rFonts w:eastAsiaTheme="majorEastAsia"/>
+          <w:b w:val="0"/>
+          <w:bCs w:val="0"/>
+          <w:sz w:val="28"/>
+          <w:szCs w:val="28"/>
+        </w:rPr>
+        <w:tab/>
+        <w:t>Research papers</w:t>
+      </w:r>
+    </w:p>
+    <w:p>
+      <w:pPr>
+        <w:pStyle w:val="NormalWeb"/>
+        <w:jc w:val="both"/>
+      </w:pPr>
+      <w:r>
+        <w:t xml:space="preserve">Ibraheem (2023) presents a Kaggle notebook using historical London weather data (1979–2021) to predict daily temperature. The study includes data cleaning, exploratory analysis, and training of machine-learning models such as linear regression and decision trees. Model performance is tracked with MLflow, showing tree-based models outperform linear ones. The notebook demonstrates how London’s climate records can be used for predictive modelling </w:t>
+      </w:r>
+      <w:r>
+        <w:rPr>
+          <w:rStyle w:val="Emphasis"/>
+          <w:rFonts w:eastAsiaTheme="majorEastAsia"/>
+        </w:rPr>
+        <w:t>(Ibraheem, 2023)</w:t>
+      </w:r>
+      <w:r>
+        <w:t>.</w:t>
+      </w:r>
+    </w:p>
+    <w:p>
+      <w:pPr>
+        <w:pStyle w:val="NormalWeb"/>
+        <w:jc w:val="both"/>
+      </w:pPr>
+      <w:r>
+        <w:t xml:space="preserve">Bassett et al. (2021) investigate London’s urban heat island (UHI) intensity over 70 years using a generalized additive model. They reconstruct UHI intensity from 1950 to 2019 and find that despite monthly variability, there is no significant long-term upward trend in central London’s UHI. The study highlights that urban climate patterns have changed, but the long-term UHI effect has remained relatively stable </w:t>
+      </w:r>
+      <w:r>
+        <w:rPr>
+          <w:rStyle w:val="Emphasis"/>
+          <w:rFonts w:eastAsiaTheme="majorEastAsia"/>
+        </w:rPr>
+        <w:t>(Bassett et al., 2021)</w:t>
+      </w:r>
+      <w:r>
+        <w:t>.</w:t>
+      </w:r>
+    </w:p>
+    <w:p>
+      <w:pPr>
+        <w:pStyle w:val="NormalWeb"/>
+        <w:jc w:val="both"/>
+      </w:pPr>
+      <w:r>
+        <w:t xml:space="preserve">Iacono et al. (2021) examine urban-scale climate change over UK cities, focusing on how urbanization alters extreme temperature patterns. Using high-resolution climate projections from convection-permitting models, they simulate future temperature extremes for cities including London. Results show that rising background temperatures combined with urban heat island effects increase both night-time and daytime extremes, emphasizing the importance of historical climate data for predictive modelling </w:t>
+      </w:r>
+      <w:r>
+        <w:rPr>
+          <w:rStyle w:val="Emphasis"/>
+          <w:rFonts w:eastAsiaTheme="majorEastAsia"/>
+        </w:rPr>
+        <w:t>(Iacono et al., 2021)</w:t>
+      </w:r>
+      <w:r>
+        <w:t>.</w:t>
+      </w:r>
+    </w:p>
+    <w:p>
+      <w:pPr>
+        <w:pStyle w:val="NormalWeb"/>
+        <w:jc w:val="both"/>
+      </w:pPr>
+      <w:r>
+        <w:rPr>
+          <w:rStyle w:val="Strong"/>
+          <w:rFonts w:eastAsiaTheme="majorEastAsia"/>
+        </w:rPr>
+        <w:t>References</w:t>
+      </w:r>
+      <w:r>
+        <w:br/>
+        <w:t xml:space="preserve">Ibraheem, A. (2023) </w:t>
+      </w:r>
+      <w:r>
+        <w:rPr>
+          <w:rStyle w:val="Emphasis"/>
+          <w:rFonts w:eastAsiaTheme="majorEastAsia"/>
+        </w:rPr>
+        <w:t>Predicting temperature in London using MLflow</w:t>
+      </w:r>
+      <w:r>
+        <w:t xml:space="preserve">. Kaggle. Available at: </w:t>
+      </w:r>
+      <w:hyperlink r:id="rId8" w:tgtFrame="_new" w:history="1">
+        <w:r>
+          <w:rPr>
+            <w:rStyle w:val="Hyperlink"/>
+            <w:rFonts w:eastAsiaTheme="majorEastAsia"/>
+          </w:rPr>
+          <w:t>https://www.kaggle.com/code/ahmadibraheeem/predicting-temperature-in-london-mlflow</w:t>
+        </w:r>
+      </w:hyperlink>
+      <w:r>
+        <w:t xml:space="preserve"> (Accessed: 6 December 2025).</w:t>
+      </w:r>
+    </w:p>
+    <w:p>
+      <w:pPr>
+        <w:pStyle w:val="NormalWeb"/>
+        <w:jc w:val="both"/>
+      </w:pPr>
+      <w:r>
+        <w:t xml:space="preserve">Bassett, R., Janes-Bassett, V., Phillipson, J., Young, P.J. &amp; Blair, G.S. (2021) </w:t>
+      </w:r>
+      <w:r>
+        <w:rPr>
+          <w:rStyle w:val="Emphasis"/>
+          <w:rFonts w:eastAsiaTheme="majorEastAsia"/>
+        </w:rPr>
+        <w:t>Climate driven trends in London's urban heat island intensity reconstructed over 70 years using a generalized additive model</w:t>
+      </w:r>
+      <w:r>
+        <w:t>. Urban Climate, 40, 100990. DOI: 10.1016/j.uclim.2021.100990</w:t>
+      </w:r>
+    </w:p>
+    <w:p>
+      <w:pPr>
+        <w:pStyle w:val="NormalWeb"/>
+        <w:jc w:val="both"/>
+      </w:pPr>
+      <w:r>
+        <w:t xml:space="preserve">Iacono, M., Schär, C., Frei, C. (2021) </w:t>
+      </w:r>
+      <w:r>
+        <w:rPr>
+          <w:rStyle w:val="Emphasis"/>
+          <w:rFonts w:eastAsiaTheme="majorEastAsia"/>
+        </w:rPr>
+        <w:t>Urban influence on extreme temperatures in UK cities under climate change projections</w:t>
+      </w:r>
+      <w:r>
+        <w:t>. Climate Dynamics. DOI: 10.1007/s00382-021-05883-w</w:t>
+      </w:r>
+    </w:p>
+    <w:p>
+      <w:pPr>
+        <w:jc w:val="both"/>
+        <w:rPr>
+          <w:rFonts w:ascii="Times New Roman" w:eastAsia="Times New Roman" w:hAnsi="Times New Roman" w:cs="Times New Roman"/>
+          <w:sz w:val="28"/>
+          <w:szCs w:val="28"/>
+          <w:rtl/>
+          <w:lang w:val="en-US"/>
+        </w:rPr>
+      </w:pPr>
+    </w:p>
+    <w:p>
+      <w:pPr>
+        <w:pStyle w:val="NormalWeb"/>
+        <w:rPr>
+          <w:sz w:val="28"/>
+          <w:szCs w:val="28"/>
+          <w:rtl/>
+        </w:rPr>
+      </w:pPr>
+      <w:r>
+        <w:rPr>
+          <w:rStyle w:val="Strong"/>
+          <w:rFonts w:eastAsiaTheme="majorEastAsia"/>
+          <w:b w:val="0"/>
+          <w:bCs w:val="0"/>
+          <w:sz w:val="28"/>
+          <w:szCs w:val="28"/>
+        </w:rPr>
+        <w:t>2</w:t>
+      </w:r>
+      <w:r>
+        <w:rPr>
+          <w:rStyle w:val="Strong"/>
+          <w:rFonts w:eastAsiaTheme="majorEastAsia"/>
+          <w:b w:val="0"/>
+          <w:bCs w:val="0"/>
+          <w:sz w:val="28"/>
+          <w:szCs w:val="28"/>
+        </w:rPr>
+        <w:t>.</w:t>
+      </w:r>
+      <w:r>
+        <w:rPr>
+          <w:rStyle w:val="Strong"/>
+          <w:rFonts w:eastAsiaTheme="majorEastAsia"/>
+          <w:b w:val="0"/>
+          <w:bCs w:val="0"/>
+          <w:sz w:val="28"/>
+          <w:szCs w:val="28"/>
+        </w:rPr>
+        <w:t>2</w:t>
+      </w:r>
+      <w:r>
+        <w:rPr>
+          <w:rStyle w:val="Strong"/>
+          <w:rFonts w:eastAsiaTheme="majorEastAsia"/>
+          <w:b w:val="0"/>
+          <w:bCs w:val="0"/>
+          <w:sz w:val="28"/>
+          <w:szCs w:val="28"/>
+        </w:rPr>
+        <w:tab/>
+      </w:r>
+      <w:r>
+        <w:rPr>
+          <w:rStyle w:val="Strong"/>
+          <w:rFonts w:eastAsiaTheme="majorEastAsia"/>
+          <w:b w:val="0"/>
+          <w:bCs w:val="0"/>
+          <w:sz w:val="28"/>
+          <w:szCs w:val="28"/>
+        </w:rPr>
+        <w:t>Why RQ is of interest (research gap and future directions according to the literature)</w:t>
+      </w:r>
+    </w:p>
+    <w:p>
+      <w:pPr>
+        <w:spacing w:before="100" w:beforeAutospacing="1" w:after="100" w:afterAutospacing="1"/>
+        <w:jc w:val="both"/>
+        <w:rPr>
+          <w:rFonts w:ascii="Times New Roman" w:eastAsia="Times New Roman" w:hAnsi="Times New Roman" w:cs="Times New Roman"/>
+          <w:kern w:val="0"/>
+          <w:lang w:val="en-US"/>
+          <w14:ligatures w14:val="none"/>
+        </w:rPr>
+      </w:pPr>
+      <w:r>
+        <w:rPr>
+          <w:rFonts w:ascii="Times New Roman" w:eastAsia="Times New Roman" w:hAnsi="Times New Roman" w:cs="Times New Roman"/>
+          <w:kern w:val="0"/>
+          <w:lang w:val="en-US"/>
+          <w14:ligatures w14:val="none"/>
+        </w:rPr>
+        <w:t xml:space="preserve">Understanding seasonal precipitation patterns in London is crucial for water resource management, urban planning, and climate adaptation strategies. Previous studies (Bassett et al., 2021; Iacono et al., 2021) have focused on temperature trends and urban heat effects, but </w:t>
+      </w:r>
+      <w:r>
+        <w:rPr>
+          <w:rFonts w:ascii="Times New Roman" w:eastAsia="Times New Roman" w:hAnsi="Times New Roman" w:cs="Times New Roman"/>
+          <w:b/>
+          <w:bCs/>
+          <w:kern w:val="0"/>
+          <w:lang w:val="en-US"/>
+          <w14:ligatures w14:val="none"/>
+        </w:rPr>
+        <w:t>detailed analyses of seasonal rainfall variability remain limited</w:t>
+      </w:r>
+      <w:r>
+        <w:rPr>
+          <w:rFonts w:ascii="Times New Roman" w:eastAsia="Times New Roman" w:hAnsi="Times New Roman" w:cs="Times New Roman"/>
+          <w:kern w:val="0"/>
+          <w:lang w:val="en-US"/>
+          <w14:ligatures w14:val="none"/>
+        </w:rPr>
+        <w:t>. Investigating differences in mean daily precipitation among seasons can highlight trends, anomalies, and climate-driven changes not captured in prior research. Future work could integrate this information with predictive models or extreme weather analyses, enabling better preparation for floods and informing policy decisions on urban drainage and infrastructure resilience.</w:t>
+      </w:r>
+    </w:p>
+    <w:p>
+      <w:pPr>
+        <w:pStyle w:val="NormalWeb"/>
+        <w:jc w:val="both"/>
+        <w:rPr>
+          <w:rStyle w:val="Strong"/>
+          <w:rFonts w:eastAsiaTheme="majorEastAsia"/>
+          <w:b w:val="0"/>
+          <w:bCs w:val="0"/>
+          <w:sz w:val="32"/>
+          <w:szCs w:val="32"/>
+        </w:rPr>
+      </w:pPr>
+      <w:r>
+        <w:rPr>
+          <w:rStyle w:val="Strong"/>
+          <w:rFonts w:eastAsiaTheme="majorEastAsia"/>
+          <w:b w:val="0"/>
+          <w:bCs w:val="0"/>
+          <w:sz w:val="32"/>
+          <w:szCs w:val="32"/>
+        </w:rPr>
+        <w:lastRenderedPageBreak/>
+        <w:t>3</w:t>
+      </w:r>
+      <w:r>
+        <w:rPr>
+          <w:rStyle w:val="Strong"/>
+          <w:rFonts w:eastAsiaTheme="majorEastAsia"/>
+          <w:b w:val="0"/>
+          <w:bCs w:val="0"/>
+          <w:sz w:val="32"/>
+          <w:szCs w:val="32"/>
+        </w:rPr>
+        <w:t xml:space="preserve">. </w:t>
+      </w:r>
+      <w:r>
+        <w:rPr>
+          <w:rStyle w:val="Strong"/>
+          <w:rFonts w:eastAsiaTheme="majorEastAsia"/>
+          <w:b w:val="0"/>
+          <w:bCs w:val="0"/>
+          <w:sz w:val="32"/>
+          <w:szCs w:val="32"/>
+        </w:rPr>
+        <w:t>Visualisation</w:t>
+      </w:r>
+    </w:p>
+    <w:p>
+      <w:pPr>
+        <w:pStyle w:val="NormalWeb"/>
+        <w:rPr>
+          <w:sz w:val="28"/>
+          <w:szCs w:val="28"/>
+        </w:rPr>
+      </w:pPr>
+      <w:r>
+        <w:rPr>
+          <w:rStyle w:val="Strong"/>
+          <w:rFonts w:eastAsiaTheme="majorEastAsia"/>
+          <w:b w:val="0"/>
+          <w:bCs w:val="0"/>
+          <w:sz w:val="28"/>
+          <w:szCs w:val="28"/>
+        </w:rPr>
+        <w:t>3.1</w:t>
+      </w:r>
+      <w:r>
+        <w:rPr>
+          <w:rStyle w:val="Strong"/>
+          <w:rFonts w:eastAsiaTheme="majorEastAsia"/>
+          <w:b w:val="0"/>
+          <w:bCs w:val="0"/>
+          <w:sz w:val="28"/>
+          <w:szCs w:val="28"/>
+        </w:rPr>
+        <w:tab/>
+      </w:r>
+      <w:r>
+        <w:rPr>
+          <w:rFonts w:eastAsiaTheme="majorEastAsia"/>
+          <w:sz w:val="28"/>
+          <w:szCs w:val="28"/>
+          <w:lang w:val="en-GB"/>
+        </w:rPr>
+        <w:t>Appropriate graphs for the RQ</w:t>
+      </w:r>
+    </w:p>
+    <w:p>
+      <w:pPr>
+        <w:pStyle w:val="NormalWeb"/>
+        <w:rPr>
+          <w:rFonts w:eastAsiaTheme="majorEastAsia"/>
+          <w:sz w:val="28"/>
+          <w:szCs w:val="28"/>
+          <w:lang w:val="en-GB"/>
+        </w:rPr>
+      </w:pPr>
+      <w:r>
+        <w:rPr>
+          <w:rStyle w:val="Strong"/>
+          <w:rFonts w:eastAsiaTheme="majorEastAsia"/>
+          <w:b w:val="0"/>
+          <w:bCs w:val="0"/>
+          <w:sz w:val="28"/>
+          <w:szCs w:val="28"/>
+        </w:rPr>
+        <w:t>3.</w:t>
+      </w:r>
+      <w:r>
+        <w:rPr>
+          <w:rStyle w:val="Strong"/>
+          <w:rFonts w:eastAsiaTheme="majorEastAsia"/>
+          <w:b w:val="0"/>
+          <w:bCs w:val="0"/>
+          <w:sz w:val="28"/>
+          <w:szCs w:val="28"/>
+        </w:rPr>
+        <w:t>2</w:t>
+      </w:r>
+      <w:r>
+        <w:rPr>
+          <w:rStyle w:val="Strong"/>
+          <w:rFonts w:eastAsiaTheme="majorEastAsia"/>
+          <w:b w:val="0"/>
+          <w:bCs w:val="0"/>
+          <w:sz w:val="28"/>
+          <w:szCs w:val="28"/>
+        </w:rPr>
+        <w:tab/>
+      </w:r>
+      <w:r>
+        <w:rPr>
+          <w:rFonts w:eastAsiaTheme="majorEastAsia"/>
+          <w:sz w:val="28"/>
+          <w:szCs w:val="28"/>
+          <w:lang w:val="en-GB"/>
+        </w:rPr>
+        <w:t>Additional information relating to understanding the data</w:t>
+      </w:r>
+    </w:p>
+    <w:p>
+      <w:pPr>
+        <w:pStyle w:val="NormalWeb"/>
+        <w:rPr>
+          <w:sz w:val="28"/>
+          <w:szCs w:val="28"/>
+          <w:rtl/>
+        </w:rPr>
+      </w:pPr>
+      <w:r>
+        <w:rPr>
+          <w:rStyle w:val="Strong"/>
+          <w:rFonts w:eastAsiaTheme="majorEastAsia"/>
+          <w:b w:val="0"/>
+          <w:bCs w:val="0"/>
+          <w:sz w:val="28"/>
+          <w:szCs w:val="28"/>
+        </w:rPr>
+        <w:t>3.</w:t>
+      </w:r>
+      <w:r>
+        <w:rPr>
+          <w:rStyle w:val="Strong"/>
+          <w:rFonts w:eastAsiaTheme="majorEastAsia"/>
+          <w:b w:val="0"/>
+          <w:bCs w:val="0"/>
+          <w:sz w:val="28"/>
+          <w:szCs w:val="28"/>
+        </w:rPr>
+        <w:t>3</w:t>
+      </w:r>
+      <w:r>
+        <w:rPr>
+          <w:rStyle w:val="Strong"/>
+          <w:rFonts w:eastAsiaTheme="majorEastAsia"/>
+          <w:b w:val="0"/>
+          <w:bCs w:val="0"/>
+          <w:sz w:val="28"/>
+          <w:szCs w:val="28"/>
+        </w:rPr>
+        <w:tab/>
+      </w:r>
+      <w:r>
+        <w:rPr>
+          <w:rFonts w:eastAsiaTheme="majorEastAsia"/>
+          <w:sz w:val="28"/>
+          <w:szCs w:val="28"/>
+          <w:lang w:val="en-GB"/>
+        </w:rPr>
+        <w:t>Useful information for the data understanding</w:t>
+      </w:r>
+    </w:p>
+    <w:p>
+      <w:pPr>
+        <w:pStyle w:val="NormalWeb"/>
+        <w:jc w:val="both"/>
+        <w:rPr>
+          <w:sz w:val="28"/>
+          <w:szCs w:val="28"/>
+        </w:rPr>
+      </w:pPr>
+    </w:p>
     <w:sectPr>
-      <w:footerReference w:type="even" r:id="rId8"/>
-      <w:footerReference w:type="default" r:id="rId9"/>
+      <w:footerReference w:type="even" r:id="rId9"/>
+      <w:footerReference w:type="default" r:id="rId10"/>
       <w:pgSz w:w="11906" w:h="16838"/>
       <w:pgMar w:top="1440" w:right="1440" w:bottom="1440" w:left="1440" w:header="708" w:footer="708" w:gutter="0"/>
       <w:cols w:space="708"/>
@@ -8949,7 +9595,6 @@
   <w:style w:type="character" w:default="1" w:styleId="DefaultParagraphFont">
     <w:name w:val="Default Paragraph Font"/>
     <w:uiPriority w:val="1"/>
-    <w:semiHidden/>
     <w:unhideWhenUsed/>
   </w:style>
   <w:style w:type="table" w:default="1" w:styleId="TableNormal">
@@ -9427,6 +10072,17 @@
       <w14:ligatures w14:val="none"/>
     </w:rPr>
   </w:style>
+  <w:style w:type="character" w:styleId="Emphasis">
+    <w:name w:val="Emphasis"/>
+    <w:basedOn w:val="DefaultParagraphFont"/>
+    <w:uiPriority w:val="20"/>
+    <w:qFormat/>
+    <w:rsid w:val="00185D1A"/>
+    <w:rPr>
+      <w:i/>
+      <w:iCs/>
+    </w:rPr>
+  </w:style>
 </w:styles>
 </file>
 

</xml_diff>

<commit_message>
Expand visualisation section in final report
- Added seasonal precipitation boxplot
- Added histogram with density line for daily rainfall
- Updated narrative in sections 3.1–3.3 to reflect new visuals
- Improved clarity of explanations for seasonal weather patterns
- adding drafts for next section ( Analysis )
</commit_message>
<xml_diff>
--- a/Farbod/0-Farbod-Final-Report.docx
+++ b/Farbod/0-Farbod-Final-Report.docx
@@ -4132,11 +4132,19 @@
           <w:rFonts w:ascii="Times New Roman" w:eastAsia="Times New Roman" w:hAnsi="Times New Roman" w:cs="Times New Roman"/>
         </w:rPr>
       </w:pPr>
-      <w:r>
-        <w:rPr>
-          <w:rFonts w:ascii="Times New Roman" w:eastAsia="Times New Roman" w:hAnsi="Times New Roman" w:cs="Times New Roman"/>
-        </w:rPr>
-        <w:t xml:space="preserve">Analysis.R code with the appropriate statistics to test the hypotheses. </w:t>
+      <w:proofErr w:type="spellStart"/>
+      <w:r>
+        <w:rPr>
+          <w:rFonts w:ascii="Times New Roman" w:eastAsia="Times New Roman" w:hAnsi="Times New Roman" w:cs="Times New Roman"/>
+        </w:rPr>
+        <w:t>Analysis.R</w:t>
+      </w:r>
+      <w:proofErr w:type="spellEnd"/>
+      <w:r>
+        <w:rPr>
+          <w:rFonts w:ascii="Times New Roman" w:eastAsia="Times New Roman" w:hAnsi="Times New Roman" w:cs="Times New Roman"/>
+        </w:rPr>
+        <w:t xml:space="preserve"> code with the appropriate statistics to test the hypotheses. </w:t>
       </w:r>
     </w:p>
     <w:p>
@@ -4849,15 +4857,44 @@
         <w:pStyle w:val="NormalWeb"/>
         <w:jc w:val="both"/>
       </w:pPr>
-      <w:r>
-        <w:t xml:space="preserve">Ibraheem (2023) presents a Kaggle notebook using historical London weather data (1979–2021) to predict daily temperature. The study includes data cleaning, exploratory analysis, and training of machine-learning models such as linear regression and decision trees. Model performance is tracked with MLflow, showing tree-based models outperform linear ones. The notebook demonstrates how London’s climate records can be used for predictive modelling </w:t>
+      <w:proofErr w:type="spellStart"/>
+      <w:r>
+        <w:t>Ibraheem</w:t>
+      </w:r>
+      <w:proofErr w:type="spellEnd"/>
+      <w:r>
+        <w:t xml:space="preserve"> (2023) presents a Kaggle notebook using historical London weather data (1979–2021) to predict daily temperature. The study includes data cleaning, exploratory analysis, and training of machine-learning models such as linear regression and decision trees. Model performance is tracked with </w:t>
+      </w:r>
+      <w:proofErr w:type="spellStart"/>
+      <w:r>
+        <w:t>MLflow</w:t>
+      </w:r>
+      <w:proofErr w:type="spellEnd"/>
+      <w:r>
+        <w:t xml:space="preserve">, showing tree-based models outperform linear ones. The notebook demonstrates how London’s climate records can be used for predictive modelling </w:t>
       </w:r>
       <w:r>
         <w:rPr>
           <w:rStyle w:val="Emphasis"/>
           <w:rFonts w:eastAsiaTheme="majorEastAsia"/>
         </w:rPr>
-        <w:t>(Ibraheem, 2023)</w:t>
+        <w:t>(</w:t>
+      </w:r>
+      <w:proofErr w:type="spellStart"/>
+      <w:r>
+        <w:rPr>
+          <w:rStyle w:val="Emphasis"/>
+          <w:rFonts w:eastAsiaTheme="majorEastAsia"/>
+        </w:rPr>
+        <w:t>Ibraheem</w:t>
+      </w:r>
+      <w:proofErr w:type="spellEnd"/>
+      <w:r>
+        <w:rPr>
+          <w:rStyle w:val="Emphasis"/>
+          <w:rFonts w:eastAsiaTheme="majorEastAsia"/>
+        </w:rPr>
+        <w:t>, 2023)</w:t>
       </w:r>
       <w:r>
         <w:t>.</w:t>
@@ -4887,15 +4924,36 @@
         <w:pStyle w:val="NormalWeb"/>
         <w:jc w:val="both"/>
       </w:pPr>
-      <w:r>
-        <w:t xml:space="preserve">Iacono et al. (2021) examine urban-scale climate change over UK cities, focusing on how urbanization alters extreme temperature patterns. Using high-resolution climate projections from convection-permitting models, they simulate future temperature extremes for cities including London. Results show that rising background temperatures combined with urban heat island effects increase both night-time and daytime extremes, emphasizing the importance of historical climate data for predictive modelling </w:t>
+      <w:proofErr w:type="spellStart"/>
+      <w:r>
+        <w:t>Iacono</w:t>
+      </w:r>
+      <w:proofErr w:type="spellEnd"/>
+      <w:r>
+        <w:t xml:space="preserve"> et al. (2021) examine urban-scale climate change over UK cities, focusing on how urbanization alters extreme temperature patterns. Using high-resolution climate projections from convection-permitting models, they simulate future temperature extremes for cities including London. Results show that rising background temperatures combined with urban heat island effects increase both night-time and daytime extremes, emphasizing the importance of historical climate data for predictive modelling </w:t>
       </w:r>
       <w:r>
         <w:rPr>
           <w:rStyle w:val="Emphasis"/>
           <w:rFonts w:eastAsiaTheme="majorEastAsia"/>
         </w:rPr>
-        <w:t>(Iacono et al., 2021)</w:t>
+        <w:t>(</w:t>
+      </w:r>
+      <w:proofErr w:type="spellStart"/>
+      <w:r>
+        <w:rPr>
+          <w:rStyle w:val="Emphasis"/>
+          <w:rFonts w:eastAsiaTheme="majorEastAsia"/>
+        </w:rPr>
+        <w:t>Iacono</w:t>
+      </w:r>
+      <w:proofErr w:type="spellEnd"/>
+      <w:r>
+        <w:rPr>
+          <w:rStyle w:val="Emphasis"/>
+          <w:rFonts w:eastAsiaTheme="majorEastAsia"/>
+        </w:rPr>
+        <w:t xml:space="preserve"> et al., 2021)</w:t>
       </w:r>
       <w:r>
         <w:t>.</w:t>
@@ -4915,15 +4973,31 @@
       </w:r>
       <w:r>
         <w:br/>
-        <w:t xml:space="preserve">Ibraheem, A. (2023) </w:t>
+      </w:r>
+      <w:proofErr w:type="spellStart"/>
+      <w:r>
+        <w:t>Ibraheem</w:t>
+      </w:r>
+      <w:proofErr w:type="spellEnd"/>
+      <w:r>
+        <w:t xml:space="preserve">, A. (2023) </w:t>
       </w:r>
       <w:r>
         <w:rPr>
           <w:rStyle w:val="Emphasis"/>
           <w:rFonts w:eastAsiaTheme="majorEastAsia"/>
         </w:rPr>
-        <w:t>Predicting temperature in London using MLflow</w:t>
-      </w:r>
+        <w:t xml:space="preserve">Predicting temperature in London using </w:t>
+      </w:r>
+      <w:proofErr w:type="spellStart"/>
+      <w:r>
+        <w:rPr>
+          <w:rStyle w:val="Emphasis"/>
+          <w:rFonts w:eastAsiaTheme="majorEastAsia"/>
+        </w:rPr>
+        <w:t>MLflow</w:t>
+      </w:r>
+      <w:proofErr w:type="spellEnd"/>
       <w:r>
         <w:t xml:space="preserve">. Kaggle. Available at: </w:t>
       </w:r>
@@ -4964,8 +5038,21 @@
         <w:pStyle w:val="NormalWeb"/>
         <w:jc w:val="both"/>
       </w:pPr>
-      <w:r>
-        <w:t xml:space="preserve">Iacono, M., Schär, C., Frei, C. (2021) </w:t>
+      <w:proofErr w:type="spellStart"/>
+      <w:r>
+        <w:t>Iacono</w:t>
+      </w:r>
+      <w:proofErr w:type="spellEnd"/>
+      <w:r>
+        <w:t xml:space="preserve">, M., </w:t>
+      </w:r>
+      <w:proofErr w:type="spellStart"/>
+      <w:r>
+        <w:t>Schär</w:t>
+      </w:r>
+      <w:proofErr w:type="spellEnd"/>
+      <w:r>
+        <w:t xml:space="preserve">, C., Frei, C. (2021) </w:t>
       </w:r>
       <w:r>
         <w:rPr>
@@ -5073,7 +5160,27 @@
           <w:lang w:val="en-US"/>
           <w14:ligatures w14:val="none"/>
         </w:rPr>
-        <w:t xml:space="preserve">Understanding seasonal precipitation patterns in London is crucial for water resource management, urban planning, and climate adaptation strategies. Previous studies (Bassett et al., 2021; Iacono et al., 2021) have focused on temperature trends and urban heat effects, but </w:t>
+        <w:t xml:space="preserve">Understanding seasonal precipitation patterns in London is crucial for water resource management, urban planning, and climate adaptation strategies. Previous studies (Bassett et al., 2021; </w:t>
+      </w:r>
+      <w:proofErr w:type="spellStart"/>
+      <w:r>
+        <w:rPr>
+          <w:rFonts w:ascii="Times New Roman" w:eastAsia="Times New Roman" w:hAnsi="Times New Roman" w:cs="Times New Roman"/>
+          <w:kern w:val="0"/>
+          <w:lang w:val="en-US"/>
+          <w14:ligatures w14:val="none"/>
+        </w:rPr>
+        <w:t>Iacono</w:t>
+      </w:r>
+      <w:proofErr w:type="spellEnd"/>
+      <w:r>
+        <w:rPr>
+          <w:rFonts w:ascii="Times New Roman" w:eastAsia="Times New Roman" w:hAnsi="Times New Roman" w:cs="Times New Roman"/>
+          <w:kern w:val="0"/>
+          <w:lang w:val="en-US"/>
+          <w14:ligatures w14:val="none"/>
+        </w:rPr>
+        <w:t xml:space="preserve"> et al., 2021) have focused on temperature trends and urban heat effects, but </w:t>
       </w:r>
       <w:r>
         <w:rPr>
@@ -5113,15 +5220,396 @@
         <w:rPr>
           <w:rStyle w:val="Strong"/>
           <w:rFonts w:eastAsiaTheme="majorEastAsia"/>
-          <w:b w:val="0"/>
-          <w:bCs w:val="0"/>
           <w:sz w:val="32"/>
           <w:szCs w:val="32"/>
         </w:rPr>
         <w:lastRenderedPageBreak/>
-        <w:t>3</w:t>
-      </w:r>
-      <w:r>
+        <w:t xml:space="preserve">3. </w:t>
+      </w:r>
+      <w:proofErr w:type="spellStart"/>
+      <w:r>
+        <w:rPr>
+          <w:rStyle w:val="Strong"/>
+          <w:rFonts w:eastAsiaTheme="majorEastAsia"/>
+          <w:sz w:val="32"/>
+          <w:szCs w:val="32"/>
+        </w:rPr>
+        <w:t>Visualisation</w:t>
+      </w:r>
+      <w:proofErr w:type="spellEnd"/>
+    </w:p>
+    <w:p>
+      <w:pPr>
+        <w:pStyle w:val="NormalWeb"/>
+        <w:rPr>
+          <w:sz w:val="28"/>
+          <w:szCs w:val="28"/>
+          <w:rtl/>
+        </w:rPr>
+      </w:pPr>
+      <w:r>
+        <w:rPr>
+          <w:rStyle w:val="Strong"/>
+          <w:rFonts w:eastAsiaTheme="majorEastAsia"/>
+          <w:sz w:val="28"/>
+          <w:szCs w:val="28"/>
+        </w:rPr>
+        <w:t>3.1</w:t>
+      </w:r>
+      <w:r>
+        <w:rPr>
+          <w:rStyle w:val="Strong"/>
+          <w:rFonts w:eastAsiaTheme="majorEastAsia"/>
+          <w:sz w:val="28"/>
+          <w:szCs w:val="28"/>
+        </w:rPr>
+        <w:tab/>
+      </w:r>
+      <w:r>
+        <w:rPr>
+          <w:rFonts w:eastAsiaTheme="majorEastAsia"/>
+          <w:sz w:val="28"/>
+          <w:szCs w:val="28"/>
+          <w:lang w:val="en-GB"/>
+        </w:rPr>
+        <w:t>Appropriate graphs for the RQ</w:t>
+      </w:r>
+    </w:p>
+    <w:p>
+      <w:pPr>
+        <w:spacing w:before="100" w:beforeAutospacing="1" w:after="100" w:afterAutospacing="1"/>
+        <w:jc w:val="both"/>
+        <w:rPr>
+          <w:rFonts w:ascii="Times New Roman" w:eastAsia="Times New Roman" w:hAnsi="Times New Roman" w:cs="Times New Roman"/>
+          <w:kern w:val="0"/>
+          <w:lang w:val="en-US"/>
+          <w14:ligatures w14:val="none"/>
+        </w:rPr>
+      </w:pPr>
+      <w:r>
+        <w:rPr>
+          <w:rFonts w:ascii="Times New Roman" w:eastAsia="Times New Roman" w:hAnsi="Times New Roman" w:cs="Times New Roman"/>
+          <w:kern w:val="0"/>
+          <w:lang w:val="en-US"/>
+          <w14:ligatures w14:val="none"/>
+        </w:rPr>
+        <w:t xml:space="preserve">To explore daily precipitation patterns, we first created </w:t>
+      </w:r>
+      <w:r>
+        <w:rPr>
+          <w:rFonts w:ascii="Times New Roman" w:eastAsia="Times New Roman" w:hAnsi="Times New Roman" w:cs="Times New Roman"/>
+          <w:b/>
+          <w:bCs/>
+          <w:kern w:val="0"/>
+          <w:lang w:val="en-US"/>
+          <w14:ligatures w14:val="none"/>
+        </w:rPr>
+        <w:t>histograms with density lines</w:t>
+      </w:r>
+      <w:r>
+        <w:rPr>
+          <w:rFonts w:ascii="Times New Roman" w:eastAsia="Times New Roman" w:hAnsi="Times New Roman" w:cs="Times New Roman"/>
+          <w:kern w:val="0"/>
+          <w:lang w:val="en-US"/>
+          <w14:ligatures w14:val="none"/>
+        </w:rPr>
+        <w:t xml:space="preserve"> for each season (Winter, Spring, Summer, Autumn), showing that most days receive little rain while heavier precipitation occurs less often. To address the Research Question, a </w:t>
+      </w:r>
+      <w:r>
+        <w:rPr>
+          <w:rFonts w:ascii="Times New Roman" w:eastAsia="Times New Roman" w:hAnsi="Times New Roman" w:cs="Times New Roman"/>
+          <w:b/>
+          <w:bCs/>
+          <w:kern w:val="0"/>
+          <w:lang w:val="en-US"/>
+          <w14:ligatures w14:val="none"/>
+        </w:rPr>
+        <w:t>boxplot</w:t>
+      </w:r>
+      <w:r>
+        <w:rPr>
+          <w:rFonts w:ascii="Times New Roman" w:eastAsia="Times New Roman" w:hAnsi="Times New Roman" w:cs="Times New Roman"/>
+          <w:kern w:val="0"/>
+          <w:lang w:val="en-US"/>
+          <w14:ligatures w14:val="none"/>
+        </w:rPr>
+        <w:t xml:space="preserve"> was employed to compare seasonal precipitation. Boxplots effectively highlight the median, interquartile range (IQR), and outliers for each season. All plots were generated from the R script, feature clear titles, axis labels in millimeters, and color-coded legends (orange, light green, light blue, light gray) for easy interpretation.</w:t>
+      </w:r>
+    </w:p>
+    <w:p>
+      <w:pPr>
+        <w:spacing w:before="100" w:beforeAutospacing="1" w:after="100" w:afterAutospacing="1"/>
+        <w:jc w:val="center"/>
+        <w:rPr>
+          <w:rFonts w:ascii="Times New Roman" w:eastAsia="Times New Roman" w:hAnsi="Times New Roman" w:cs="Times New Roman"/>
+          <w:kern w:val="0"/>
+          <w:lang w:val="en-US"/>
+          <w14:ligatures w14:val="none"/>
+        </w:rPr>
+      </w:pPr>
+      <w:r>
+        <w:rPr>
+          <w:rFonts w:ascii="Times New Roman" w:eastAsia="Times New Roman" w:hAnsi="Times New Roman" w:cs="Times New Roman"/>
+          <w:noProof/>
+          <w:kern w:val="0"/>
+          <w:lang w:val="en-US"/>
+          <w14:ligatures w14:val="none"/>
+        </w:rPr>
+        <w:drawing>
+          <wp:inline distT="0" distB="0" distL="0" distR="0" wp14:anchorId="6FC2A900" wp14:editId="19DA614F">
+            <wp:extent cx="5322756" cy="3185160"/>
+            <wp:effectExtent l="0" t="0" r="0" b="0"/>
+            <wp:docPr id="4" name="Picture 4"/>
+            <wp:cNvGraphicFramePr>
+              <a:graphicFrameLocks xmlns:a="http://schemas.openxmlformats.org/drawingml/2006/main" noChangeAspect="1"/>
+            </wp:cNvGraphicFramePr>
+            <a:graphic xmlns:a="http://schemas.openxmlformats.org/drawingml/2006/main">
+              <a:graphicData uri="http://schemas.openxmlformats.org/drawingml/2006/picture">
+                <pic:pic xmlns:pic="http://schemas.openxmlformats.org/drawingml/2006/picture">
+                  <pic:nvPicPr>
+                    <pic:cNvPr id="0" name="Picture 10"/>
+                    <pic:cNvPicPr>
+                      <a:picLocks noChangeAspect="1" noChangeArrowheads="1"/>
+                    </pic:cNvPicPr>
+                  </pic:nvPicPr>
+                  <pic:blipFill>
+                    <a:blip r:embed="rId9">
+                      <a:extLst>
+                        <a:ext uri="{28A0092B-C50C-407E-A947-70E740481C1C}">
+                          <a14:useLocalDpi xmlns:a14="http://schemas.microsoft.com/office/drawing/2010/main" val="0"/>
+                        </a:ext>
+                      </a:extLst>
+                    </a:blip>
+                    <a:srcRect/>
+                    <a:stretch>
+                      <a:fillRect/>
+                    </a:stretch>
+                  </pic:blipFill>
+                  <pic:spPr bwMode="auto">
+                    <a:xfrm>
+                      <a:off x="0" y="0"/>
+                      <a:ext cx="5327213" cy="3187827"/>
+                    </a:xfrm>
+                    <a:prstGeom prst="rect">
+                      <a:avLst/>
+                    </a:prstGeom>
+                    <a:noFill/>
+                    <a:ln>
+                      <a:noFill/>
+                    </a:ln>
+                  </pic:spPr>
+                </pic:pic>
+              </a:graphicData>
+            </a:graphic>
+          </wp:inline>
+        </w:drawing>
+      </w:r>
+    </w:p>
+    <w:p>
+      <w:pPr>
+        <w:jc w:val="center"/>
+        <w:rPr>
+          <w:rFonts w:ascii="Times New Roman" w:eastAsia="Times New Roman" w:hAnsi="Times New Roman" w:cs="Times New Roman"/>
+          <w:sz w:val="28"/>
+          <w:szCs w:val="28"/>
+          <w:lang w:val="en-US"/>
+        </w:rPr>
+      </w:pPr>
+      <w:r>
+        <w:rPr>
+          <w:rFonts w:ascii="Times New Roman" w:eastAsia="Times New Roman" w:hAnsi="Times New Roman" w:cs="Times New Roman"/>
+          <w:noProof/>
+          <w:kern w:val="0"/>
+          <w:lang w:val="en-US"/>
+          <w14:ligatures w14:val="none"/>
+        </w:rPr>
+        <w:drawing>
+          <wp:inline distT="0" distB="0" distL="0" distR="0" wp14:anchorId="69D3D45C" wp14:editId="7E86C441">
+            <wp:extent cx="5029200" cy="3009495"/>
+            <wp:effectExtent l="0" t="0" r="0" b="635"/>
+            <wp:docPr id="5" name="Picture 5"/>
+            <wp:cNvGraphicFramePr>
+              <a:graphicFrameLocks xmlns:a="http://schemas.openxmlformats.org/drawingml/2006/main" noChangeAspect="1"/>
+            </wp:cNvGraphicFramePr>
+            <a:graphic xmlns:a="http://schemas.openxmlformats.org/drawingml/2006/main">
+              <a:graphicData uri="http://schemas.openxmlformats.org/drawingml/2006/picture">
+                <pic:pic xmlns:pic="http://schemas.openxmlformats.org/drawingml/2006/picture">
+                  <pic:nvPicPr>
+                    <pic:cNvPr id="0" name="Picture 11"/>
+                    <pic:cNvPicPr>
+                      <a:picLocks noChangeAspect="1" noChangeArrowheads="1"/>
+                    </pic:cNvPicPr>
+                  </pic:nvPicPr>
+                  <pic:blipFill>
+                    <a:blip r:embed="rId10">
+                      <a:extLst>
+                        <a:ext uri="{28A0092B-C50C-407E-A947-70E740481C1C}">
+                          <a14:useLocalDpi xmlns:a14="http://schemas.microsoft.com/office/drawing/2010/main" val="0"/>
+                        </a:ext>
+                      </a:extLst>
+                    </a:blip>
+                    <a:srcRect/>
+                    <a:stretch>
+                      <a:fillRect/>
+                    </a:stretch>
+                  </pic:blipFill>
+                  <pic:spPr bwMode="auto">
+                    <a:xfrm>
+                      <a:off x="0" y="0"/>
+                      <a:ext cx="5039003" cy="3015361"/>
+                    </a:xfrm>
+                    <a:prstGeom prst="rect">
+                      <a:avLst/>
+                    </a:prstGeom>
+                    <a:noFill/>
+                    <a:ln>
+                      <a:noFill/>
+                    </a:ln>
+                  </pic:spPr>
+                </pic:pic>
+              </a:graphicData>
+            </a:graphic>
+          </wp:inline>
+        </w:drawing>
+      </w:r>
+    </w:p>
+    <w:p>
+      <w:pPr>
+        <w:jc w:val="center"/>
+        <w:rPr>
+          <w:rFonts w:ascii="Times New Roman" w:eastAsia="Times New Roman" w:hAnsi="Times New Roman" w:cs="Times New Roman"/>
+          <w:sz w:val="28"/>
+          <w:szCs w:val="28"/>
+          <w:lang w:val="en-US"/>
+        </w:rPr>
+      </w:pPr>
+    </w:p>
+    <w:p>
+      <w:pPr>
+        <w:pStyle w:val="NormalWeb"/>
+        <w:rPr>
+          <w:rFonts w:eastAsiaTheme="majorEastAsia"/>
+          <w:sz w:val="28"/>
+          <w:szCs w:val="28"/>
+          <w:lang w:val="en-GB"/>
+        </w:rPr>
+      </w:pPr>
+      <w:r>
+        <w:rPr>
+          <w:rStyle w:val="Strong"/>
+          <w:rFonts w:eastAsiaTheme="majorEastAsia"/>
+          <w:sz w:val="28"/>
+          <w:szCs w:val="28"/>
+        </w:rPr>
+        <w:lastRenderedPageBreak/>
+        <w:t>3.2</w:t>
+      </w:r>
+      <w:r>
+        <w:rPr>
+          <w:rStyle w:val="Strong"/>
+          <w:rFonts w:eastAsiaTheme="majorEastAsia"/>
+          <w:sz w:val="28"/>
+          <w:szCs w:val="28"/>
+        </w:rPr>
+        <w:tab/>
+      </w:r>
+      <w:r>
+        <w:rPr>
+          <w:rFonts w:eastAsiaTheme="majorEastAsia"/>
+          <w:sz w:val="28"/>
+          <w:szCs w:val="28"/>
+          <w:lang w:val="en-GB"/>
+        </w:rPr>
+        <w:t>Additional information relating to understanding the data</w:t>
+      </w:r>
+    </w:p>
+    <w:p>
+      <w:pPr>
+        <w:pStyle w:val="NormalWeb"/>
+        <w:jc w:val="both"/>
+        <w:rPr>
+          <w:rFonts w:eastAsiaTheme="majorEastAsia"/>
+          <w:sz w:val="28"/>
+          <w:szCs w:val="28"/>
+          <w:lang w:val="en-GB"/>
+        </w:rPr>
+      </w:pPr>
+      <w:r>
+        <w:t>Each plot was chosen to make the seasonal patterns easier to spot. The temperature and radiation graphs helped show clear yearly shifts, while cloud cover, sunshine, and precipitation plots revealed how these variables interact. Before plotting, we cleaned the dataset by removing invalid values so the visuals reflect the weather more reliably.</w:t>
+      </w:r>
+    </w:p>
+    <w:p>
+      <w:pPr>
+        <w:pStyle w:val="NormalWeb"/>
+        <w:rPr>
+          <w:sz w:val="28"/>
+          <w:szCs w:val="28"/>
+          <w:rtl/>
+        </w:rPr>
+      </w:pPr>
+      <w:r>
+        <w:rPr>
+          <w:rStyle w:val="Strong"/>
+          <w:rFonts w:eastAsiaTheme="majorEastAsia"/>
+          <w:sz w:val="28"/>
+          <w:szCs w:val="28"/>
+        </w:rPr>
+        <w:t>3.3</w:t>
+      </w:r>
+      <w:r>
+        <w:rPr>
+          <w:rStyle w:val="Strong"/>
+          <w:rFonts w:eastAsiaTheme="majorEastAsia"/>
+          <w:sz w:val="28"/>
+          <w:szCs w:val="28"/>
+        </w:rPr>
+        <w:tab/>
+      </w:r>
+      <w:r>
+        <w:rPr>
+          <w:rFonts w:eastAsiaTheme="majorEastAsia"/>
+          <w:sz w:val="28"/>
+          <w:szCs w:val="28"/>
+          <w:lang w:val="en-GB"/>
+        </w:rPr>
+        <w:t>Useful information for the data understanding</w:t>
+      </w:r>
+    </w:p>
+    <w:p>
+      <w:pPr>
+        <w:pStyle w:val="NormalWeb"/>
+        <w:jc w:val="both"/>
+        <w:rPr>
+          <w:sz w:val="28"/>
+          <w:szCs w:val="28"/>
+        </w:rPr>
+      </w:pPr>
+      <w:r>
+        <w:t xml:space="preserve">The plots </w:t>
+      </w:r>
+      <w:proofErr w:type="gramStart"/>
+      <w:r>
+        <w:t>show</w:t>
+      </w:r>
+      <w:r>
+        <w:t>s</w:t>
+      </w:r>
+      <w:proofErr w:type="gramEnd"/>
+      <w:r>
+        <w:t xml:space="preserve"> clear seasonal contrasts in London weather. Precipitation is highest in autumn and winter, while summer has the lowest rainfall and the most sunshine. Cloud cover steadily increases outside summer, and temperature drops sharply after September. Together, the visuals confirm distinct seasonal shifts across all measured variables</w:t>
+      </w:r>
+    </w:p>
+    <w:p>
+      <w:pPr>
+        <w:rPr>
+          <w:rtl/>
+        </w:rPr>
+      </w:pPr>
+    </w:p>
+    <w:p>
+      <w:pPr>
+        <w:pStyle w:val="NormalWeb"/>
+        <w:jc w:val="both"/>
         <w:rPr>
           <w:rStyle w:val="Strong"/>
           <w:rFonts w:eastAsiaTheme="majorEastAsia"/>
@@ -5130,18 +5618,15 @@
           <w:sz w:val="32"/>
           <w:szCs w:val="32"/>
         </w:rPr>
-        <w:t xml:space="preserve">. </w:t>
-      </w:r>
+      </w:pPr>
       <w:r>
         <w:rPr>
           <w:rStyle w:val="Strong"/>
           <w:rFonts w:eastAsiaTheme="majorEastAsia"/>
-          <w:b w:val="0"/>
-          <w:bCs w:val="0"/>
           <w:sz w:val="32"/>
           <w:szCs w:val="32"/>
         </w:rPr>
-        <w:t>Visualisation</w:t>
+        <w:t>4. Analysis</w:t>
       </w:r>
     </w:p>
     <w:p>
@@ -5150,25 +5635,22 @@
         <w:rPr>
           <w:sz w:val="28"/>
           <w:szCs w:val="28"/>
+          <w:rtl/>
         </w:rPr>
       </w:pPr>
       <w:r>
         <w:rPr>
           <w:rStyle w:val="Strong"/>
           <w:rFonts w:eastAsiaTheme="majorEastAsia"/>
-          <w:b w:val="0"/>
-          <w:bCs w:val="0"/>
           <w:sz w:val="28"/>
           <w:szCs w:val="28"/>
         </w:rPr>
-        <w:t>3.1</w:t>
+        <w:t>4.1</w:t>
       </w:r>
       <w:r>
         <w:rPr>
           <w:rStyle w:val="Strong"/>
           <w:rFonts w:eastAsiaTheme="majorEastAsia"/>
-          <w:b w:val="0"/>
-          <w:bCs w:val="0"/>
           <w:sz w:val="28"/>
           <w:szCs w:val="28"/>
         </w:rPr>
@@ -5181,127 +5663,62 @@
           <w:szCs w:val="28"/>
           <w:lang w:val="en-GB"/>
         </w:rPr>
-        <w:t>Appropriate graphs for the RQ</w:t>
+        <w:t>Statistical test used to test the hypotheses and output</w:t>
       </w:r>
     </w:p>
     <w:p>
       <w:pPr>
         <w:pStyle w:val="NormalWeb"/>
+        <w:rPr>
+          <w:rFonts w:eastAsiaTheme="majorEastAsia"/>
+          <w:b/>
+          <w:bCs/>
+          <w:sz w:val="28"/>
+          <w:szCs w:val="28"/>
+          <w:lang w:val="en-GB"/>
+        </w:rPr>
+      </w:pPr>
+      <w:r>
+        <w:rPr>
+          <w:rStyle w:val="Strong"/>
+          <w:rFonts w:eastAsiaTheme="majorEastAsia"/>
+          <w:sz w:val="28"/>
+          <w:szCs w:val="28"/>
+        </w:rPr>
+        <w:t>4.2</w:t>
+      </w:r>
+      <w:r>
+        <w:rPr>
+          <w:rStyle w:val="Strong"/>
+          <w:rFonts w:eastAsiaTheme="majorEastAsia"/>
+          <w:sz w:val="28"/>
+          <w:szCs w:val="28"/>
+        </w:rPr>
+        <w:tab/>
+      </w:r>
+      <w:r>
         <w:rPr>
           <w:rFonts w:eastAsiaTheme="majorEastAsia"/>
           <w:sz w:val="28"/>
           <w:szCs w:val="28"/>
           <w:lang w:val="en-GB"/>
         </w:rPr>
-      </w:pPr>
-      <w:r>
-        <w:rPr>
-          <w:rStyle w:val="Strong"/>
-          <w:rFonts w:eastAsiaTheme="majorEastAsia"/>
-          <w:b w:val="0"/>
-          <w:bCs w:val="0"/>
+        <w:t>The null hypothesis is rejected /not rejected based on the p-value</w:t>
+      </w:r>
+    </w:p>
+    <w:p>
+      <w:pPr>
+        <w:pStyle w:val="NormalWeb"/>
+        <w:jc w:val="both"/>
+        <w:rPr>
           <w:sz w:val="28"/>
           <w:szCs w:val="28"/>
         </w:rPr>
-        <w:t>3.</w:t>
-      </w:r>
-      <w:r>
-        <w:rPr>
-          <w:rStyle w:val="Strong"/>
-          <w:rFonts w:eastAsiaTheme="majorEastAsia"/>
-          <w:b w:val="0"/>
-          <w:bCs w:val="0"/>
-          <w:sz w:val="28"/>
-          <w:szCs w:val="28"/>
-        </w:rPr>
-        <w:t>2</w:t>
-      </w:r>
-      <w:r>
-        <w:rPr>
-          <w:rStyle w:val="Strong"/>
-          <w:rFonts w:eastAsiaTheme="majorEastAsia"/>
-          <w:b w:val="0"/>
-          <w:bCs w:val="0"/>
-          <w:sz w:val="28"/>
-          <w:szCs w:val="28"/>
-        </w:rPr>
-        <w:tab/>
-      </w:r>
-      <w:r>
-        <w:rPr>
-          <w:rFonts w:eastAsiaTheme="majorEastAsia"/>
-          <w:sz w:val="28"/>
-          <w:szCs w:val="28"/>
-          <w:lang w:val="en-GB"/>
-        </w:rPr>
-        <w:t>Additional information relating to understanding the data</w:t>
-      </w:r>
-    </w:p>
-    <w:p>
-      <w:pPr>
-        <w:pStyle w:val="NormalWeb"/>
-        <w:rPr>
-          <w:sz w:val="28"/>
-          <w:szCs w:val="28"/>
-          <w:rtl/>
-        </w:rPr>
-      </w:pPr>
-      <w:r>
-        <w:rPr>
-          <w:rStyle w:val="Strong"/>
-          <w:rFonts w:eastAsiaTheme="majorEastAsia"/>
-          <w:b w:val="0"/>
-          <w:bCs w:val="0"/>
-          <w:sz w:val="28"/>
-          <w:szCs w:val="28"/>
-        </w:rPr>
-        <w:t>3.</w:t>
-      </w:r>
-      <w:r>
-        <w:rPr>
-          <w:rStyle w:val="Strong"/>
-          <w:rFonts w:eastAsiaTheme="majorEastAsia"/>
-          <w:b w:val="0"/>
-          <w:bCs w:val="0"/>
-          <w:sz w:val="28"/>
-          <w:szCs w:val="28"/>
-        </w:rPr>
-        <w:t>3</w:t>
-      </w:r>
-      <w:r>
-        <w:rPr>
-          <w:rStyle w:val="Strong"/>
-          <w:rFonts w:eastAsiaTheme="majorEastAsia"/>
-          <w:b w:val="0"/>
-          <w:bCs w:val="0"/>
-          <w:sz w:val="28"/>
-          <w:szCs w:val="28"/>
-        </w:rPr>
-        <w:tab/>
-      </w:r>
-      <w:r>
-        <w:rPr>
-          <w:rFonts w:eastAsiaTheme="majorEastAsia"/>
-          <w:sz w:val="28"/>
-          <w:szCs w:val="28"/>
-          <w:lang w:val="en-GB"/>
-        </w:rPr>
-        <w:t>Useful information for the data understanding</w:t>
-      </w:r>
-    </w:p>
-    <w:p>
-      <w:pPr>
-        <w:pStyle w:val="NormalWeb"/>
-        <w:jc w:val="both"/>
-        <w:rPr>
-          <w:sz w:val="28"/>
-          <w:szCs w:val="28"/>
-        </w:rPr>
       </w:pPr>
     </w:p>
     <w:sectPr>
-      <w:footerReference w:type="even" r:id="rId9"/>
-      <w:footerReference w:type="default" r:id="rId10"/>
+      <w:footerReference w:type="even" r:id="rId11"/>
+      <w:footerReference w:type="default" r:id="rId12"/>
       <w:pgSz w:w="11906" w:h="16838"/>
       <w:pgMar w:top="1440" w:right="1440" w:bottom="1440" w:left="1440" w:header="708" w:footer="708" w:gutter="0"/>
       <w:cols w:space="708"/>
@@ -9595,6 +10012,7 @@
   <w:style w:type="character" w:default="1" w:styleId="DefaultParagraphFont">
     <w:name w:val="Default Paragraph Font"/>
     <w:uiPriority w:val="1"/>
+    <w:semiHidden/>
     <w:unhideWhenUsed/>
   </w:style>
   <w:style w:type="table" w:default="1" w:styleId="TableNormal">

</xml_diff>

<commit_message>
Major update to the final project report with expanded analysis, added evaluation sections, and overall refinement of structure
Added Analysis (4.1 & 4.2)

Completed Evaluation parts (5.1–5.6)

Refined wording and structure

Added draft notes for GitHub log section

Fixed small formatting and fonts issues
</commit_message>
<xml_diff>
--- a/Farbod/0-Farbod-Final-Report.docx
+++ b/Farbod/0-Farbod-Final-Report.docx
@@ -4324,13 +4324,31 @@
         <w:rPr>
           <w:rStyle w:val="Strong"/>
           <w:rFonts w:eastAsiaTheme="majorEastAsia"/>
+          <w:sz w:val="32"/>
+          <w:szCs w:val="32"/>
+        </w:rPr>
+        <w:lastRenderedPageBreak/>
+        <w:t>1.</w:t>
+      </w:r>
+      <w:r>
+        <w:rPr>
+          <w:rStyle w:val="Strong"/>
+          <w:rFonts w:eastAsiaTheme="majorEastAsia"/>
           <w:b w:val="0"/>
           <w:bCs w:val="0"/>
           <w:sz w:val="32"/>
           <w:szCs w:val="32"/>
         </w:rPr>
-        <w:lastRenderedPageBreak/>
-        <w:t>1. Introduction</w:t>
+        <w:tab/>
+      </w:r>
+      <w:r>
+        <w:rPr>
+          <w:rStyle w:val="Strong"/>
+          <w:rFonts w:eastAsiaTheme="majorEastAsia"/>
+          <w:sz w:val="32"/>
+          <w:szCs w:val="32"/>
+        </w:rPr>
+        <w:t>Introduction</w:t>
       </w:r>
     </w:p>
     <w:p>
@@ -4341,6 +4359,15 @@
           <w:szCs w:val="28"/>
         </w:rPr>
       </w:pPr>
+      <w:r>
+        <w:rPr>
+          <w:rStyle w:val="Strong"/>
+          <w:rFonts w:eastAsiaTheme="majorEastAsia"/>
+          <w:sz w:val="28"/>
+          <w:szCs w:val="28"/>
+        </w:rPr>
+        <w:t>1.1</w:t>
+      </w:r>
       <w:r>
         <w:rPr>
           <w:rStyle w:val="Strong"/>
@@ -4350,7 +4377,7 @@
           <w:sz w:val="28"/>
           <w:szCs w:val="28"/>
         </w:rPr>
-        <w:t>1.1</w:t>
+        <w:tab/>
       </w:r>
       <w:r>
         <w:rPr>
@@ -4361,9 +4388,481 @@
           <w:sz w:val="28"/>
           <w:szCs w:val="28"/>
         </w:rPr>
+        <w:t xml:space="preserve"> Problem statement and research motivation</w:t>
+      </w:r>
+    </w:p>
+    <w:p>
+      <w:pPr>
+        <w:pStyle w:val="NormalWeb"/>
+        <w:jc w:val="both"/>
+      </w:pPr>
+      <w:r>
+        <w:t>Understanding how London’s weather changes over the year can help build a clearer picture of its seasonal patterns. The dataset includes daily measurements such as temperature, cloud cover, sunshine, radiation and rainfall, which together offer a useful view of how different conditions vary across the seasons. Since London is known for its quick shifts in temperature and rain, it’s interesting to examine whether these fluctuations follow any consistent seasonal trend. The aim of this project is to explore these daily values and identify any patterns that might explain how seasonal changes influence rainfall and other climate indicators.</w:t>
+      </w:r>
+    </w:p>
+    <w:p>
+      <w:pPr>
+        <w:pStyle w:val="NormalWeb"/>
+      </w:pPr>
+    </w:p>
+    <w:p>
+      <w:pPr>
+        <w:pStyle w:val="NormalWeb"/>
+        <w:rPr>
+          <w:sz w:val="28"/>
+          <w:szCs w:val="28"/>
+        </w:rPr>
+      </w:pPr>
+      <w:r>
+        <w:rPr>
+          <w:b/>
+          <w:bCs/>
+          <w:sz w:val="28"/>
+          <w:szCs w:val="28"/>
+        </w:rPr>
+        <w:t>1.2</w:t>
+      </w:r>
+      <w:r>
+        <w:rPr>
+          <w:sz w:val="28"/>
+          <w:szCs w:val="28"/>
+        </w:rPr>
         <w:tab/>
-      </w:r>
-      <w:r>
+        <w:t xml:space="preserve">The </w:t>
+      </w:r>
+      <w:bookmarkStart w:id="2" w:name="_Hlk215795475"/>
+      <w:r>
+        <w:rPr>
+          <w:sz w:val="28"/>
+          <w:szCs w:val="28"/>
+        </w:rPr>
+        <w:t xml:space="preserve">data </w:t>
+      </w:r>
+      <w:bookmarkEnd w:id="2"/>
+      <w:r>
+        <w:rPr>
+          <w:sz w:val="28"/>
+          <w:szCs w:val="28"/>
+        </w:rPr>
+        <w:t>set</w:t>
+      </w:r>
+    </w:p>
+    <w:p>
+      <w:pPr>
+        <w:spacing w:before="100" w:beforeAutospacing="1" w:after="100" w:afterAutospacing="1"/>
+        <w:jc w:val="both"/>
+        <w:rPr>
+          <w:rFonts w:ascii="Times New Roman" w:eastAsia="Times New Roman" w:hAnsi="Times New Roman" w:cs="Times New Roman"/>
+          <w:kern w:val="0"/>
+          <w:rtl/>
+          <w:lang w:val="en-US"/>
+          <w14:ligatures w14:val="none"/>
+        </w:rPr>
+      </w:pPr>
+      <w:r>
+        <w:rPr>
+          <w:rFonts w:ascii="Times New Roman" w:eastAsia="Times New Roman" w:hAnsi="Times New Roman" w:cs="Times New Roman"/>
+          <w:kern w:val="0"/>
+          <w:lang w:val="en-US"/>
+          <w14:ligatures w14:val="none"/>
+        </w:rPr>
+        <w:t xml:space="preserve">The dataset contains </w:t>
+      </w:r>
+      <w:r>
+        <w:rPr>
+          <w:rFonts w:ascii="Times New Roman" w:eastAsia="Times New Roman" w:hAnsi="Times New Roman" w:cs="Times New Roman"/>
+          <w:b/>
+          <w:bCs/>
+          <w:kern w:val="0"/>
+          <w:lang w:val="en-US"/>
+          <w14:ligatures w14:val="none"/>
+        </w:rPr>
+        <w:t>approximately 15,000 daily records</w:t>
+      </w:r>
+      <w:r>
+        <w:rPr>
+          <w:rFonts w:ascii="Times New Roman" w:eastAsia="Times New Roman" w:hAnsi="Times New Roman" w:cs="Times New Roman"/>
+          <w:kern w:val="0"/>
+          <w:lang w:val="en-US"/>
+          <w14:ligatures w14:val="none"/>
+        </w:rPr>
+        <w:t xml:space="preserve"> of London weather from </w:t>
+      </w:r>
+      <w:r>
+        <w:rPr>
+          <w:rFonts w:ascii="Times New Roman" w:eastAsia="Times New Roman" w:hAnsi="Times New Roman" w:cs="Times New Roman"/>
+          <w:b/>
+          <w:bCs/>
+          <w:kern w:val="0"/>
+          <w:lang w:val="en-US"/>
+          <w14:ligatures w14:val="none"/>
+        </w:rPr>
+        <w:t>1979 to 2021</w:t>
+      </w:r>
+      <w:r>
+        <w:rPr>
+          <w:rFonts w:ascii="Times New Roman" w:eastAsia="Times New Roman" w:hAnsi="Times New Roman" w:cs="Times New Roman"/>
+          <w:kern w:val="0"/>
+          <w:lang w:val="en-US"/>
+          <w14:ligatures w14:val="none"/>
+        </w:rPr>
+        <w:t xml:space="preserve">, including minimum, maximum and average temperature, rainfall, sunshine, and cloud cover. Most variables are numeric and continuous, suitable for trend and seasonal analysis. Some missing values exist, especially for rainfall and sunshine. The data was originally collected by the </w:t>
+      </w:r>
+      <w:r>
+        <w:rPr>
+          <w:rFonts w:ascii="Times New Roman" w:eastAsia="Times New Roman" w:hAnsi="Times New Roman" w:cs="Times New Roman"/>
+          <w:b/>
+          <w:bCs/>
+          <w:kern w:val="0"/>
+          <w:lang w:val="en-US"/>
+          <w14:ligatures w14:val="none"/>
+        </w:rPr>
+        <w:t>European Climate Assessment (ECA)</w:t>
+      </w:r>
+      <w:r>
+        <w:rPr>
+          <w:rFonts w:ascii="Times New Roman" w:eastAsia="Times New Roman" w:hAnsi="Times New Roman" w:cs="Times New Roman"/>
+          <w:kern w:val="0"/>
+          <w:lang w:val="en-US"/>
+          <w14:ligatures w14:val="none"/>
+        </w:rPr>
+        <w:t xml:space="preserve"> project, providing reliable, long-term European climate records.</w:t>
+      </w:r>
+    </w:p>
+    <w:p>
+      <w:pPr>
+        <w:spacing w:before="100" w:beforeAutospacing="1" w:after="100" w:afterAutospacing="1"/>
+        <w:rPr>
+          <w:rFonts w:ascii="Times New Roman" w:eastAsia="Times New Roman" w:hAnsi="Times New Roman" w:cs="Times New Roman"/>
+          <w:kern w:val="0"/>
+          <w:lang w:val="en-US"/>
+          <w14:ligatures w14:val="none"/>
+        </w:rPr>
+      </w:pPr>
+    </w:p>
+    <w:p>
+      <w:pPr>
+        <w:pStyle w:val="NormalWeb"/>
+        <w:rPr>
+          <w:sz w:val="28"/>
+          <w:szCs w:val="28"/>
+        </w:rPr>
+      </w:pPr>
+      <w:r>
+        <w:rPr>
+          <w:b/>
+          <w:bCs/>
+          <w:sz w:val="28"/>
+          <w:szCs w:val="28"/>
+        </w:rPr>
+        <w:t>1.3</w:t>
+      </w:r>
+      <w:r>
+        <w:rPr>
+          <w:sz w:val="28"/>
+          <w:szCs w:val="28"/>
+        </w:rPr>
+        <w:tab/>
+        <w:t>Research question</w:t>
+      </w:r>
+    </w:p>
+    <w:p>
+      <w:pPr>
+        <w:jc w:val="both"/>
+        <w:rPr>
+          <w:rFonts w:ascii="Times New Roman" w:eastAsia="Times New Roman" w:hAnsi="Times New Roman" w:cs="Times New Roman"/>
+          <w:kern w:val="0"/>
+          <w14:ligatures w14:val="none"/>
+        </w:rPr>
+      </w:pPr>
+      <w:r>
+        <w:rPr>
+          <w:rFonts w:ascii="Times New Roman" w:eastAsia="Times New Roman" w:hAnsi="Times New Roman" w:cs="Times New Roman"/>
+          <w:kern w:val="0"/>
+          <w14:ligatures w14:val="none"/>
+        </w:rPr>
+        <w:t>Is there a difference in the mean daily precipitation among the seasons in London from 1979 to 2020?</w:t>
+      </w:r>
+    </w:p>
+    <w:p>
+      <w:pPr>
+        <w:rPr>
+          <w:rFonts w:ascii="Times New Roman" w:eastAsia="Times New Roman" w:hAnsi="Times New Roman" w:cs="Times New Roman"/>
+          <w:kern w:val="0"/>
+          <w14:ligatures w14:val="none"/>
+        </w:rPr>
+      </w:pPr>
+    </w:p>
+    <w:p>
+      <w:pPr>
+        <w:rPr>
+          <w:rFonts w:ascii="Times New Roman" w:eastAsia="Times New Roman" w:hAnsi="Times New Roman" w:cs="Times New Roman"/>
+          <w:kern w:val="0"/>
+          <w14:ligatures w14:val="none"/>
+        </w:rPr>
+      </w:pPr>
+    </w:p>
+    <w:p>
+      <w:pPr>
+        <w:rPr>
+          <w:rFonts w:ascii="Times New Roman" w:eastAsia="Times New Roman" w:hAnsi="Times New Roman" w:cs="Times New Roman"/>
+          <w:kern w:val="0"/>
+          <w:sz w:val="28"/>
+          <w:szCs w:val="28"/>
+          <w14:ligatures w14:val="none"/>
+        </w:rPr>
+      </w:pPr>
+      <w:r>
+        <w:rPr>
+          <w:rFonts w:ascii="Times New Roman" w:eastAsia="Times New Roman" w:hAnsi="Times New Roman" w:cs="Times New Roman"/>
+          <w:b/>
+          <w:bCs/>
+          <w:kern w:val="0"/>
+          <w:sz w:val="28"/>
+          <w:szCs w:val="28"/>
+          <w14:ligatures w14:val="none"/>
+        </w:rPr>
+        <w:t>1.4</w:t>
+      </w:r>
+      <w:r>
+        <w:rPr>
+          <w:rFonts w:ascii="Times New Roman" w:eastAsia="Times New Roman" w:hAnsi="Times New Roman" w:cs="Times New Roman"/>
+          <w:kern w:val="0"/>
+          <w:sz w:val="28"/>
+          <w:szCs w:val="28"/>
+          <w14:ligatures w14:val="none"/>
+        </w:rPr>
+        <w:tab/>
+        <w:t>Null hypothesis and alternative hypothesis (H0/H1)</w:t>
+      </w:r>
+    </w:p>
+    <w:p>
+      <w:pPr>
+        <w:rPr>
+          <w:rFonts w:ascii="Times New Roman" w:eastAsia="Times New Roman" w:hAnsi="Times New Roman" w:cs="Times New Roman"/>
+          <w:kern w:val="0"/>
+          <w:sz w:val="28"/>
+          <w:szCs w:val="28"/>
+          <w14:ligatures w14:val="none"/>
+        </w:rPr>
+      </w:pPr>
+    </w:p>
+    <w:p>
+      <w:pPr>
+        <w:jc w:val="both"/>
+        <w:rPr>
+          <w:rFonts w:ascii="Times New Roman" w:eastAsia="Times New Roman" w:hAnsi="Times New Roman" w:cs="Times New Roman"/>
+          <w:kern w:val="0"/>
+          <w:rtl/>
+          <w14:ligatures w14:val="none"/>
+        </w:rPr>
+      </w:pPr>
+      <w:r>
+        <w:rPr>
+          <w:rFonts w:ascii="Times New Roman" w:eastAsia="Times New Roman" w:hAnsi="Times New Roman" w:cs="Times New Roman"/>
+          <w:kern w:val="0"/>
+          <w14:ligatures w14:val="none"/>
+        </w:rPr>
+        <w:t>- Null Hypothesis (H</w:t>
+      </w:r>
+      <w:r>
+        <w:rPr>
+          <w:rFonts w:ascii="Times New Roman" w:eastAsia="Times New Roman" w:hAnsi="Times New Roman" w:cs="Times New Roman"/>
+          <w:kern w:val="0"/>
+          <w:vertAlign w:val="subscript"/>
+          <w14:ligatures w14:val="none"/>
+        </w:rPr>
+        <w:t>0</w:t>
+      </w:r>
+      <w:r>
+        <w:rPr>
+          <w:rFonts w:ascii="Times New Roman" w:eastAsia="Times New Roman" w:hAnsi="Times New Roman" w:cs="Times New Roman"/>
+          <w:kern w:val="0"/>
+          <w14:ligatures w14:val="none"/>
+        </w:rPr>
+        <w:t>): There is no difference in the mean of daily precipitation among the seasons in London from 1979 to 2020.</w:t>
+      </w:r>
+      <w:r>
+        <w:rPr>
+          <w:rFonts w:ascii="Times New Roman" w:eastAsia="Times New Roman" w:hAnsi="Times New Roman" w:cs="Times New Roman"/>
+          <w:kern w:val="0"/>
+          <w14:ligatures w14:val="none"/>
+        </w:rPr>
+        <w:br/>
+        <w:t>- Alternative Hypothesis (H</w:t>
+      </w:r>
+      <w:r>
+        <w:rPr>
+          <w:rFonts w:ascii="Times New Roman" w:eastAsia="Times New Roman" w:hAnsi="Times New Roman" w:cs="Times New Roman"/>
+          <w:kern w:val="0"/>
+          <w:vertAlign w:val="subscript"/>
+          <w14:ligatures w14:val="none"/>
+        </w:rPr>
+        <w:t>1</w:t>
+      </w:r>
+      <w:r>
+        <w:rPr>
+          <w:rFonts w:ascii="Times New Roman" w:eastAsia="Times New Roman" w:hAnsi="Times New Roman" w:cs="Times New Roman"/>
+          <w:kern w:val="0"/>
+          <w14:ligatures w14:val="none"/>
+        </w:rPr>
+        <w:t>): There is a difference in the mean of daily precipitation among the seasons in London from 1979 to 2020.</w:t>
+      </w:r>
+    </w:p>
+    <w:p>
+      <w:pPr>
+        <w:jc w:val="both"/>
+        <w:rPr>
+          <w:rFonts w:ascii="Times New Roman" w:eastAsia="Times New Roman" w:hAnsi="Times New Roman" w:cs="Times New Roman"/>
+          <w:kern w:val="0"/>
+          <w:rtl/>
+          <w14:ligatures w14:val="none"/>
+        </w:rPr>
+      </w:pPr>
+    </w:p>
+    <w:p>
+      <w:pPr>
+        <w:jc w:val="both"/>
+        <w:rPr>
+          <w:rFonts w:ascii="Times New Roman" w:eastAsia="Times New Roman" w:hAnsi="Times New Roman" w:cs="Times New Roman"/>
+          <w:kern w:val="0"/>
+          <w:rtl/>
+          <w14:ligatures w14:val="none"/>
+        </w:rPr>
+      </w:pPr>
+    </w:p>
+    <w:p>
+      <w:pPr>
+        <w:jc w:val="both"/>
+        <w:rPr>
+          <w:rFonts w:ascii="Times New Roman" w:eastAsia="Times New Roman" w:hAnsi="Times New Roman" w:cs="Times New Roman"/>
+          <w:kern w:val="0"/>
+          <w:rtl/>
+          <w14:ligatures w14:val="none"/>
+        </w:rPr>
+      </w:pPr>
+    </w:p>
+    <w:p>
+      <w:pPr>
+        <w:jc w:val="both"/>
+        <w:rPr>
+          <w:rFonts w:ascii="Times New Roman" w:eastAsia="Times New Roman" w:hAnsi="Times New Roman" w:cs="Times New Roman"/>
+          <w:kern w:val="0"/>
+          <w:rtl/>
+          <w14:ligatures w14:val="none"/>
+        </w:rPr>
+      </w:pPr>
+    </w:p>
+    <w:p>
+      <w:pPr>
+        <w:jc w:val="both"/>
+        <w:rPr>
+          <w:rFonts w:ascii="Times New Roman" w:eastAsia="Times New Roman" w:hAnsi="Times New Roman" w:cs="Times New Roman"/>
+          <w:kern w:val="0"/>
+          <w:rtl/>
+          <w14:ligatures w14:val="none"/>
+        </w:rPr>
+      </w:pPr>
+    </w:p>
+    <w:p>
+      <w:pPr>
+        <w:jc w:val="both"/>
+        <w:rPr>
+          <w:rFonts w:ascii="Times New Roman" w:eastAsia="Times New Roman" w:hAnsi="Times New Roman" w:cs="Times New Roman"/>
+          <w:kern w:val="0"/>
+          <w:rtl/>
+          <w14:ligatures w14:val="none"/>
+        </w:rPr>
+      </w:pPr>
+    </w:p>
+    <w:p>
+      <w:pPr>
+        <w:jc w:val="both"/>
+        <w:rPr>
+          <w:rFonts w:ascii="Times New Roman" w:eastAsia="Times New Roman" w:hAnsi="Times New Roman" w:cs="Times New Roman"/>
+          <w:kern w:val="0"/>
+          <w:rtl/>
+          <w14:ligatures w14:val="none"/>
+        </w:rPr>
+      </w:pPr>
+    </w:p>
+    <w:p>
+      <w:pPr>
+        <w:jc w:val="both"/>
+        <w:rPr>
+          <w:rFonts w:ascii="Times New Roman" w:eastAsia="Times New Roman" w:hAnsi="Times New Roman" w:cs="Times New Roman"/>
+          <w:kern w:val="0"/>
+          <w:rtl/>
+          <w14:ligatures w14:val="none"/>
+        </w:rPr>
+      </w:pPr>
+    </w:p>
+    <w:p>
+      <w:pPr>
+        <w:jc w:val="both"/>
+        <w:rPr>
+          <w:rFonts w:ascii="Times New Roman" w:eastAsia="Times New Roman" w:hAnsi="Times New Roman" w:cs="Times New Roman"/>
+          <w:kern w:val="0"/>
+          <w:rtl/>
+          <w14:ligatures w14:val="none"/>
+        </w:rPr>
+      </w:pPr>
+    </w:p>
+    <w:p>
+      <w:pPr>
+        <w:jc w:val="both"/>
+        <w:rPr>
+          <w:rFonts w:ascii="Times New Roman" w:eastAsia="Times New Roman" w:hAnsi="Times New Roman" w:cs="Times New Roman"/>
+          <w:kern w:val="0"/>
+          <w:rtl/>
+          <w14:ligatures w14:val="none"/>
+        </w:rPr>
+      </w:pPr>
+    </w:p>
+    <w:p>
+      <w:pPr>
+        <w:pStyle w:val="NormalWeb"/>
+        <w:jc w:val="both"/>
+        <w:rPr>
+          <w:rStyle w:val="Strong"/>
+          <w:rFonts w:eastAsiaTheme="majorEastAsia"/>
+          <w:sz w:val="32"/>
+          <w:szCs w:val="32"/>
+        </w:rPr>
+      </w:pPr>
+      <w:r>
+        <w:rPr>
+          <w:rStyle w:val="Strong"/>
+          <w:rFonts w:eastAsiaTheme="majorEastAsia"/>
+          <w:sz w:val="32"/>
+          <w:szCs w:val="32"/>
+        </w:rPr>
+        <w:lastRenderedPageBreak/>
+        <w:t>2.</w:t>
+      </w:r>
+      <w:r>
+        <w:rPr>
+          <w:rStyle w:val="Strong"/>
+          <w:rFonts w:eastAsiaTheme="majorEastAsia"/>
+          <w:sz w:val="32"/>
+          <w:szCs w:val="32"/>
+        </w:rPr>
+        <w:tab/>
+      </w:r>
+      <w:r>
+        <w:rPr>
+          <w:rStyle w:val="Strong"/>
+          <w:rFonts w:eastAsiaTheme="majorEastAsia"/>
+          <w:sz w:val="32"/>
+          <w:szCs w:val="32"/>
+        </w:rPr>
+        <w:t>background research</w:t>
+      </w:r>
+    </w:p>
+    <w:p>
+      <w:pPr>
+        <w:pStyle w:val="NormalWeb"/>
+        <w:jc w:val="both"/>
         <w:rPr>
           <w:rStyle w:val="Strong"/>
           <w:rFonts w:eastAsiaTheme="majorEastAsia"/>
@@ -4372,498 +4871,11 @@
           <w:sz w:val="28"/>
           <w:szCs w:val="28"/>
         </w:rPr>
-        <w:t xml:space="preserve"> Problem statement and research motivation</w:t>
-      </w:r>
-    </w:p>
-    <w:p>
-      <w:pPr>
-        <w:pStyle w:val="NormalWeb"/>
-        <w:jc w:val="both"/>
-      </w:pPr>
-      <w:r>
-        <w:t>Understanding how London’s weather changes over the year can help build a clearer picture of its seasonal patterns. The dataset includes daily measurements such as temperature, cloud cover, sunshine, radiation and rainfall, which together offer a useful view of how different conditions vary across the seasons. Since London is known for its quick shifts in temperature and rain, it’s interesting to examine whether these fluctuations follow any consistent seasonal trend. The aim of this project is to explore these daily values and identify any patterns that might explain how seasonal changes influence rainfall and other climate indicators.</w:t>
-      </w:r>
-    </w:p>
-    <w:p>
-      <w:pPr>
-        <w:pStyle w:val="NormalWeb"/>
-      </w:pPr>
-    </w:p>
-    <w:p>
-      <w:pPr>
-        <w:pStyle w:val="NormalWeb"/>
-        <w:rPr>
-          <w:sz w:val="28"/>
-          <w:szCs w:val="28"/>
-        </w:rPr>
-      </w:pPr>
-      <w:r>
-        <w:rPr>
-          <w:sz w:val="28"/>
-          <w:szCs w:val="28"/>
-        </w:rPr>
-        <w:t>1.2</w:t>
-      </w:r>
-      <w:r>
-        <w:rPr>
-          <w:sz w:val="28"/>
-          <w:szCs w:val="28"/>
-        </w:rPr>
-        <w:tab/>
-        <w:t xml:space="preserve">The </w:t>
-      </w:r>
-      <w:bookmarkStart w:id="2" w:name="_Hlk215795475"/>
-      <w:r>
-        <w:rPr>
-          <w:sz w:val="28"/>
-          <w:szCs w:val="28"/>
-        </w:rPr>
-        <w:t xml:space="preserve">data </w:t>
-      </w:r>
-      <w:bookmarkEnd w:id="2"/>
-      <w:r>
-        <w:rPr>
-          <w:sz w:val="28"/>
-          <w:szCs w:val="28"/>
-        </w:rPr>
-        <w:t>set</w:t>
-      </w:r>
-    </w:p>
-    <w:p>
-      <w:pPr>
-        <w:spacing w:before="100" w:beforeAutospacing="1" w:after="100" w:afterAutospacing="1"/>
-        <w:jc w:val="both"/>
-        <w:rPr>
-          <w:rFonts w:ascii="Times New Roman" w:eastAsia="Times New Roman" w:hAnsi="Times New Roman" w:cs="Times New Roman"/>
-          <w:kern w:val="0"/>
-          <w:rtl/>
-          <w:lang w:val="en-US"/>
-          <w14:ligatures w14:val="none"/>
-        </w:rPr>
-      </w:pPr>
-      <w:r>
-        <w:rPr>
-          <w:rFonts w:ascii="Times New Roman" w:eastAsia="Times New Roman" w:hAnsi="Times New Roman" w:cs="Times New Roman"/>
-          <w:kern w:val="0"/>
-          <w:lang w:val="en-US"/>
-          <w14:ligatures w14:val="none"/>
-        </w:rPr>
-        <w:t xml:space="preserve">The dataset contains </w:t>
-      </w:r>
-      <w:r>
-        <w:rPr>
-          <w:rFonts w:ascii="Times New Roman" w:eastAsia="Times New Roman" w:hAnsi="Times New Roman" w:cs="Times New Roman"/>
-          <w:b/>
-          <w:bCs/>
-          <w:kern w:val="0"/>
-          <w:lang w:val="en-US"/>
-          <w14:ligatures w14:val="none"/>
-        </w:rPr>
-        <w:t>approximately 15,000 daily records</w:t>
-      </w:r>
-      <w:r>
-        <w:rPr>
-          <w:rFonts w:ascii="Times New Roman" w:eastAsia="Times New Roman" w:hAnsi="Times New Roman" w:cs="Times New Roman"/>
-          <w:kern w:val="0"/>
-          <w:lang w:val="en-US"/>
-          <w14:ligatures w14:val="none"/>
-        </w:rPr>
-        <w:t xml:space="preserve"> of London weather from </w:t>
-      </w:r>
-      <w:r>
-        <w:rPr>
-          <w:rFonts w:ascii="Times New Roman" w:eastAsia="Times New Roman" w:hAnsi="Times New Roman" w:cs="Times New Roman"/>
-          <w:b/>
-          <w:bCs/>
-          <w:kern w:val="0"/>
-          <w:lang w:val="en-US"/>
-          <w14:ligatures w14:val="none"/>
-        </w:rPr>
-        <w:t>1979 to 2021</w:t>
-      </w:r>
-      <w:r>
-        <w:rPr>
-          <w:rFonts w:ascii="Times New Roman" w:eastAsia="Times New Roman" w:hAnsi="Times New Roman" w:cs="Times New Roman"/>
-          <w:kern w:val="0"/>
-          <w:lang w:val="en-US"/>
-          <w14:ligatures w14:val="none"/>
-        </w:rPr>
-        <w:t xml:space="preserve">, including minimum, maximum and average temperature, rainfall, sunshine, and cloud cover. Most variables are numeric and continuous, suitable for trend and seasonal analysis. Some missing values exist, especially for rainfall and sunshine. The data was originally collected by the </w:t>
-      </w:r>
-      <w:r>
-        <w:rPr>
-          <w:rFonts w:ascii="Times New Roman" w:eastAsia="Times New Roman" w:hAnsi="Times New Roman" w:cs="Times New Roman"/>
-          <w:b/>
-          <w:bCs/>
-          <w:kern w:val="0"/>
-          <w:lang w:val="en-US"/>
-          <w14:ligatures w14:val="none"/>
-        </w:rPr>
-        <w:t>European Climate Assessment (ECA)</w:t>
-      </w:r>
-      <w:r>
-        <w:rPr>
-          <w:rFonts w:ascii="Times New Roman" w:eastAsia="Times New Roman" w:hAnsi="Times New Roman" w:cs="Times New Roman"/>
-          <w:kern w:val="0"/>
-          <w:lang w:val="en-US"/>
-          <w14:ligatures w14:val="none"/>
-        </w:rPr>
-        <w:t xml:space="preserve"> project, providing reliable, long-term European climate records.</w:t>
-      </w:r>
-    </w:p>
-    <w:p>
-      <w:pPr>
-        <w:spacing w:before="100" w:beforeAutospacing="1" w:after="100" w:afterAutospacing="1"/>
-        <w:rPr>
-          <w:rFonts w:ascii="Times New Roman" w:eastAsia="Times New Roman" w:hAnsi="Times New Roman" w:cs="Times New Roman"/>
-          <w:kern w:val="0"/>
-          <w:lang w:val="en-US"/>
-          <w14:ligatures w14:val="none"/>
-        </w:rPr>
-      </w:pPr>
-    </w:p>
-    <w:p>
-      <w:pPr>
-        <w:pStyle w:val="NormalWeb"/>
-        <w:rPr>
-          <w:sz w:val="28"/>
-          <w:szCs w:val="28"/>
-        </w:rPr>
-      </w:pPr>
-      <w:r>
-        <w:rPr>
-          <w:sz w:val="28"/>
-          <w:szCs w:val="28"/>
-        </w:rPr>
-        <w:t>1.3</w:t>
-      </w:r>
-      <w:r>
-        <w:rPr>
-          <w:sz w:val="28"/>
-          <w:szCs w:val="28"/>
-        </w:rPr>
-        <w:tab/>
-        <w:t>Research question</w:t>
-      </w:r>
-    </w:p>
-    <w:p>
-      <w:pPr>
-        <w:jc w:val="both"/>
-        <w:rPr>
-          <w:rFonts w:ascii="Times New Roman" w:eastAsia="Times New Roman" w:hAnsi="Times New Roman" w:cs="Times New Roman"/>
-          <w:kern w:val="0"/>
-          <w14:ligatures w14:val="none"/>
-        </w:rPr>
-      </w:pPr>
-      <w:r>
-        <w:rPr>
-          <w:rFonts w:ascii="Times New Roman" w:eastAsia="Times New Roman" w:hAnsi="Times New Roman" w:cs="Times New Roman"/>
-          <w:kern w:val="0"/>
-          <w14:ligatures w14:val="none"/>
-        </w:rPr>
-        <w:t>Is there a difference in the mean daily precipitation among the seasons in London from 1979 to 2020?</w:t>
-      </w:r>
-    </w:p>
-    <w:p>
-      <w:pPr>
-        <w:rPr>
-          <w:rFonts w:ascii="Times New Roman" w:eastAsia="Times New Roman" w:hAnsi="Times New Roman" w:cs="Times New Roman"/>
-          <w:kern w:val="0"/>
-          <w14:ligatures w14:val="none"/>
-        </w:rPr>
-      </w:pPr>
-    </w:p>
-    <w:p>
-      <w:pPr>
-        <w:rPr>
-          <w:rFonts w:ascii="Times New Roman" w:eastAsia="Times New Roman" w:hAnsi="Times New Roman" w:cs="Times New Roman"/>
-          <w:kern w:val="0"/>
-          <w14:ligatures w14:val="none"/>
-        </w:rPr>
-      </w:pPr>
-    </w:p>
-    <w:p>
-      <w:pPr>
-        <w:rPr>
-          <w:rFonts w:ascii="Times New Roman" w:eastAsia="Times New Roman" w:hAnsi="Times New Roman" w:cs="Times New Roman"/>
-          <w:kern w:val="0"/>
-          <w:sz w:val="28"/>
-          <w:szCs w:val="28"/>
-          <w14:ligatures w14:val="none"/>
-        </w:rPr>
-      </w:pPr>
-      <w:r>
-        <w:rPr>
-          <w:rFonts w:ascii="Times New Roman" w:eastAsia="Times New Roman" w:hAnsi="Times New Roman" w:cs="Times New Roman"/>
-          <w:kern w:val="0"/>
-          <w:sz w:val="28"/>
-          <w:szCs w:val="28"/>
-          <w14:ligatures w14:val="none"/>
-        </w:rPr>
-        <w:t>1.4</w:t>
-      </w:r>
-      <w:r>
-        <w:rPr>
-          <w:rFonts w:ascii="Times New Roman" w:eastAsia="Times New Roman" w:hAnsi="Times New Roman" w:cs="Times New Roman"/>
-          <w:kern w:val="0"/>
-          <w:sz w:val="28"/>
-          <w:szCs w:val="28"/>
-          <w14:ligatures w14:val="none"/>
-        </w:rPr>
-        <w:tab/>
-        <w:t>Null hypothesis and alternative hypothesis (H0/H1)</w:t>
-      </w:r>
-    </w:p>
-    <w:p>
-      <w:pPr>
-        <w:rPr>
-          <w:rFonts w:ascii="Times New Roman" w:eastAsia="Times New Roman" w:hAnsi="Times New Roman" w:cs="Times New Roman"/>
-          <w:kern w:val="0"/>
-          <w:sz w:val="28"/>
-          <w:szCs w:val="28"/>
-          <w14:ligatures w14:val="none"/>
-        </w:rPr>
-      </w:pPr>
-    </w:p>
-    <w:p>
-      <w:pPr>
-        <w:jc w:val="both"/>
-        <w:rPr>
-          <w:rFonts w:ascii="Times New Roman" w:eastAsia="Times New Roman" w:hAnsi="Times New Roman" w:cs="Times New Roman"/>
-          <w:kern w:val="0"/>
-          <w:rtl/>
-          <w14:ligatures w14:val="none"/>
-        </w:rPr>
-      </w:pPr>
-      <w:r>
-        <w:rPr>
-          <w:rFonts w:ascii="Times New Roman" w:eastAsia="Times New Roman" w:hAnsi="Times New Roman" w:cs="Times New Roman"/>
-          <w:kern w:val="0"/>
-          <w14:ligatures w14:val="none"/>
-        </w:rPr>
-        <w:t>- Null Hypothesis (H</w:t>
-      </w:r>
-      <w:r>
-        <w:rPr>
-          <w:rFonts w:ascii="Times New Roman" w:eastAsia="Times New Roman" w:hAnsi="Times New Roman" w:cs="Times New Roman"/>
-          <w:kern w:val="0"/>
-          <w:vertAlign w:val="subscript"/>
-          <w14:ligatures w14:val="none"/>
-        </w:rPr>
-        <w:t>0</w:t>
-      </w:r>
-      <w:r>
-        <w:rPr>
-          <w:rFonts w:ascii="Times New Roman" w:eastAsia="Times New Roman" w:hAnsi="Times New Roman" w:cs="Times New Roman"/>
-          <w:kern w:val="0"/>
-          <w14:ligatures w14:val="none"/>
-        </w:rPr>
-        <w:t>): There is no difference in the mean of daily precipitation among the seasons in London from 1979 to 2020.</w:t>
-      </w:r>
-      <w:r>
-        <w:rPr>
-          <w:rFonts w:ascii="Times New Roman" w:eastAsia="Times New Roman" w:hAnsi="Times New Roman" w:cs="Times New Roman"/>
-          <w:kern w:val="0"/>
-          <w14:ligatures w14:val="none"/>
-        </w:rPr>
-        <w:br/>
-        <w:t>- Alternative Hypothesis (H</w:t>
-      </w:r>
-      <w:r>
-        <w:rPr>
-          <w:rFonts w:ascii="Times New Roman" w:eastAsia="Times New Roman" w:hAnsi="Times New Roman" w:cs="Times New Roman"/>
-          <w:kern w:val="0"/>
-          <w:vertAlign w:val="subscript"/>
-          <w14:ligatures w14:val="none"/>
-        </w:rPr>
-        <w:t>1</w:t>
-      </w:r>
-      <w:r>
-        <w:rPr>
-          <w:rFonts w:ascii="Times New Roman" w:eastAsia="Times New Roman" w:hAnsi="Times New Roman" w:cs="Times New Roman"/>
-          <w:kern w:val="0"/>
-          <w14:ligatures w14:val="none"/>
-        </w:rPr>
-        <w:t>): There is a difference in the mean of daily precipitation among the seasons in London from 1979 to 2020.</w:t>
-      </w:r>
-    </w:p>
-    <w:p>
-      <w:pPr>
-        <w:jc w:val="both"/>
-        <w:rPr>
-          <w:rFonts w:ascii="Times New Roman" w:eastAsia="Times New Roman" w:hAnsi="Times New Roman" w:cs="Times New Roman"/>
-          <w:kern w:val="0"/>
-          <w:rtl/>
-          <w14:ligatures w14:val="none"/>
-        </w:rPr>
-      </w:pPr>
-    </w:p>
-    <w:p>
-      <w:pPr>
-        <w:jc w:val="both"/>
-        <w:rPr>
-          <w:rFonts w:ascii="Times New Roman" w:eastAsia="Times New Roman" w:hAnsi="Times New Roman" w:cs="Times New Roman"/>
-          <w:kern w:val="0"/>
-          <w:rtl/>
-          <w14:ligatures w14:val="none"/>
-        </w:rPr>
-      </w:pPr>
-    </w:p>
-    <w:p>
-      <w:pPr>
-        <w:jc w:val="both"/>
-        <w:rPr>
-          <w:rFonts w:ascii="Times New Roman" w:eastAsia="Times New Roman" w:hAnsi="Times New Roman" w:cs="Times New Roman"/>
-          <w:kern w:val="0"/>
-          <w:rtl/>
-          <w14:ligatures w14:val="none"/>
-        </w:rPr>
-      </w:pPr>
-    </w:p>
-    <w:p>
-      <w:pPr>
-        <w:jc w:val="both"/>
-        <w:rPr>
-          <w:rFonts w:ascii="Times New Roman" w:eastAsia="Times New Roman" w:hAnsi="Times New Roman" w:cs="Times New Roman"/>
-          <w:kern w:val="0"/>
-          <w:rtl/>
-          <w14:ligatures w14:val="none"/>
-        </w:rPr>
-      </w:pPr>
-    </w:p>
-    <w:p>
-      <w:pPr>
-        <w:jc w:val="both"/>
-        <w:rPr>
-          <w:rFonts w:ascii="Times New Roman" w:eastAsia="Times New Roman" w:hAnsi="Times New Roman" w:cs="Times New Roman"/>
-          <w:kern w:val="0"/>
-          <w:rtl/>
-          <w14:ligatures w14:val="none"/>
-        </w:rPr>
-      </w:pPr>
-    </w:p>
-    <w:p>
-      <w:pPr>
-        <w:jc w:val="both"/>
-        <w:rPr>
-          <w:rFonts w:ascii="Times New Roman" w:eastAsia="Times New Roman" w:hAnsi="Times New Roman" w:cs="Times New Roman"/>
-          <w:kern w:val="0"/>
-          <w:rtl/>
-          <w14:ligatures w14:val="none"/>
-        </w:rPr>
-      </w:pPr>
-    </w:p>
-    <w:p>
-      <w:pPr>
-        <w:jc w:val="both"/>
-        <w:rPr>
-          <w:rFonts w:ascii="Times New Roman" w:eastAsia="Times New Roman" w:hAnsi="Times New Roman" w:cs="Times New Roman"/>
-          <w:kern w:val="0"/>
-          <w:rtl/>
-          <w14:ligatures w14:val="none"/>
-        </w:rPr>
-      </w:pPr>
-    </w:p>
-    <w:p>
-      <w:pPr>
-        <w:jc w:val="both"/>
-        <w:rPr>
-          <w:rFonts w:ascii="Times New Roman" w:eastAsia="Times New Roman" w:hAnsi="Times New Roman" w:cs="Times New Roman"/>
-          <w:kern w:val="0"/>
-          <w:rtl/>
-          <w14:ligatures w14:val="none"/>
-        </w:rPr>
-      </w:pPr>
-    </w:p>
-    <w:p>
-      <w:pPr>
-        <w:jc w:val="both"/>
-        <w:rPr>
-          <w:rFonts w:ascii="Times New Roman" w:eastAsia="Times New Roman" w:hAnsi="Times New Roman" w:cs="Times New Roman"/>
-          <w:kern w:val="0"/>
-          <w:rtl/>
-          <w14:ligatures w14:val="none"/>
-        </w:rPr>
-      </w:pPr>
-    </w:p>
-    <w:p>
-      <w:pPr>
-        <w:jc w:val="both"/>
-        <w:rPr>
-          <w:rFonts w:ascii="Times New Roman" w:eastAsia="Times New Roman" w:hAnsi="Times New Roman" w:cs="Times New Roman"/>
-          <w:kern w:val="0"/>
-          <w:rtl/>
-          <w14:ligatures w14:val="none"/>
-        </w:rPr>
-      </w:pPr>
-    </w:p>
-    <w:p>
-      <w:pPr>
-        <w:pStyle w:val="NormalWeb"/>
-        <w:jc w:val="both"/>
+      </w:pPr>
+      <w:r>
         <w:rPr>
           <w:rStyle w:val="Strong"/>
           <w:rFonts w:eastAsiaTheme="majorEastAsia"/>
-          <w:b w:val="0"/>
-          <w:bCs w:val="0"/>
-          <w:sz w:val="32"/>
-          <w:szCs w:val="32"/>
-        </w:rPr>
-      </w:pPr>
-      <w:r>
-        <w:rPr>
-          <w:rStyle w:val="Strong"/>
-          <w:rFonts w:eastAsiaTheme="majorEastAsia"/>
-          <w:b w:val="0"/>
-          <w:bCs w:val="0"/>
-          <w:sz w:val="32"/>
-          <w:szCs w:val="32"/>
-        </w:rPr>
-        <w:lastRenderedPageBreak/>
-        <w:t>2</w:t>
-      </w:r>
-      <w:r>
-        <w:rPr>
-          <w:rStyle w:val="Strong"/>
-          <w:rFonts w:eastAsiaTheme="majorEastAsia"/>
-          <w:b w:val="0"/>
-          <w:bCs w:val="0"/>
-          <w:sz w:val="32"/>
-          <w:szCs w:val="32"/>
-        </w:rPr>
-        <w:t xml:space="preserve">. </w:t>
-      </w:r>
-      <w:r>
-        <w:rPr>
-          <w:rStyle w:val="Strong"/>
-          <w:rFonts w:eastAsiaTheme="majorEastAsia"/>
-          <w:b w:val="0"/>
-          <w:bCs w:val="0"/>
-          <w:sz w:val="32"/>
-          <w:szCs w:val="32"/>
-        </w:rPr>
-        <w:t>background research</w:t>
-      </w:r>
-    </w:p>
-    <w:p>
-      <w:pPr>
-        <w:pStyle w:val="NormalWeb"/>
-        <w:jc w:val="both"/>
-        <w:rPr>
-          <w:rStyle w:val="Strong"/>
-          <w:rFonts w:eastAsiaTheme="majorEastAsia"/>
-          <w:b w:val="0"/>
-          <w:bCs w:val="0"/>
-          <w:sz w:val="28"/>
-          <w:szCs w:val="28"/>
-        </w:rPr>
-      </w:pPr>
-      <w:r>
-        <w:rPr>
-          <w:rStyle w:val="Strong"/>
-          <w:rFonts w:eastAsiaTheme="majorEastAsia"/>
-          <w:b w:val="0"/>
-          <w:bCs w:val="0"/>
           <w:sz w:val="28"/>
           <w:szCs w:val="28"/>
         </w:rPr>
@@ -5120,34 +5132,10 @@
         <w:rPr>
           <w:rStyle w:val="Strong"/>
           <w:rFonts w:eastAsiaTheme="majorEastAsia"/>
-          <w:b w:val="0"/>
-          <w:bCs w:val="0"/>
           <w:sz w:val="28"/>
           <w:szCs w:val="28"/>
         </w:rPr>
-        <w:t>2</w:t>
-      </w:r>
-      <w:r>
-        <w:rPr>
-          <w:rStyle w:val="Strong"/>
-          <w:rFonts w:eastAsiaTheme="majorEastAsia"/>
-          <w:b w:val="0"/>
-          <w:bCs w:val="0"/>
-          <w:sz w:val="28"/>
-          <w:szCs w:val="28"/>
-        </w:rPr>
-        <w:t>.</w:t>
-      </w:r>
-      <w:r>
-        <w:rPr>
-          <w:rStyle w:val="Strong"/>
-          <w:rFonts w:eastAsiaTheme="majorEastAsia"/>
-          <w:b w:val="0"/>
-          <w:bCs w:val="0"/>
-          <w:sz w:val="28"/>
-          <w:szCs w:val="28"/>
-        </w:rPr>
-        <w:t>2</w:t>
+        <w:t>2.2</w:t>
       </w:r>
       <w:r>
         <w:rPr>
@@ -5651,54 +5639,66 @@
     <w:p>
       <w:pPr>
         <w:pStyle w:val="NormalWeb"/>
+        <w:jc w:val="both"/>
+        <w:rPr>
+          <w:sz w:val="28"/>
+          <w:szCs w:val="28"/>
+          <w:rtl/>
+        </w:rPr>
+      </w:pPr>
+      <w:r>
+        <w:rPr>
+          <w:rStyle w:val="Strong"/>
+          <w:rFonts w:eastAsiaTheme="majorEastAsia"/>
+          <w:sz w:val="28"/>
+          <w:szCs w:val="28"/>
+        </w:rPr>
+        <w:t>4.1</w:t>
+      </w:r>
+      <w:r>
+        <w:rPr>
+          <w:rStyle w:val="Strong"/>
+          <w:rFonts w:eastAsiaTheme="majorEastAsia"/>
+          <w:sz w:val="28"/>
+          <w:szCs w:val="28"/>
+        </w:rPr>
+        <w:tab/>
+      </w:r>
+      <w:r>
         <w:rPr>
           <w:rFonts w:eastAsiaTheme="majorEastAsia"/>
           <w:sz w:val="28"/>
           <w:szCs w:val="28"/>
           <w:lang w:val="en-GB"/>
         </w:rPr>
-      </w:pPr>
-      <w:r>
-        <w:rPr>
-          <w:rStyle w:val="Strong"/>
-          <w:rFonts w:eastAsiaTheme="majorEastAsia"/>
-          <w:sz w:val="28"/>
-          <w:szCs w:val="28"/>
-        </w:rPr>
-        <w:t>4.1</w:t>
-      </w:r>
-      <w:r>
-        <w:rPr>
-          <w:rStyle w:val="Strong"/>
-          <w:rFonts w:eastAsiaTheme="majorEastAsia"/>
-          <w:sz w:val="28"/>
-          <w:szCs w:val="28"/>
-        </w:rPr>
-        <w:tab/>
-      </w:r>
-      <w:r>
-        <w:rPr>
-          <w:rFonts w:eastAsiaTheme="majorEastAsia"/>
-          <w:sz w:val="28"/>
-          <w:szCs w:val="28"/>
-          <w:lang w:val="en-GB"/>
-        </w:rPr>
         <w:t>Statistical test used to test the hypotheses and output</w:t>
       </w:r>
     </w:p>
     <w:p>
       <w:pPr>
+        <w:spacing w:before="100" w:beforeAutospacing="1" w:after="100" w:afterAutospacing="1"/>
+        <w:jc w:val="both"/>
+        <w:rPr>
+          <w:rFonts w:ascii="Times New Roman" w:eastAsia="Times New Roman" w:hAnsi="Times New Roman" w:cs="Times New Roman"/>
+          <w:kern w:val="0"/>
+          <w:lang w:val="en-US"/>
+          <w14:ligatures w14:val="none"/>
+        </w:rPr>
+      </w:pPr>
+      <w:r>
+        <w:rPr>
+          <w:rFonts w:ascii="Times New Roman" w:eastAsia="Times New Roman" w:hAnsi="Times New Roman" w:cs="Times New Roman"/>
+          <w:kern w:val="0"/>
+          <w:lang w:val="en-US"/>
+          <w14:ligatures w14:val="none"/>
+        </w:rPr>
+        <w:t>To test our hypothesis, we used the pairwise Wilcoxon rank-sum test, a non-parametric method suitable for comparing precipitation values across seasons. This test was selected because daily precipitation in London is strongly right-skewed and violates the assumptions of normality required for parametric tests such as ANOVA. The Wilcoxon test therefore provides a more reliable comparison of seasonal differences. The output reports adjusted p-values using the Holm correction.</w:t>
+      </w:r>
+    </w:p>
+    <w:p>
+      <w:pPr>
         <w:pStyle w:val="NormalWeb"/>
-        <w:rPr>
-          <w:sz w:val="28"/>
-          <w:szCs w:val="28"/>
-          <w:rtl/>
-        </w:rPr>
-      </w:pPr>
-    </w:p>
-    <w:p>
-      <w:pPr>
-        <w:pStyle w:val="NormalWeb"/>
+        <w:jc w:val="both"/>
         <w:rPr>
           <w:rFonts w:eastAsiaTheme="majorEastAsia"/>
           <w:b/>
@@ -5734,6 +5734,493 @@
           <w:lang w:val="en-GB"/>
         </w:rPr>
         <w:t>The null hypothesis is rejected /not rejected based on the p-value</w:t>
+      </w:r>
+    </w:p>
+    <w:p>
+      <w:pPr>
+        <w:pStyle w:val="NormalWeb"/>
+        <w:jc w:val="both"/>
+      </w:pPr>
+      <w:r>
+        <w:t>After running the Wilcoxon tests to compare daily precipitation across seasons, several p-values were below 0.05 (after Holm adjustment). This means the differences are statistically significant, so we reject the null hypothesis that “the mean daily precipitation is the same for all seasons.” In simple terms, London’s seasons do not have equal rainfall. Some seasons consistently show higher precipitation while others show much lower levels. Although the Wilcoxon test cannot describe how big the differences are, the p-values clearly confirm that the variation in rainfall across seasons is real and not due to random chance. Therefore, the results support our research question.</w:t>
+      </w:r>
+    </w:p>
+    <w:p>
+      <w:pPr>
+        <w:pStyle w:val="NormalWeb"/>
+        <w:jc w:val="both"/>
+      </w:pPr>
+    </w:p>
+    <w:p>
+      <w:pPr>
+        <w:pStyle w:val="NormalWeb"/>
+        <w:jc w:val="both"/>
+        <w:rPr>
+          <w:rStyle w:val="Strong"/>
+          <w:rFonts w:eastAsiaTheme="majorEastAsia"/>
+          <w:b w:val="0"/>
+          <w:bCs w:val="0"/>
+          <w:sz w:val="32"/>
+          <w:szCs w:val="32"/>
+        </w:rPr>
+      </w:pPr>
+      <w:r>
+        <w:rPr>
+          <w:rStyle w:val="Strong"/>
+          <w:rFonts w:eastAsiaTheme="majorEastAsia"/>
+          <w:sz w:val="32"/>
+          <w:szCs w:val="32"/>
+        </w:rPr>
+        <w:t>5.</w:t>
+      </w:r>
+      <w:r>
+        <w:rPr>
+          <w:rStyle w:val="Strong"/>
+          <w:rFonts w:eastAsiaTheme="majorEastAsia"/>
+          <w:sz w:val="32"/>
+          <w:szCs w:val="32"/>
+        </w:rPr>
+        <w:tab/>
+        <w:t>Evaluation – group’s experience at 7COM1079</w:t>
+      </w:r>
+    </w:p>
+    <w:p>
+      <w:pPr>
+        <w:jc w:val="both"/>
+        <w:rPr>
+          <w:rtl/>
+          <w:lang w:bidi="fa-IR"/>
+        </w:rPr>
+      </w:pPr>
+    </w:p>
+    <w:p>
+      <w:pPr>
+        <w:jc w:val="both"/>
+        <w:rPr>
+          <w:sz w:val="28"/>
+          <w:szCs w:val="28"/>
+          <w:rtl/>
+          <w:lang w:bidi="fa-IR"/>
+        </w:rPr>
+      </w:pPr>
+      <w:r>
+        <w:rPr>
+          <w:b/>
+          <w:bCs/>
+          <w:sz w:val="28"/>
+          <w:szCs w:val="28"/>
+          <w:lang w:bidi="fa-IR"/>
+        </w:rPr>
+        <w:t>5.1</w:t>
+      </w:r>
+      <w:r>
+        <w:rPr>
+          <w:sz w:val="28"/>
+          <w:szCs w:val="28"/>
+          <w:lang w:bidi="fa-IR"/>
+        </w:rPr>
+        <w:tab/>
+      </w:r>
+      <w:r>
+        <w:rPr>
+          <w:rFonts w:ascii="Times New Roman" w:eastAsia="Times New Roman" w:hAnsi="Times New Roman" w:cs="Times New Roman"/>
+          <w:sz w:val="28"/>
+          <w:szCs w:val="28"/>
+        </w:rPr>
+        <w:t>What went well</w:t>
+      </w:r>
+    </w:p>
+    <w:p>
+      <w:pPr>
+        <w:pStyle w:val="NormalWeb"/>
+        <w:jc w:val="both"/>
+      </w:pPr>
+      <w:r>
+        <w:t xml:space="preserve">Overall, the project went fairly well. Although each member worked separately on the same tasks—which sometimes caused overlap and a bit of confusion—it also helped us cross-check results, compare approaches, and notice mistakes more easily. Communication through </w:t>
+      </w:r>
+      <w:r>
+        <w:lastRenderedPageBreak/>
+        <w:t>WhatsApp and GitHub was steady enough to keep everyone on track and aware of ongoing progress. Our time management was generally good, and at the end of each stage we combined everyone’s work, discussed the differences, and rewrote everything into a clear, shared summary that represented the whole group’s effort.</w:t>
+      </w:r>
+    </w:p>
+    <w:p>
+      <w:pPr>
+        <w:pStyle w:val="NormalWeb"/>
+        <w:jc w:val="both"/>
+      </w:pPr>
+    </w:p>
+    <w:p>
+      <w:pPr>
+        <w:jc w:val="both"/>
+        <w:rPr>
+          <w:rFonts w:ascii="Times New Roman" w:eastAsia="Times New Roman" w:hAnsi="Times New Roman" w:cs="Times New Roman"/>
+          <w:sz w:val="28"/>
+          <w:szCs w:val="28"/>
+        </w:rPr>
+      </w:pPr>
+      <w:r>
+        <w:rPr>
+          <w:b/>
+          <w:bCs/>
+          <w:sz w:val="28"/>
+          <w:szCs w:val="28"/>
+          <w:lang w:bidi="fa-IR"/>
+        </w:rPr>
+        <w:t>5.3</w:t>
+      </w:r>
+      <w:r>
+        <w:rPr>
+          <w:sz w:val="28"/>
+          <w:szCs w:val="28"/>
+          <w:lang w:bidi="fa-IR"/>
+        </w:rPr>
+        <w:tab/>
+      </w:r>
+      <w:r>
+        <w:rPr>
+          <w:rFonts w:ascii="Times New Roman" w:eastAsia="Times New Roman" w:hAnsi="Times New Roman" w:cs="Times New Roman"/>
+          <w:sz w:val="28"/>
+          <w:szCs w:val="28"/>
+        </w:rPr>
+        <w:t>Points for improvement</w:t>
+      </w:r>
+    </w:p>
+    <w:p>
+      <w:pPr>
+        <w:pStyle w:val="NormalWeb"/>
+        <w:jc w:val="both"/>
+      </w:pPr>
+      <w:r>
+        <w:t xml:space="preserve">One clear area for improvement is coordination. Because everyone worked separately on the same tasks, we often duplicated effort and wasted time comparing similar results. A more structured division of responsibilities from the start would have made the workflow smoother. We also could have used GitHub more effectively—for example, creating branches, reviewing each other’s updates, or assigning issues—to avoid confusion. Finally, setting clearer internal deadlines might have reduced last-minute pressure and helped the group stay more </w:t>
+      </w:r>
+      <w:proofErr w:type="spellStart"/>
+      <w:r>
+        <w:t>organised</w:t>
+      </w:r>
+      <w:proofErr w:type="spellEnd"/>
+      <w:r>
+        <w:t xml:space="preserve"> overall.</w:t>
+      </w:r>
+    </w:p>
+    <w:p>
+      <w:pPr>
+        <w:jc w:val="both"/>
+        <w:rPr>
+          <w:lang w:bidi="fa-IR"/>
+        </w:rPr>
+      </w:pPr>
+    </w:p>
+    <w:p>
+      <w:pPr>
+        <w:jc w:val="both"/>
+        <w:rPr>
+          <w:lang w:bidi="fa-IR"/>
+        </w:rPr>
+      </w:pPr>
+      <w:r>
+        <w:rPr>
+          <w:b/>
+          <w:bCs/>
+          <w:sz w:val="28"/>
+          <w:szCs w:val="28"/>
+          <w:lang w:bidi="fa-IR"/>
+        </w:rPr>
+        <w:t>5.4</w:t>
+      </w:r>
+      <w:r>
+        <w:rPr>
+          <w:sz w:val="28"/>
+          <w:szCs w:val="28"/>
+          <w:lang w:bidi="fa-IR"/>
+        </w:rPr>
+        <w:tab/>
+        <w:t>group’s time management</w:t>
+      </w:r>
+    </w:p>
+    <w:p>
+      <w:pPr>
+        <w:pStyle w:val="NormalWeb"/>
+        <w:jc w:val="both"/>
+      </w:pPr>
+      <w:r>
+        <w:t>Overall, the group managed time effectively. Although some work overlapped, we followed the schedule and completed each stage on time. Regular check-ins via WhatsApp and updates on GitHub kept everyone informed, ensuring tasks progressed steadily and deadlines were met efficiently.</w:t>
+      </w:r>
+    </w:p>
+    <w:p>
+      <w:pPr>
+        <w:jc w:val="both"/>
+        <w:rPr>
+          <w:rFonts w:ascii="Times New Roman" w:eastAsia="Times New Roman" w:hAnsi="Times New Roman" w:cs="Times New Roman"/>
+          <w:sz w:val="28"/>
+          <w:szCs w:val="28"/>
+        </w:rPr>
+      </w:pPr>
+      <w:r>
+        <w:rPr>
+          <w:b/>
+          <w:bCs/>
+          <w:sz w:val="28"/>
+          <w:szCs w:val="28"/>
+          <w:lang w:bidi="fa-IR"/>
+        </w:rPr>
+        <w:t>5.5</w:t>
+      </w:r>
+      <w:r>
+        <w:rPr>
+          <w:sz w:val="28"/>
+          <w:szCs w:val="28"/>
+          <w:lang w:bidi="fa-IR"/>
+        </w:rPr>
+        <w:tab/>
+        <w:t>Project’s overall judgement</w:t>
+      </w:r>
+    </w:p>
+    <w:p>
+      <w:pPr>
+        <w:pStyle w:val="NormalWeb"/>
+        <w:jc w:val="both"/>
+      </w:pPr>
+      <w:r>
+        <w:t xml:space="preserve">Overall, the project was successful. The group produced a complete dataset analysis with clear </w:t>
+      </w:r>
+      <w:proofErr w:type="spellStart"/>
+      <w:r>
+        <w:t>visualisations</w:t>
+      </w:r>
+      <w:proofErr w:type="spellEnd"/>
+      <w:r>
+        <w:t xml:space="preserve"> and justified statistical tests. Collaboration was effective, and contributions from all members were integrated smoothly. While the chosen research question was clear and manageable, selecting a more engaging or challenging topic could have made the investigation even more interesting, stimulating deeper analysis and discussion.</w:t>
+      </w:r>
+    </w:p>
+    <w:p>
+      <w:pPr>
+        <w:jc w:val="both"/>
+        <w:rPr>
+          <w:lang w:bidi="fa-IR"/>
+        </w:rPr>
+      </w:pPr>
+    </w:p>
+    <w:p>
+      <w:pPr>
+        <w:jc w:val="both"/>
+        <w:rPr>
+          <w:rFonts w:ascii="Times New Roman" w:eastAsia="Times New Roman" w:hAnsi="Times New Roman" w:cs="Times New Roman"/>
+          <w:sz w:val="28"/>
+          <w:szCs w:val="28"/>
+        </w:rPr>
+      </w:pPr>
+      <w:r>
+        <w:rPr>
+          <w:b/>
+          <w:bCs/>
+          <w:sz w:val="28"/>
+          <w:szCs w:val="28"/>
+          <w:lang w:bidi="fa-IR"/>
+        </w:rPr>
+        <w:t>5.6</w:t>
+      </w:r>
+      <w:r>
+        <w:rPr>
+          <w:sz w:val="28"/>
+          <w:szCs w:val="28"/>
+          <w:lang w:bidi="fa-IR"/>
+        </w:rPr>
+        <w:tab/>
+        <w:t>Comment on the GitHub log output</w:t>
+      </w:r>
+    </w:p>
+    <w:p>
+      <w:pPr>
+        <w:spacing w:before="100" w:beforeAutospacing="1" w:after="100" w:afterAutospacing="1"/>
+        <w:jc w:val="both"/>
+        <w:rPr>
+          <w:rFonts w:ascii="Times New Roman" w:eastAsia="Times New Roman" w:hAnsi="Times New Roman" w:cs="Times New Roman"/>
+          <w:kern w:val="0"/>
+          <w:rtl/>
+          <w:lang w:val="en-US"/>
+          <w14:ligatures w14:val="none"/>
+        </w:rPr>
+      </w:pPr>
+      <w:r>
+        <w:rPr>
+          <w:rFonts w:ascii="Times New Roman" w:eastAsia="Times New Roman" w:hAnsi="Times New Roman" w:cs="Times New Roman"/>
+          <w:kern w:val="0"/>
+          <w:lang w:val="en-US"/>
+          <w14:ligatures w14:val="none"/>
+        </w:rPr>
+        <w:t>The GitHub log currently just shows the ongoing work and isn’t final yet. I’ll need to review it again after the last commits and pick the three main commits for the project. For now, I’m keeping the section structure and will add details for each commit once everything is complete.</w:t>
+      </w:r>
+    </w:p>
+    <w:p>
+      <w:pPr>
+        <w:spacing w:before="100" w:beforeAutospacing="1" w:after="100" w:afterAutospacing="1"/>
+        <w:jc w:val="both"/>
+        <w:rPr>
+          <w:rFonts w:ascii="Times New Roman" w:eastAsia="Times New Roman" w:hAnsi="Times New Roman" w:cs="Times New Roman"/>
+          <w:b/>
+          <w:bCs/>
+          <w:kern w:val="0"/>
+          <w:lang w:val="en-US"/>
+          <w14:ligatures w14:val="none"/>
+        </w:rPr>
+      </w:pPr>
+      <w:r>
+        <w:rPr>
+          <w:rFonts w:ascii="Times New Roman" w:eastAsia="Times New Roman" w:hAnsi="Times New Roman" w:cs="Times New Roman"/>
+          <w:b/>
+          <w:bCs/>
+          <w:kern w:val="0"/>
+          <w:lang w:val="en-US"/>
+          <w14:ligatures w14:val="none"/>
+        </w:rPr>
+        <w:t xml:space="preserve">Three main commits </w:t>
+      </w:r>
+      <w:proofErr w:type="gramStart"/>
+      <w:r>
+        <w:rPr>
+          <w:rFonts w:ascii="Times New Roman" w:eastAsia="Times New Roman" w:hAnsi="Times New Roman" w:cs="Times New Roman"/>
+          <w:b/>
+          <w:bCs/>
+          <w:kern w:val="0"/>
+          <w:lang w:val="en-US"/>
+          <w14:ligatures w14:val="none"/>
+        </w:rPr>
+        <w:t xml:space="preserve">( </w:t>
+      </w:r>
+      <w:r>
+        <w:rPr>
+          <w:rFonts w:ascii="Times New Roman" w:eastAsia="Times New Roman" w:hAnsi="Times New Roman" w:cs="Times New Roman"/>
+          <w:b/>
+          <w:bCs/>
+          <w:color w:val="FF0000"/>
+          <w:kern w:val="0"/>
+          <w:lang w:val="en-US"/>
+          <w14:ligatures w14:val="none"/>
+        </w:rPr>
+        <w:t>to</w:t>
+      </w:r>
+      <w:proofErr w:type="gramEnd"/>
+      <w:r>
+        <w:rPr>
+          <w:rFonts w:ascii="Times New Roman" w:eastAsia="Times New Roman" w:hAnsi="Times New Roman" w:cs="Times New Roman"/>
+          <w:b/>
+          <w:bCs/>
+          <w:color w:val="FF0000"/>
+          <w:kern w:val="0"/>
+          <w:lang w:val="en-US"/>
+          <w14:ligatures w14:val="none"/>
+        </w:rPr>
+        <w:t xml:space="preserve"> fill later </w:t>
+      </w:r>
+      <w:r>
+        <w:rPr>
+          <w:rFonts w:ascii="Times New Roman" w:eastAsia="Times New Roman" w:hAnsi="Times New Roman" w:cs="Times New Roman"/>
+          <w:b/>
+          <w:bCs/>
+          <w:kern w:val="0"/>
+          <w:lang w:val="en-US"/>
+          <w14:ligatures w14:val="none"/>
+        </w:rPr>
+        <w:t>):</w:t>
+      </w:r>
+    </w:p>
+    <w:p>
+      <w:pPr>
+        <w:numPr>
+          <w:ilvl w:val="0"/>
+          <w:numId w:val="34"/>
+        </w:numPr>
+        <w:spacing w:before="100" w:beforeAutospacing="1" w:after="100" w:afterAutospacing="1"/>
+        <w:jc w:val="both"/>
+        <w:rPr>
+          <w:rFonts w:ascii="Times New Roman" w:eastAsia="Times New Roman" w:hAnsi="Times New Roman" w:cs="Times New Roman"/>
+          <w:kern w:val="0"/>
+          <w:lang w:val="en-US"/>
+          <w14:ligatures w14:val="none"/>
+        </w:rPr>
+      </w:pPr>
+      <w:r>
+        <w:rPr>
+          <w:rFonts w:ascii="Times New Roman" w:eastAsia="Times New Roman" w:hAnsi="Times New Roman" w:cs="Times New Roman"/>
+          <w:b/>
+          <w:bCs/>
+          <w:kern w:val="0"/>
+          <w:lang w:val="en-US"/>
+          <w14:ligatures w14:val="none"/>
+        </w:rPr>
+        <w:t>Commit Message:</w:t>
+      </w:r>
+    </w:p>
+    <w:p>
+      <w:pPr>
+        <w:numPr>
+          <w:ilvl w:val="0"/>
+          <w:numId w:val="34"/>
+        </w:numPr>
+        <w:spacing w:before="100" w:beforeAutospacing="1" w:after="100" w:afterAutospacing="1"/>
+        <w:jc w:val="both"/>
+        <w:rPr>
+          <w:rFonts w:ascii="Times New Roman" w:eastAsia="Times New Roman" w:hAnsi="Times New Roman" w:cs="Times New Roman"/>
+          <w:kern w:val="0"/>
+          <w:lang w:val="en-US"/>
+          <w14:ligatures w14:val="none"/>
+        </w:rPr>
+      </w:pPr>
+      <w:r>
+        <w:rPr>
+          <w:rFonts w:ascii="Times New Roman" w:eastAsia="Times New Roman" w:hAnsi="Times New Roman" w:cs="Times New Roman"/>
+          <w:b/>
+          <w:bCs/>
+          <w:kern w:val="0"/>
+          <w:lang w:val="en-US"/>
+          <w14:ligatures w14:val="none"/>
+        </w:rPr>
+        <w:t>Commit Message:</w:t>
+      </w:r>
+      <w:r>
+        <w:rPr>
+          <w:rFonts w:ascii="Times New Roman" w:eastAsia="Times New Roman" w:hAnsi="Times New Roman" w:cs="Times New Roman"/>
+          <w:kern w:val="0"/>
+          <w:lang w:val="en-US"/>
+          <w14:ligatures w14:val="none"/>
+        </w:rPr>
+        <w:t xml:space="preserve"> </w:t>
+      </w:r>
+    </w:p>
+    <w:p>
+      <w:pPr>
+        <w:numPr>
+          <w:ilvl w:val="0"/>
+          <w:numId w:val="34"/>
+        </w:numPr>
+        <w:spacing w:before="100" w:beforeAutospacing="1" w:after="100" w:afterAutospacing="1"/>
+        <w:jc w:val="both"/>
+        <w:rPr>
+          <w:rFonts w:ascii="Times New Roman" w:eastAsia="Times New Roman" w:hAnsi="Times New Roman" w:cs="Times New Roman"/>
+          <w:kern w:val="0"/>
+          <w:lang w:val="en-US"/>
+          <w14:ligatures w14:val="none"/>
+        </w:rPr>
+      </w:pPr>
+      <w:r>
+        <w:rPr>
+          <w:rFonts w:ascii="Times New Roman" w:eastAsia="Times New Roman" w:hAnsi="Times New Roman" w:cs="Times New Roman"/>
+          <w:b/>
+          <w:bCs/>
+          <w:kern w:val="0"/>
+          <w:lang w:val="en-US"/>
+          <w14:ligatures w14:val="none"/>
+        </w:rPr>
+        <w:t>Commit Message:</w:t>
+      </w:r>
+      <w:r>
+        <w:rPr>
+          <w:rFonts w:ascii="Times New Roman" w:eastAsia="Times New Roman" w:hAnsi="Times New Roman" w:cs="Times New Roman"/>
+          <w:kern w:val="0"/>
+          <w:lang w:val="en-US"/>
+          <w14:ligatures w14:val="none"/>
+        </w:rPr>
+        <w:t xml:space="preserve"> </w:t>
       </w:r>
     </w:p>
     <w:p>
@@ -6780,6 +7267,119 @@
     </w:lvl>
   </w:abstractNum>
   <w:abstractNum w:abstractNumId="8" w15:restartNumberingAfterBreak="0">
+    <w:nsid w:val="150D4C3E"/>
+    <w:multiLevelType w:val="multilevel"/>
+    <w:tmpl w:val="56BE22BA"/>
+    <w:lvl w:ilvl="0">
+      <w:start w:val="1"/>
+      <w:numFmt w:val="decimal"/>
+      <w:lvlText w:val="%1."/>
+      <w:lvlJc w:val="left"/>
+      <w:pPr>
+        <w:tabs>
+          <w:tab w:val="num" w:pos="720"/>
+        </w:tabs>
+        <w:ind w:left="720" w:hanging="360"/>
+      </w:pPr>
+    </w:lvl>
+    <w:lvl w:ilvl="1" w:tentative="1">
+      <w:start w:val="1"/>
+      <w:numFmt w:val="decimal"/>
+      <w:lvlText w:val="%2."/>
+      <w:lvlJc w:val="left"/>
+      <w:pPr>
+        <w:tabs>
+          <w:tab w:val="num" w:pos="1440"/>
+        </w:tabs>
+        <w:ind w:left="1440" w:hanging="360"/>
+      </w:pPr>
+    </w:lvl>
+    <w:lvl w:ilvl="2" w:tentative="1">
+      <w:start w:val="1"/>
+      <w:numFmt w:val="decimal"/>
+      <w:lvlText w:val="%3."/>
+      <w:lvlJc w:val="left"/>
+      <w:pPr>
+        <w:tabs>
+          <w:tab w:val="num" w:pos="2160"/>
+        </w:tabs>
+        <w:ind w:left="2160" w:hanging="360"/>
+      </w:pPr>
+    </w:lvl>
+    <w:lvl w:ilvl="3" w:tentative="1">
+      <w:start w:val="1"/>
+      <w:numFmt w:val="decimal"/>
+      <w:lvlText w:val="%4."/>
+      <w:lvlJc w:val="left"/>
+      <w:pPr>
+        <w:tabs>
+          <w:tab w:val="num" w:pos="2880"/>
+        </w:tabs>
+        <w:ind w:left="2880" w:hanging="360"/>
+      </w:pPr>
+    </w:lvl>
+    <w:lvl w:ilvl="4" w:tentative="1">
+      <w:start w:val="1"/>
+      <w:numFmt w:val="decimal"/>
+      <w:lvlText w:val="%5."/>
+      <w:lvlJc w:val="left"/>
+      <w:pPr>
+        <w:tabs>
+          <w:tab w:val="num" w:pos="3600"/>
+        </w:tabs>
+        <w:ind w:left="3600" w:hanging="360"/>
+      </w:pPr>
+    </w:lvl>
+    <w:lvl w:ilvl="5" w:tentative="1">
+      <w:start w:val="1"/>
+      <w:numFmt w:val="decimal"/>
+      <w:lvlText w:val="%6."/>
+      <w:lvlJc w:val="left"/>
+      <w:pPr>
+        <w:tabs>
+          <w:tab w:val="num" w:pos="4320"/>
+        </w:tabs>
+        <w:ind w:left="4320" w:hanging="360"/>
+      </w:pPr>
+    </w:lvl>
+    <w:lvl w:ilvl="6" w:tentative="1">
+      <w:start w:val="1"/>
+      <w:numFmt w:val="decimal"/>
+      <w:lvlText w:val="%7."/>
+      <w:lvlJc w:val="left"/>
+      <w:pPr>
+        <w:tabs>
+          <w:tab w:val="num" w:pos="5040"/>
+        </w:tabs>
+        <w:ind w:left="5040" w:hanging="360"/>
+      </w:pPr>
+    </w:lvl>
+    <w:lvl w:ilvl="7" w:tentative="1">
+      <w:start w:val="1"/>
+      <w:numFmt w:val="decimal"/>
+      <w:lvlText w:val="%8."/>
+      <w:lvlJc w:val="left"/>
+      <w:pPr>
+        <w:tabs>
+          <w:tab w:val="num" w:pos="5760"/>
+        </w:tabs>
+        <w:ind w:left="5760" w:hanging="360"/>
+      </w:pPr>
+    </w:lvl>
+    <w:lvl w:ilvl="8" w:tentative="1">
+      <w:start w:val="1"/>
+      <w:numFmt w:val="decimal"/>
+      <w:lvlText w:val="%9."/>
+      <w:lvlJc w:val="left"/>
+      <w:pPr>
+        <w:tabs>
+          <w:tab w:val="num" w:pos="6480"/>
+        </w:tabs>
+        <w:ind w:left="6480" w:hanging="360"/>
+      </w:pPr>
+    </w:lvl>
+  </w:abstractNum>
+  <w:abstractNum w:abstractNumId="9" w15:restartNumberingAfterBreak="0">
     <w:nsid w:val="1B21B0F4"/>
     <w:multiLevelType w:val="hybridMultilevel"/>
     <w:tmpl w:val="72720076"/>
@@ -6892,7 +7492,7 @@
       </w:rPr>
     </w:lvl>
   </w:abstractNum>
-  <w:abstractNum w:abstractNumId="9" w15:restartNumberingAfterBreak="0">
+  <w:abstractNum w:abstractNumId="10" w15:restartNumberingAfterBreak="0">
     <w:nsid w:val="1C5D3AF2"/>
     <w:multiLevelType w:val="hybridMultilevel"/>
     <w:tmpl w:val="FFFFFFFF"/>
@@ -7005,7 +7605,7 @@
       </w:rPr>
     </w:lvl>
   </w:abstractNum>
-  <w:abstractNum w:abstractNumId="10" w15:restartNumberingAfterBreak="0">
+  <w:abstractNum w:abstractNumId="11" w15:restartNumberingAfterBreak="0">
     <w:nsid w:val="1CFC5493"/>
     <w:multiLevelType w:val="hybridMultilevel"/>
     <w:tmpl w:val="FFFFFFFF"/>
@@ -7091,7 +7691,7 @@
       </w:pPr>
     </w:lvl>
   </w:abstractNum>
-  <w:abstractNum w:abstractNumId="11" w15:restartNumberingAfterBreak="0">
+  <w:abstractNum w:abstractNumId="12" w15:restartNumberingAfterBreak="0">
     <w:nsid w:val="1E875941"/>
     <w:multiLevelType w:val="hybridMultilevel"/>
     <w:tmpl w:val="CD722D48"/>
@@ -7204,7 +7804,7 @@
       </w:rPr>
     </w:lvl>
   </w:abstractNum>
-  <w:abstractNum w:abstractNumId="12" w15:restartNumberingAfterBreak="0">
+  <w:abstractNum w:abstractNumId="13" w15:restartNumberingAfterBreak="0">
     <w:nsid w:val="215ED53B"/>
     <w:multiLevelType w:val="hybridMultilevel"/>
     <w:tmpl w:val="FFFFFFFF"/>
@@ -7317,7 +7917,7 @@
       </w:rPr>
     </w:lvl>
   </w:abstractNum>
-  <w:abstractNum w:abstractNumId="13" w15:restartNumberingAfterBreak="0">
+  <w:abstractNum w:abstractNumId="14" w15:restartNumberingAfterBreak="0">
     <w:nsid w:val="25481131"/>
     <w:multiLevelType w:val="hybridMultilevel"/>
     <w:tmpl w:val="FFFFFFFF"/>
@@ -7430,7 +8030,7 @@
       </w:rPr>
     </w:lvl>
   </w:abstractNum>
-  <w:abstractNum w:abstractNumId="14" w15:restartNumberingAfterBreak="0">
+  <w:abstractNum w:abstractNumId="15" w15:restartNumberingAfterBreak="0">
     <w:nsid w:val="2BEF301D"/>
     <w:multiLevelType w:val="hybridMultilevel"/>
     <w:tmpl w:val="2B3AA896"/>
@@ -7543,7 +8143,7 @@
       </w:rPr>
     </w:lvl>
   </w:abstractNum>
-  <w:abstractNum w:abstractNumId="15" w15:restartNumberingAfterBreak="0">
+  <w:abstractNum w:abstractNumId="16" w15:restartNumberingAfterBreak="0">
     <w:nsid w:val="360E79A9"/>
     <w:multiLevelType w:val="multilevel"/>
     <w:tmpl w:val="FFFFFFFF"/>
@@ -7656,7 +8256,7 @@
       </w:rPr>
     </w:lvl>
   </w:abstractNum>
-  <w:abstractNum w:abstractNumId="16" w15:restartNumberingAfterBreak="0">
+  <w:abstractNum w:abstractNumId="17" w15:restartNumberingAfterBreak="0">
     <w:nsid w:val="3AE77EFC"/>
     <w:multiLevelType w:val="hybridMultilevel"/>
     <w:tmpl w:val="BF34E8AA"/>
@@ -7769,7 +8369,7 @@
       </w:rPr>
     </w:lvl>
   </w:abstractNum>
-  <w:abstractNum w:abstractNumId="17" w15:restartNumberingAfterBreak="0">
+  <w:abstractNum w:abstractNumId="18" w15:restartNumberingAfterBreak="0">
     <w:nsid w:val="3BD0A676"/>
     <w:multiLevelType w:val="hybridMultilevel"/>
     <w:tmpl w:val="FFFFFFFF"/>
@@ -7882,7 +8482,7 @@
       </w:rPr>
     </w:lvl>
   </w:abstractNum>
-  <w:abstractNum w:abstractNumId="18" w15:restartNumberingAfterBreak="0">
+  <w:abstractNum w:abstractNumId="19" w15:restartNumberingAfterBreak="0">
     <w:nsid w:val="3CEA41A4"/>
     <w:multiLevelType w:val="hybridMultilevel"/>
     <w:tmpl w:val="FFFFFFFF"/>
@@ -7968,7 +8568,7 @@
       </w:pPr>
     </w:lvl>
   </w:abstractNum>
-  <w:abstractNum w:abstractNumId="19" w15:restartNumberingAfterBreak="0">
+  <w:abstractNum w:abstractNumId="20" w15:restartNumberingAfterBreak="0">
     <w:nsid w:val="3F9AADF4"/>
     <w:multiLevelType w:val="hybridMultilevel"/>
     <w:tmpl w:val="FFFFFFFF"/>
@@ -8054,7 +8654,7 @@
       </w:pPr>
     </w:lvl>
   </w:abstractNum>
-  <w:abstractNum w:abstractNumId="20" w15:restartNumberingAfterBreak="0">
+  <w:abstractNum w:abstractNumId="21" w15:restartNumberingAfterBreak="0">
     <w:nsid w:val="41A2DE95"/>
     <w:multiLevelType w:val="hybridMultilevel"/>
     <w:tmpl w:val="FFFFFFFF"/>
@@ -8167,7 +8767,7 @@
       </w:rPr>
     </w:lvl>
   </w:abstractNum>
-  <w:abstractNum w:abstractNumId="21" w15:restartNumberingAfterBreak="0">
+  <w:abstractNum w:abstractNumId="22" w15:restartNumberingAfterBreak="0">
     <w:nsid w:val="42202A9B"/>
     <w:multiLevelType w:val="hybridMultilevel"/>
     <w:tmpl w:val="FFFFFFFF"/>
@@ -8280,7 +8880,7 @@
       </w:rPr>
     </w:lvl>
   </w:abstractNum>
-  <w:abstractNum w:abstractNumId="22" w15:restartNumberingAfterBreak="0">
+  <w:abstractNum w:abstractNumId="23" w15:restartNumberingAfterBreak="0">
     <w:nsid w:val="43DCB8F2"/>
     <w:multiLevelType w:val="hybridMultilevel"/>
     <w:tmpl w:val="FFFFFFFF"/>
@@ -8393,7 +8993,7 @@
       </w:rPr>
     </w:lvl>
   </w:abstractNum>
-  <w:abstractNum w:abstractNumId="23" w15:restartNumberingAfterBreak="0">
+  <w:abstractNum w:abstractNumId="24" w15:restartNumberingAfterBreak="0">
     <w:nsid w:val="453E2DC6"/>
     <w:multiLevelType w:val="multilevel"/>
     <w:tmpl w:val="4DA4E65A"/>
@@ -8514,7 +9114,7 @@
       </w:rPr>
     </w:lvl>
   </w:abstractNum>
-  <w:abstractNum w:abstractNumId="24" w15:restartNumberingAfterBreak="0">
+  <w:abstractNum w:abstractNumId="25" w15:restartNumberingAfterBreak="0">
     <w:nsid w:val="4D557C4F"/>
     <w:multiLevelType w:val="hybridMultilevel"/>
     <w:tmpl w:val="E482CF54"/>
@@ -8603,7 +9203,7 @@
       </w:pPr>
     </w:lvl>
   </w:abstractNum>
-  <w:abstractNum w:abstractNumId="25" w15:restartNumberingAfterBreak="0">
+  <w:abstractNum w:abstractNumId="26" w15:restartNumberingAfterBreak="0">
     <w:nsid w:val="52DF187A"/>
     <w:multiLevelType w:val="hybridMultilevel"/>
     <w:tmpl w:val="FFFFFFFF"/>
@@ -8716,7 +9316,7 @@
       </w:rPr>
     </w:lvl>
   </w:abstractNum>
-  <w:abstractNum w:abstractNumId="26" w15:restartNumberingAfterBreak="0">
+  <w:abstractNum w:abstractNumId="27" w15:restartNumberingAfterBreak="0">
     <w:nsid w:val="573E3B79"/>
     <w:multiLevelType w:val="hybridMultilevel"/>
     <w:tmpl w:val="FFFFFFFF"/>
@@ -8802,7 +9402,7 @@
       </w:pPr>
     </w:lvl>
   </w:abstractNum>
-  <w:abstractNum w:abstractNumId="27" w15:restartNumberingAfterBreak="0">
+  <w:abstractNum w:abstractNumId="28" w15:restartNumberingAfterBreak="0">
     <w:nsid w:val="5A72411A"/>
     <w:multiLevelType w:val="hybridMultilevel"/>
     <w:tmpl w:val="C31A5862"/>
@@ -8888,7 +9488,7 @@
       </w:pPr>
     </w:lvl>
   </w:abstractNum>
-  <w:abstractNum w:abstractNumId="28" w15:restartNumberingAfterBreak="0">
+  <w:abstractNum w:abstractNumId="29" w15:restartNumberingAfterBreak="0">
     <w:nsid w:val="64424843"/>
     <w:multiLevelType w:val="hybridMultilevel"/>
     <w:tmpl w:val="FFFFFFFF"/>
@@ -8974,7 +9574,7 @@
       </w:pPr>
     </w:lvl>
   </w:abstractNum>
-  <w:abstractNum w:abstractNumId="29" w15:restartNumberingAfterBreak="0">
+  <w:abstractNum w:abstractNumId="30" w15:restartNumberingAfterBreak="0">
     <w:nsid w:val="64803963"/>
     <w:multiLevelType w:val="multilevel"/>
     <w:tmpl w:val="FFFFFFFF"/>
@@ -9060,7 +9660,7 @@
       </w:pPr>
     </w:lvl>
   </w:abstractNum>
-  <w:abstractNum w:abstractNumId="30" w15:restartNumberingAfterBreak="0">
+  <w:abstractNum w:abstractNumId="31" w15:restartNumberingAfterBreak="0">
     <w:nsid w:val="662D2694"/>
     <w:multiLevelType w:val="hybridMultilevel"/>
     <w:tmpl w:val="FFFFFFFF"/>
@@ -9146,7 +9746,7 @@
       </w:pPr>
     </w:lvl>
   </w:abstractNum>
-  <w:abstractNum w:abstractNumId="31" w15:restartNumberingAfterBreak="0">
+  <w:abstractNum w:abstractNumId="32" w15:restartNumberingAfterBreak="0">
     <w:nsid w:val="6989EEEE"/>
     <w:multiLevelType w:val="multilevel"/>
     <w:tmpl w:val="FFFFFFFF"/>
@@ -9232,7 +9832,7 @@
       </w:pPr>
     </w:lvl>
   </w:abstractNum>
-  <w:abstractNum w:abstractNumId="32" w15:restartNumberingAfterBreak="0">
+  <w:abstractNum w:abstractNumId="33" w15:restartNumberingAfterBreak="0">
     <w:nsid w:val="717456F8"/>
     <w:multiLevelType w:val="hybridMultilevel"/>
     <w:tmpl w:val="FFFFFFFF"/>
@@ -9346,52 +9946,52 @@
     </w:lvl>
   </w:abstractNum>
   <w:num w:numId="1">
-    <w:abstractNumId w:val="27"/>
+    <w:abstractNumId w:val="28"/>
   </w:num>
   <w:num w:numId="2">
     <w:abstractNumId w:val="0"/>
   </w:num>
   <w:num w:numId="3">
-    <w:abstractNumId w:val="8"/>
+    <w:abstractNumId w:val="9"/>
   </w:num>
   <w:num w:numId="4">
-    <w:abstractNumId w:val="28"/>
+    <w:abstractNumId w:val="29"/>
   </w:num>
   <w:num w:numId="5">
-    <w:abstractNumId w:val="18"/>
+    <w:abstractNumId w:val="19"/>
   </w:num>
   <w:num w:numId="6">
-    <w:abstractNumId w:val="10"/>
+    <w:abstractNumId w:val="11"/>
   </w:num>
   <w:num w:numId="7">
-    <w:abstractNumId w:val="30"/>
+    <w:abstractNumId w:val="31"/>
   </w:num>
   <w:num w:numId="8">
-    <w:abstractNumId w:val="19"/>
+    <w:abstractNumId w:val="20"/>
   </w:num>
   <w:num w:numId="9">
-    <w:abstractNumId w:val="24"/>
+    <w:abstractNumId w:val="25"/>
   </w:num>
   <w:num w:numId="10">
     <w:abstractNumId w:val="7"/>
   </w:num>
   <w:num w:numId="11">
-    <w:abstractNumId w:val="23"/>
+    <w:abstractNumId w:val="24"/>
   </w:num>
   <w:num w:numId="12">
     <w:abstractNumId w:val="5"/>
   </w:num>
   <w:num w:numId="13">
-    <w:abstractNumId w:val="16"/>
+    <w:abstractNumId w:val="17"/>
   </w:num>
   <w:num w:numId="14">
-    <w:abstractNumId w:val="11"/>
+    <w:abstractNumId w:val="12"/>
   </w:num>
   <w:num w:numId="15">
-    <w:abstractNumId w:val="14"/>
+    <w:abstractNumId w:val="15"/>
   </w:num>
   <w:num w:numId="16">
-    <w:abstractNumId w:val="15"/>
+    <w:abstractNumId w:val="16"/>
   </w:num>
   <w:num w:numId="17">
     <w:abstractNumId w:val="6"/>
@@ -9400,49 +10000,52 @@
     <w:abstractNumId w:val="1"/>
   </w:num>
   <w:num w:numId="19">
-    <w:abstractNumId w:val="17"/>
+    <w:abstractNumId w:val="18"/>
   </w:num>
   <w:num w:numId="20">
-    <w:abstractNumId w:val="9"/>
+    <w:abstractNumId w:val="10"/>
   </w:num>
   <w:num w:numId="21">
-    <w:abstractNumId w:val="13"/>
+    <w:abstractNumId w:val="14"/>
   </w:num>
   <w:num w:numId="22">
     <w:abstractNumId w:val="4"/>
   </w:num>
   <w:num w:numId="23">
-    <w:abstractNumId w:val="20"/>
+    <w:abstractNumId w:val="21"/>
   </w:num>
   <w:num w:numId="24">
-    <w:abstractNumId w:val="22"/>
+    <w:abstractNumId w:val="23"/>
   </w:num>
   <w:num w:numId="25">
-    <w:abstractNumId w:val="25"/>
+    <w:abstractNumId w:val="26"/>
   </w:num>
   <w:num w:numId="26">
     <w:abstractNumId w:val="2"/>
   </w:num>
   <w:num w:numId="27">
-    <w:abstractNumId w:val="12"/>
+    <w:abstractNumId w:val="13"/>
   </w:num>
   <w:num w:numId="28">
-    <w:abstractNumId w:val="26"/>
+    <w:abstractNumId w:val="27"/>
   </w:num>
   <w:num w:numId="29">
-    <w:abstractNumId w:val="32"/>
+    <w:abstractNumId w:val="33"/>
   </w:num>
   <w:num w:numId="30">
-    <w:abstractNumId w:val="29"/>
+    <w:abstractNumId w:val="30"/>
   </w:num>
   <w:num w:numId="31">
-    <w:abstractNumId w:val="21"/>
+    <w:abstractNumId w:val="22"/>
   </w:num>
   <w:num w:numId="32">
-    <w:abstractNumId w:val="31"/>
+    <w:abstractNumId w:val="32"/>
   </w:num>
   <w:num w:numId="33">
     <w:abstractNumId w:val="3"/>
+  </w:num>
+  <w:num w:numId="34">
+    <w:abstractNumId w:val="8"/>
   </w:num>
 </w:numbering>
 </file>

</xml_diff>

<commit_message>
Added full Sections 6, 7, and 8 to final report + minor clean-ups
Added full Conclusions section (6.1–6.3)

Added updated and corrected Reference List (Harvard format)

Added all Appendix content including R code
</commit_message>
<xml_diff>
--- a/Farbod/0-Farbod-Final-Report.docx
+++ b/Farbod/0-Farbod-Final-Report.docx
@@ -6233,9 +6233,2297 @@
         </w:rPr>
       </w:pPr>
     </w:p>
+    <w:p>
+      <w:pPr>
+        <w:pStyle w:val="NormalWeb"/>
+        <w:jc w:val="both"/>
+        <w:rPr>
+          <w:rStyle w:val="Strong"/>
+          <w:rFonts w:eastAsiaTheme="majorEastAsia"/>
+        </w:rPr>
+      </w:pPr>
+      <w:r>
+        <w:rPr>
+          <w:rStyle w:val="Strong"/>
+          <w:rFonts w:eastAsiaTheme="majorEastAsia"/>
+        </w:rPr>
+        <w:t>6.</w:t>
+      </w:r>
+      <w:r>
+        <w:rPr>
+          <w:rStyle w:val="Strong"/>
+          <w:rFonts w:eastAsiaTheme="majorEastAsia"/>
+        </w:rPr>
+        <w:tab/>
+        <w:t>Conclusions</w:t>
+      </w:r>
+    </w:p>
+    <w:p>
+      <w:pPr>
+        <w:rPr>
+          <w:rtl/>
+          <w:lang w:bidi="fa-IR"/>
+        </w:rPr>
+      </w:pPr>
+    </w:p>
+    <w:p>
+      <w:pPr>
+        <w:rPr>
+          <w:rFonts w:ascii="Times New Roman" w:eastAsia="Times New Roman" w:hAnsi="Times New Roman" w:cs="Times New Roman"/>
+          <w:sz w:val="28"/>
+          <w:szCs w:val="28"/>
+        </w:rPr>
+      </w:pPr>
+      <w:r>
+        <w:rPr>
+          <w:b/>
+          <w:bCs/>
+          <w:sz w:val="28"/>
+          <w:szCs w:val="28"/>
+          <w:lang w:bidi="fa-IR"/>
+        </w:rPr>
+        <w:t>6.1</w:t>
+      </w:r>
+      <w:r>
+        <w:rPr>
+          <w:sz w:val="28"/>
+          <w:szCs w:val="28"/>
+          <w:lang w:bidi="fa-IR"/>
+        </w:rPr>
+        <w:tab/>
+      </w:r>
+      <w:r>
+        <w:rPr>
+          <w:rFonts w:ascii="Times New Roman" w:eastAsia="Times New Roman" w:hAnsi="Times New Roman" w:cs="Times New Roman"/>
+          <w:sz w:val="28"/>
+          <w:szCs w:val="28"/>
+        </w:rPr>
+        <w:t>Results explained</w:t>
+      </w:r>
+    </w:p>
+    <w:p>
+      <w:pPr>
+        <w:spacing w:before="100" w:beforeAutospacing="1" w:after="100" w:afterAutospacing="1"/>
+        <w:rPr>
+          <w:rFonts w:ascii="Times New Roman" w:eastAsia="Times New Roman" w:hAnsi="Times New Roman" w:cs="Times New Roman"/>
+          <w:kern w:val="0"/>
+          <w:rtl/>
+          <w:lang w:val="en-US"/>
+          <w14:ligatures w14:val="none"/>
+        </w:rPr>
+      </w:pPr>
+      <w:r>
+        <w:rPr>
+          <w:rFonts w:ascii="Times New Roman" w:eastAsia="Times New Roman" w:hAnsi="Times New Roman" w:cs="Times New Roman"/>
+          <w:kern w:val="0"/>
+          <w:lang w:val="en-US"/>
+          <w14:ligatures w14:val="none"/>
+        </w:rPr>
+        <w:t>Overall, the data shows a pretty clear pattern across the year. Rainfall builds up noticeably through autumn and reaches its highest levels around November, which matches what most people experience living in London. Summer, on the other hand, stays relatively calm, with lighter and more spread-out showers. The temperature charts line up with this shift too—cooler months naturally line up with wetter days. Cloud cover is also heavier during the months with higher rainfall, reinforcing the seasonal trend that the numbers point toward.</w:t>
+      </w:r>
+    </w:p>
+    <w:p>
+      <w:pPr>
+        <w:rPr>
+          <w:lang w:bidi="fa-IR"/>
+        </w:rPr>
+      </w:pPr>
+    </w:p>
+    <w:p>
+      <w:pPr>
+        <w:rPr>
+          <w:rFonts w:ascii="Times New Roman" w:eastAsia="Times New Roman" w:hAnsi="Times New Roman" w:cs="Times New Roman"/>
+          <w:sz w:val="28"/>
+          <w:szCs w:val="28"/>
+        </w:rPr>
+      </w:pPr>
+      <w:r>
+        <w:rPr>
+          <w:b/>
+          <w:bCs/>
+          <w:sz w:val="28"/>
+          <w:szCs w:val="28"/>
+          <w:lang w:bidi="fa-IR"/>
+        </w:rPr>
+        <w:t>6.2</w:t>
+      </w:r>
+      <w:r>
+        <w:rPr>
+          <w:sz w:val="28"/>
+          <w:szCs w:val="28"/>
+          <w:lang w:bidi="fa-IR"/>
+        </w:rPr>
+        <w:tab/>
+      </w:r>
+      <w:r>
+        <w:rPr>
+          <w:rFonts w:ascii="Times New Roman" w:eastAsia="Times New Roman" w:hAnsi="Times New Roman" w:cs="Times New Roman"/>
+          <w:sz w:val="28"/>
+          <w:szCs w:val="28"/>
+        </w:rPr>
+        <w:t>Interpretations of the results</w:t>
+      </w:r>
+    </w:p>
+    <w:p>
+      <w:pPr>
+        <w:rPr>
+          <w:lang w:bidi="fa-IR"/>
+        </w:rPr>
+      </w:pPr>
+    </w:p>
+    <w:p>
+      <w:pPr>
+        <w:spacing w:before="100" w:beforeAutospacing="1" w:after="100" w:afterAutospacing="1"/>
+        <w:rPr>
+          <w:rFonts w:ascii="Times New Roman" w:eastAsia="Times New Roman" w:hAnsi="Times New Roman" w:cs="Times New Roman"/>
+          <w:kern w:val="0"/>
+          <w:lang w:val="en-US"/>
+          <w14:ligatures w14:val="none"/>
+        </w:rPr>
+      </w:pPr>
+      <w:r>
+        <w:rPr>
+          <w:rFonts w:ascii="Times New Roman" w:eastAsia="Times New Roman" w:hAnsi="Times New Roman" w:cs="Times New Roman"/>
+          <w:kern w:val="0"/>
+          <w:lang w:val="en-US"/>
+          <w14:ligatures w14:val="none"/>
+        </w:rPr>
+        <w:t>Taken together, these results suggest that London’s seasonal rainfall doesn’t just fluctuate randomly; it follows a pretty reliable annual curve. For the research question, this means weather patterns here can genuinely influence how people plan daily activities and even how outdoor services operate. In a broader sense, these trends underline why London often feels unpredictable yet still follows a structure underneath. Understanding these patterns could help local planners and communities anticipate busier or more challenging periods throughout the year.</w:t>
+      </w:r>
+    </w:p>
+    <w:p>
+      <w:pPr>
+        <w:rPr>
+          <w:lang w:bidi="fa-IR"/>
+        </w:rPr>
+      </w:pPr>
+    </w:p>
+    <w:p>
+      <w:pPr>
+        <w:rPr>
+          <w:rFonts w:ascii="Times New Roman" w:eastAsia="Times New Roman" w:hAnsi="Times New Roman" w:cs="Times New Roman"/>
+          <w:sz w:val="28"/>
+          <w:szCs w:val="28"/>
+        </w:rPr>
+      </w:pPr>
+      <w:r>
+        <w:rPr>
+          <w:b/>
+          <w:bCs/>
+          <w:sz w:val="28"/>
+          <w:szCs w:val="28"/>
+          <w:lang w:bidi="fa-IR"/>
+        </w:rPr>
+        <w:t>6.3</w:t>
+      </w:r>
+      <w:r>
+        <w:rPr>
+          <w:sz w:val="28"/>
+          <w:szCs w:val="28"/>
+          <w:lang w:bidi="fa-IR"/>
+        </w:rPr>
+        <w:tab/>
+      </w:r>
+      <w:r>
+        <w:rPr>
+          <w:rFonts w:ascii="Times New Roman" w:eastAsia="Times New Roman" w:hAnsi="Times New Roman" w:cs="Times New Roman"/>
+          <w:sz w:val="28"/>
+          <w:szCs w:val="28"/>
+        </w:rPr>
+        <w:t>Reasons and/or implications for future work, limitations of your study</w:t>
+      </w:r>
+    </w:p>
+    <w:p>
+      <w:pPr>
+        <w:spacing w:before="100" w:beforeAutospacing="1" w:after="100" w:afterAutospacing="1"/>
+        <w:jc w:val="both"/>
+        <w:rPr>
+          <w:rFonts w:ascii="Times New Roman" w:eastAsia="Times New Roman" w:hAnsi="Times New Roman" w:cs="Times New Roman"/>
+          <w:kern w:val="0"/>
+          <w:lang w:val="en-US"/>
+          <w14:ligatures w14:val="none"/>
+        </w:rPr>
+      </w:pPr>
+      <w:r>
+        <w:rPr>
+          <w:rFonts w:ascii="Times New Roman" w:eastAsia="Times New Roman" w:hAnsi="Times New Roman" w:cs="Times New Roman"/>
+          <w:kern w:val="0"/>
+          <w:lang w:val="en-US"/>
+          <w14:ligatures w14:val="none"/>
+        </w:rPr>
+        <w:t>The study helps outline general seasonal behavior, but it’s still limited by yearly variation and the fact that only basic weather variables were used. More detailed, long-term data would give a clearer picture and allow stronger conclusions.</w:t>
+      </w:r>
+    </w:p>
+    <w:p>
+      <w:pPr>
+        <w:rPr>
+          <w:lang w:val="en-US" w:bidi="fa-IR"/>
+        </w:rPr>
+      </w:pPr>
+    </w:p>
+    <w:p>
+      <w:pPr>
+        <w:pStyle w:val="NormalWeb"/>
+        <w:jc w:val="both"/>
+        <w:rPr>
+          <w:rFonts w:eastAsiaTheme="majorEastAsia"/>
+          <w:sz w:val="32"/>
+          <w:szCs w:val="32"/>
+        </w:rPr>
+      </w:pPr>
+      <w:r>
+        <w:rPr>
+          <w:rStyle w:val="Strong"/>
+          <w:rFonts w:eastAsiaTheme="majorEastAsia"/>
+        </w:rPr>
+        <w:t>7.</w:t>
+      </w:r>
+      <w:r>
+        <w:rPr>
+          <w:rStyle w:val="Strong"/>
+          <w:rFonts w:eastAsiaTheme="majorEastAsia"/>
+        </w:rPr>
+        <w:tab/>
+        <w:t>Reference list</w:t>
+      </w:r>
+    </w:p>
+    <w:p>
+      <w:pPr>
+        <w:rPr>
+          <w:rtl/>
+        </w:rPr>
+      </w:pPr>
+      <w:r>
+        <w:t xml:space="preserve">Kaggle (2024). </w:t>
+      </w:r>
+      <w:r>
+        <w:rPr>
+          <w:rStyle w:val="Emphasis"/>
+        </w:rPr>
+        <w:t>London Weather Dataset</w:t>
+      </w:r>
+      <w:r>
+        <w:t xml:space="preserve">. Kaggle. Available at: </w:t>
+      </w:r>
+      <w:hyperlink r:id="rId11" w:tgtFrame="_new" w:history="1">
+        <w:r>
+          <w:rPr>
+            <w:rStyle w:val="Hyperlink"/>
+          </w:rPr>
+          <w:t>https://www.kaggle.com/datasets/emmanuelfwerr/london-weather-data</w:t>
+        </w:r>
+      </w:hyperlink>
+      <w:r>
+        <w:t xml:space="preserve"> (Accessed: 8 December 2025)</w:t>
+      </w:r>
+    </w:p>
+    <w:p>
+      <w:pPr>
+        <w:rPr>
+          <w:rtl/>
+        </w:rPr>
+      </w:pPr>
+    </w:p>
+    <w:p>
+      <w:pPr>
+        <w:pStyle w:val="NormalWeb"/>
+      </w:pPr>
+      <w:proofErr w:type="spellStart"/>
+      <w:r>
+        <w:t>braheem</w:t>
+      </w:r>
+      <w:proofErr w:type="spellEnd"/>
+      <w:r>
+        <w:t xml:space="preserve">, A. (2023) </w:t>
+      </w:r>
+      <w:r>
+        <w:rPr>
+          <w:rStyle w:val="Emphasis"/>
+          <w:rFonts w:eastAsiaTheme="majorEastAsia"/>
+        </w:rPr>
+        <w:t xml:space="preserve">Predicting temperature in London using </w:t>
+      </w:r>
+      <w:proofErr w:type="spellStart"/>
+      <w:r>
+        <w:rPr>
+          <w:rStyle w:val="Emphasis"/>
+          <w:rFonts w:eastAsiaTheme="majorEastAsia"/>
+        </w:rPr>
+        <w:t>MLflow</w:t>
+      </w:r>
+      <w:proofErr w:type="spellEnd"/>
+      <w:r>
+        <w:t xml:space="preserve">. Kaggle. Available at: </w:t>
+      </w:r>
+      <w:hyperlink r:id="rId12" w:tgtFrame="_new" w:history="1">
+        <w:r>
+          <w:rPr>
+            <w:rStyle w:val="Hyperlink"/>
+            <w:rFonts w:eastAsiaTheme="majorEastAsia"/>
+          </w:rPr>
+          <w:t>https://www.kaggle.com/code/ahmadibraheeem/predicting-temperature-in-london-mlflow</w:t>
+        </w:r>
+      </w:hyperlink>
+      <w:r>
+        <w:t xml:space="preserve"> (Accessed: 6 December 2025).</w:t>
+      </w:r>
+    </w:p>
+    <w:p>
+      <w:pPr>
+        <w:pStyle w:val="NormalWeb"/>
+      </w:pPr>
+      <w:r>
+        <w:t xml:space="preserve">Bassett, R., Janes-Bassett, V., Phillipson, J., Young, P.J. and Blair, G.S. (2021) ‘Climate driven trends in London's urban heat island intensity reconstructed over 70 years using a generalized additive model’, </w:t>
+      </w:r>
+      <w:r>
+        <w:rPr>
+          <w:rStyle w:val="Emphasis"/>
+          <w:rFonts w:eastAsiaTheme="majorEastAsia"/>
+        </w:rPr>
+        <w:t>Urban Climate</w:t>
+      </w:r>
+      <w:r>
+        <w:t>, 40, p. 100990. DOI: 10.1016/j.uclim.2021.100990.</w:t>
+      </w:r>
+    </w:p>
+    <w:p>
+      <w:pPr>
+        <w:pStyle w:val="NormalWeb"/>
+      </w:pPr>
+      <w:proofErr w:type="spellStart"/>
+      <w:r>
+        <w:lastRenderedPageBreak/>
+        <w:t>Iacono</w:t>
+      </w:r>
+      <w:proofErr w:type="spellEnd"/>
+      <w:r>
+        <w:t xml:space="preserve">, M., </w:t>
+      </w:r>
+      <w:proofErr w:type="spellStart"/>
+      <w:r>
+        <w:t>Schär</w:t>
+      </w:r>
+      <w:proofErr w:type="spellEnd"/>
+      <w:r>
+        <w:t xml:space="preserve">, C. and Frei, C. (2021) ‘Urban influence on extreme temperatures in UK cities under climate change projections’, </w:t>
+      </w:r>
+      <w:r>
+        <w:rPr>
+          <w:rStyle w:val="Emphasis"/>
+          <w:rFonts w:eastAsiaTheme="majorEastAsia"/>
+        </w:rPr>
+        <w:t>Climate Dynamics</w:t>
+      </w:r>
+      <w:r>
+        <w:t>. DOI: 10.1007/s00382-021-05883-w.</w:t>
+      </w:r>
+    </w:p>
+    <w:p/>
+    <w:p>
+      <w:pPr>
+        <w:pStyle w:val="NormalWeb"/>
+        <w:jc w:val="both"/>
+        <w:rPr>
+          <w:rFonts w:eastAsiaTheme="majorEastAsia"/>
+          <w:sz w:val="32"/>
+          <w:szCs w:val="32"/>
+        </w:rPr>
+      </w:pPr>
+      <w:r>
+        <w:rPr>
+          <w:rStyle w:val="Strong"/>
+          <w:rFonts w:eastAsiaTheme="majorEastAsia"/>
+        </w:rPr>
+        <w:t>8.</w:t>
+      </w:r>
+      <w:r>
+        <w:rPr>
+          <w:rStyle w:val="Strong"/>
+          <w:rFonts w:eastAsiaTheme="majorEastAsia"/>
+        </w:rPr>
+        <w:tab/>
+        <w:t>Appendices</w:t>
+      </w:r>
+    </w:p>
+    <w:p>
+      <w:pPr>
+        <w:rPr>
+          <w:lang w:val="en-US" w:bidi="fa-IR"/>
+        </w:rPr>
+      </w:pPr>
+    </w:p>
+    <w:p>
+      <w:pPr>
+        <w:rPr>
+          <w:lang w:val="en-US" w:bidi="fa-IR"/>
+        </w:rPr>
+      </w:pPr>
+      <w:r>
+        <w:rPr>
+          <w:lang w:val="en-US" w:bidi="fa-IR"/>
+        </w:rPr>
+        <w:t>df &lt;- read.csv("london_weather.csv")</w:t>
+      </w:r>
+    </w:p>
+    <w:p>
+      <w:pPr>
+        <w:rPr>
+          <w:lang w:val="en-US" w:bidi="fa-IR"/>
+        </w:rPr>
+      </w:pPr>
+    </w:p>
+    <w:p>
+      <w:pPr>
+        <w:rPr>
+          <w:lang w:val="en-US" w:bidi="fa-IR"/>
+        </w:rPr>
+      </w:pPr>
+    </w:p>
+    <w:p>
+      <w:pPr>
+        <w:rPr>
+          <w:lang w:val="en-US" w:bidi="fa-IR"/>
+        </w:rPr>
+      </w:pPr>
+      <w:proofErr w:type="spellStart"/>
+      <w:r>
+        <w:rPr>
+          <w:lang w:val="en-US" w:bidi="fa-IR"/>
+        </w:rPr>
+        <w:t>df$year</w:t>
+      </w:r>
+      <w:proofErr w:type="spellEnd"/>
+      <w:r>
+        <w:rPr>
+          <w:lang w:val="en-US" w:bidi="fa-IR"/>
+        </w:rPr>
+        <w:t xml:space="preserve"> &lt;- </w:t>
+      </w:r>
+      <w:proofErr w:type="spellStart"/>
+      <w:proofErr w:type="gramStart"/>
+      <w:r>
+        <w:rPr>
+          <w:lang w:val="en-US" w:bidi="fa-IR"/>
+        </w:rPr>
+        <w:t>as.numeric</w:t>
+      </w:r>
+      <w:proofErr w:type="spellEnd"/>
+      <w:proofErr w:type="gramEnd"/>
+      <w:r>
+        <w:rPr>
+          <w:lang w:val="en-US" w:bidi="fa-IR"/>
+        </w:rPr>
+        <w:t>(</w:t>
+      </w:r>
+      <w:proofErr w:type="spellStart"/>
+      <w:r>
+        <w:rPr>
+          <w:lang w:val="en-US" w:bidi="fa-IR"/>
+        </w:rPr>
+        <w:t>substr</w:t>
+      </w:r>
+      <w:proofErr w:type="spellEnd"/>
+      <w:r>
+        <w:rPr>
+          <w:lang w:val="en-US" w:bidi="fa-IR"/>
+        </w:rPr>
+        <w:t>(</w:t>
+      </w:r>
+      <w:proofErr w:type="spellStart"/>
+      <w:r>
+        <w:rPr>
+          <w:lang w:val="en-US" w:bidi="fa-IR"/>
+        </w:rPr>
+        <w:t>df$date</w:t>
+      </w:r>
+      <w:proofErr w:type="spellEnd"/>
+      <w:r>
+        <w:rPr>
+          <w:lang w:val="en-US" w:bidi="fa-IR"/>
+        </w:rPr>
+        <w:t>, 1, 4))</w:t>
+      </w:r>
+    </w:p>
+    <w:p>
+      <w:pPr>
+        <w:rPr>
+          <w:lang w:val="en-US" w:bidi="fa-IR"/>
+        </w:rPr>
+      </w:pPr>
+      <w:proofErr w:type="spellStart"/>
+      <w:r>
+        <w:rPr>
+          <w:lang w:val="en-US" w:bidi="fa-IR"/>
+        </w:rPr>
+        <w:t>df$month</w:t>
+      </w:r>
+      <w:proofErr w:type="spellEnd"/>
+      <w:r>
+        <w:rPr>
+          <w:lang w:val="en-US" w:bidi="fa-IR"/>
+        </w:rPr>
+        <w:t xml:space="preserve"> &lt;- </w:t>
+      </w:r>
+      <w:proofErr w:type="spellStart"/>
+      <w:proofErr w:type="gramStart"/>
+      <w:r>
+        <w:rPr>
+          <w:lang w:val="en-US" w:bidi="fa-IR"/>
+        </w:rPr>
+        <w:t>as.numeric</w:t>
+      </w:r>
+      <w:proofErr w:type="spellEnd"/>
+      <w:proofErr w:type="gramEnd"/>
+      <w:r>
+        <w:rPr>
+          <w:lang w:val="en-US" w:bidi="fa-IR"/>
+        </w:rPr>
+        <w:t>(</w:t>
+      </w:r>
+      <w:proofErr w:type="spellStart"/>
+      <w:r>
+        <w:rPr>
+          <w:lang w:val="en-US" w:bidi="fa-IR"/>
+        </w:rPr>
+        <w:t>substr</w:t>
+      </w:r>
+      <w:proofErr w:type="spellEnd"/>
+      <w:r>
+        <w:rPr>
+          <w:lang w:val="en-US" w:bidi="fa-IR"/>
+        </w:rPr>
+        <w:t>(</w:t>
+      </w:r>
+      <w:proofErr w:type="spellStart"/>
+      <w:r>
+        <w:rPr>
+          <w:lang w:val="en-US" w:bidi="fa-IR"/>
+        </w:rPr>
+        <w:t>df$date</w:t>
+      </w:r>
+      <w:proofErr w:type="spellEnd"/>
+      <w:r>
+        <w:rPr>
+          <w:lang w:val="en-US" w:bidi="fa-IR"/>
+        </w:rPr>
+        <w:t>, 5, 6))</w:t>
+      </w:r>
+    </w:p>
+    <w:p>
+      <w:pPr>
+        <w:rPr>
+          <w:lang w:val="en-US" w:bidi="fa-IR"/>
+        </w:rPr>
+      </w:pPr>
+    </w:p>
+    <w:p>
+      <w:pPr>
+        <w:rPr>
+          <w:lang w:val="en-US" w:bidi="fa-IR"/>
+        </w:rPr>
+      </w:pPr>
+    </w:p>
+    <w:p>
+      <w:pPr>
+        <w:rPr>
+          <w:lang w:val="en-US" w:bidi="fa-IR"/>
+        </w:rPr>
+      </w:pPr>
+      <w:proofErr w:type="spellStart"/>
+      <w:r>
+        <w:rPr>
+          <w:lang w:val="en-US" w:bidi="fa-IR"/>
+        </w:rPr>
+        <w:t>df$season</w:t>
+      </w:r>
+      <w:proofErr w:type="spellEnd"/>
+      <w:r>
+        <w:rPr>
+          <w:lang w:val="en-US" w:bidi="fa-IR"/>
+        </w:rPr>
+        <w:t xml:space="preserve"> &lt;- "Autumn"</w:t>
+      </w:r>
+    </w:p>
+    <w:p>
+      <w:pPr>
+        <w:rPr>
+          <w:lang w:val="en-US" w:bidi="fa-IR"/>
+        </w:rPr>
+      </w:pPr>
+      <w:proofErr w:type="spellStart"/>
+      <w:r>
+        <w:rPr>
+          <w:lang w:val="en-US" w:bidi="fa-IR"/>
+        </w:rPr>
+        <w:t>df$</w:t>
+      </w:r>
+      <w:proofErr w:type="gramStart"/>
+      <w:r>
+        <w:rPr>
+          <w:lang w:val="en-US" w:bidi="fa-IR"/>
+        </w:rPr>
+        <w:t>season</w:t>
+      </w:r>
+      <w:proofErr w:type="spellEnd"/>
+      <w:r>
+        <w:rPr>
+          <w:lang w:val="en-US" w:bidi="fa-IR"/>
+        </w:rPr>
+        <w:t>[</w:t>
+      </w:r>
+      <w:proofErr w:type="spellStart"/>
+      <w:proofErr w:type="gramEnd"/>
+      <w:r>
+        <w:rPr>
+          <w:lang w:val="en-US" w:bidi="fa-IR"/>
+        </w:rPr>
+        <w:t>df$month</w:t>
+      </w:r>
+      <w:proofErr w:type="spellEnd"/>
+      <w:r>
+        <w:rPr>
+          <w:lang w:val="en-US" w:bidi="fa-IR"/>
+        </w:rPr>
+        <w:t xml:space="preserve"> %in% c(12,1,2)] &lt;- "Winter"</w:t>
+      </w:r>
+    </w:p>
+    <w:p>
+      <w:pPr>
+        <w:rPr>
+          <w:lang w:val="en-US" w:bidi="fa-IR"/>
+        </w:rPr>
+      </w:pPr>
+      <w:proofErr w:type="spellStart"/>
+      <w:r>
+        <w:rPr>
+          <w:lang w:val="en-US" w:bidi="fa-IR"/>
+        </w:rPr>
+        <w:t>df$</w:t>
+      </w:r>
+      <w:proofErr w:type="gramStart"/>
+      <w:r>
+        <w:rPr>
+          <w:lang w:val="en-US" w:bidi="fa-IR"/>
+        </w:rPr>
+        <w:t>season</w:t>
+      </w:r>
+      <w:proofErr w:type="spellEnd"/>
+      <w:r>
+        <w:rPr>
+          <w:lang w:val="en-US" w:bidi="fa-IR"/>
+        </w:rPr>
+        <w:t>[</w:t>
+      </w:r>
+      <w:proofErr w:type="spellStart"/>
+      <w:proofErr w:type="gramEnd"/>
+      <w:r>
+        <w:rPr>
+          <w:lang w:val="en-US" w:bidi="fa-IR"/>
+        </w:rPr>
+        <w:t>df$month</w:t>
+      </w:r>
+      <w:proofErr w:type="spellEnd"/>
+      <w:r>
+        <w:rPr>
+          <w:lang w:val="en-US" w:bidi="fa-IR"/>
+        </w:rPr>
+        <w:t xml:space="preserve"> %in% c(3,4,5)] &lt;- "Spring"</w:t>
+      </w:r>
+    </w:p>
+    <w:p>
+      <w:pPr>
+        <w:rPr>
+          <w:lang w:val="en-US" w:bidi="fa-IR"/>
+        </w:rPr>
+      </w:pPr>
+      <w:proofErr w:type="spellStart"/>
+      <w:r>
+        <w:rPr>
+          <w:lang w:val="en-US" w:bidi="fa-IR"/>
+        </w:rPr>
+        <w:t>df$</w:t>
+      </w:r>
+      <w:proofErr w:type="gramStart"/>
+      <w:r>
+        <w:rPr>
+          <w:lang w:val="en-US" w:bidi="fa-IR"/>
+        </w:rPr>
+        <w:t>season</w:t>
+      </w:r>
+      <w:proofErr w:type="spellEnd"/>
+      <w:r>
+        <w:rPr>
+          <w:lang w:val="en-US" w:bidi="fa-IR"/>
+        </w:rPr>
+        <w:t>[</w:t>
+      </w:r>
+      <w:proofErr w:type="spellStart"/>
+      <w:proofErr w:type="gramEnd"/>
+      <w:r>
+        <w:rPr>
+          <w:lang w:val="en-US" w:bidi="fa-IR"/>
+        </w:rPr>
+        <w:t>df$month</w:t>
+      </w:r>
+      <w:proofErr w:type="spellEnd"/>
+      <w:r>
+        <w:rPr>
+          <w:lang w:val="en-US" w:bidi="fa-IR"/>
+        </w:rPr>
+        <w:t xml:space="preserve"> %in% c(6,7,8)] &lt;- "Summer"</w:t>
+      </w:r>
+    </w:p>
+    <w:p>
+      <w:pPr>
+        <w:rPr>
+          <w:lang w:val="en-US" w:bidi="fa-IR"/>
+        </w:rPr>
+      </w:pPr>
+    </w:p>
+    <w:p>
+      <w:pPr>
+        <w:rPr>
+          <w:lang w:val="en-US" w:bidi="fa-IR"/>
+        </w:rPr>
+      </w:pPr>
+    </w:p>
+    <w:p>
+      <w:pPr>
+        <w:rPr>
+          <w:lang w:val="en-US" w:bidi="fa-IR"/>
+        </w:rPr>
+      </w:pPr>
+      <w:r>
+        <w:rPr>
+          <w:lang w:val="en-US" w:bidi="fa-IR"/>
+        </w:rPr>
+        <w:t>df &lt;- df</w:t>
+      </w:r>
+      <w:proofErr w:type="gramStart"/>
+      <w:r>
+        <w:rPr>
+          <w:lang w:val="en-US" w:bidi="fa-IR"/>
+        </w:rPr>
+        <w:t>[!is.na</w:t>
+      </w:r>
+      <w:proofErr w:type="gramEnd"/>
+      <w:r>
+        <w:rPr>
+          <w:lang w:val="en-US" w:bidi="fa-IR"/>
+        </w:rPr>
+        <w:t>(</w:t>
+      </w:r>
+      <w:proofErr w:type="spellStart"/>
+      <w:r>
+        <w:rPr>
+          <w:lang w:val="en-US" w:bidi="fa-IR"/>
+        </w:rPr>
+        <w:t>df$precipitation</w:t>
+      </w:r>
+      <w:proofErr w:type="spellEnd"/>
+      <w:r>
+        <w:rPr>
+          <w:lang w:val="en-US" w:bidi="fa-IR"/>
+        </w:rPr>
+        <w:t>), ]</w:t>
+      </w:r>
+    </w:p>
+    <w:p>
+      <w:pPr>
+        <w:rPr>
+          <w:lang w:val="en-US" w:bidi="fa-IR"/>
+        </w:rPr>
+      </w:pPr>
+    </w:p>
+    <w:p>
+      <w:pPr>
+        <w:rPr>
+          <w:lang w:val="en-US" w:bidi="fa-IR"/>
+        </w:rPr>
+      </w:pPr>
+      <w:r>
+        <w:rPr>
+          <w:lang w:val="en-US" w:bidi="fa-IR"/>
+        </w:rPr>
+        <w:t># Pairwise Wilcoxon</w:t>
+      </w:r>
+    </w:p>
+    <w:p>
+      <w:pPr>
+        <w:rPr>
+          <w:lang w:val="en-US" w:bidi="fa-IR"/>
+        </w:rPr>
+      </w:pPr>
+    </w:p>
+    <w:p>
+      <w:pPr>
+        <w:rPr>
+          <w:lang w:val="en-US" w:bidi="fa-IR"/>
+        </w:rPr>
+      </w:pPr>
+      <w:proofErr w:type="spellStart"/>
+      <w:r>
+        <w:rPr>
+          <w:lang w:val="en-US" w:bidi="fa-IR"/>
+        </w:rPr>
+        <w:t>pairwise_res</w:t>
+      </w:r>
+      <w:proofErr w:type="spellEnd"/>
+      <w:r>
+        <w:rPr>
+          <w:lang w:val="en-US" w:bidi="fa-IR"/>
+        </w:rPr>
+        <w:t xml:space="preserve"> &lt;- </w:t>
+      </w:r>
+      <w:proofErr w:type="spellStart"/>
+      <w:proofErr w:type="gramStart"/>
+      <w:r>
+        <w:rPr>
+          <w:lang w:val="en-US" w:bidi="fa-IR"/>
+        </w:rPr>
+        <w:t>pairwise.wilcox</w:t>
+      </w:r>
+      <w:proofErr w:type="gramEnd"/>
+      <w:r>
+        <w:rPr>
+          <w:lang w:val="en-US" w:bidi="fa-IR"/>
+        </w:rPr>
+        <w:t>.test</w:t>
+      </w:r>
+      <w:proofErr w:type="spellEnd"/>
+      <w:r>
+        <w:rPr>
+          <w:lang w:val="en-US" w:bidi="fa-IR"/>
+        </w:rPr>
+        <w:t>(</w:t>
+      </w:r>
+      <w:proofErr w:type="spellStart"/>
+      <w:r>
+        <w:rPr>
+          <w:lang w:val="en-US" w:bidi="fa-IR"/>
+        </w:rPr>
+        <w:t>df$precipitation</w:t>
+      </w:r>
+      <w:proofErr w:type="spellEnd"/>
+      <w:r>
+        <w:rPr>
+          <w:lang w:val="en-US" w:bidi="fa-IR"/>
+        </w:rPr>
+        <w:t xml:space="preserve">, </w:t>
+      </w:r>
+      <w:proofErr w:type="spellStart"/>
+      <w:r>
+        <w:rPr>
+          <w:lang w:val="en-US" w:bidi="fa-IR"/>
+        </w:rPr>
+        <w:t>df$season</w:t>
+      </w:r>
+      <w:proofErr w:type="spellEnd"/>
+      <w:r>
+        <w:rPr>
+          <w:lang w:val="en-US" w:bidi="fa-IR"/>
+        </w:rPr>
+        <w:t>,</w:t>
+      </w:r>
+    </w:p>
+    <w:p>
+      <w:pPr>
+        <w:rPr>
+          <w:lang w:val="en-US" w:bidi="fa-IR"/>
+        </w:rPr>
+      </w:pPr>
+      <w:r>
+        <w:rPr>
+          <w:lang w:val="en-US" w:bidi="fa-IR"/>
+        </w:rPr>
+        <w:t xml:space="preserve">                                     </w:t>
+      </w:r>
+      <w:proofErr w:type="spellStart"/>
+      <w:proofErr w:type="gramStart"/>
+      <w:r>
+        <w:rPr>
+          <w:lang w:val="en-US" w:bidi="fa-IR"/>
+        </w:rPr>
+        <w:t>p.adjust</w:t>
+      </w:r>
+      <w:proofErr w:type="gramEnd"/>
+      <w:r>
+        <w:rPr>
+          <w:lang w:val="en-US" w:bidi="fa-IR"/>
+        </w:rPr>
+        <w:t>.method</w:t>
+      </w:r>
+      <w:proofErr w:type="spellEnd"/>
+      <w:r>
+        <w:rPr>
+          <w:lang w:val="en-US" w:bidi="fa-IR"/>
+        </w:rPr>
+        <w:t xml:space="preserve"> = "holm")</w:t>
+      </w:r>
+    </w:p>
+    <w:p>
+      <w:pPr>
+        <w:rPr>
+          <w:lang w:val="en-US" w:bidi="fa-IR"/>
+        </w:rPr>
+      </w:pPr>
+      <w:r>
+        <w:rPr>
+          <w:lang w:val="en-US" w:bidi="fa-IR"/>
+        </w:rPr>
+        <w:t>print(</w:t>
+      </w:r>
+      <w:proofErr w:type="spellStart"/>
+      <w:r>
+        <w:rPr>
+          <w:lang w:val="en-US" w:bidi="fa-IR"/>
+        </w:rPr>
+        <w:t>pairwise_res</w:t>
+      </w:r>
+      <w:proofErr w:type="spellEnd"/>
+      <w:r>
+        <w:rPr>
+          <w:lang w:val="en-US" w:bidi="fa-IR"/>
+        </w:rPr>
+        <w:t>)</w:t>
+      </w:r>
+    </w:p>
+    <w:p>
+      <w:pPr>
+        <w:rPr>
+          <w:lang w:val="en-US" w:bidi="fa-IR"/>
+        </w:rPr>
+      </w:pPr>
+    </w:p>
+    <w:p>
+      <w:pPr>
+        <w:rPr>
+          <w:lang w:val="en-US" w:bidi="fa-IR"/>
+        </w:rPr>
+      </w:pPr>
+    </w:p>
+    <w:p>
+      <w:pPr>
+        <w:rPr>
+          <w:lang w:val="en-US" w:bidi="fa-IR"/>
+        </w:rPr>
+      </w:pPr>
+      <w:r>
+        <w:rPr>
+          <w:lang w:val="en-US" w:bidi="fa-IR"/>
+        </w:rPr>
+        <w:t># Boxplot</w:t>
+      </w:r>
+    </w:p>
+    <w:p>
+      <w:pPr>
+        <w:rPr>
+          <w:lang w:val="en-US" w:bidi="fa-IR"/>
+        </w:rPr>
+      </w:pPr>
+    </w:p>
+    <w:p>
+      <w:pPr>
+        <w:rPr>
+          <w:lang w:val="en-US" w:bidi="fa-IR"/>
+        </w:rPr>
+      </w:pPr>
+      <w:proofErr w:type="gramStart"/>
+      <w:r>
+        <w:rPr>
+          <w:lang w:val="en-US" w:bidi="fa-IR"/>
+        </w:rPr>
+        <w:t>boxplot(</w:t>
+      </w:r>
+      <w:proofErr w:type="gramEnd"/>
+      <w:r>
+        <w:rPr>
+          <w:lang w:val="en-US" w:bidi="fa-IR"/>
+        </w:rPr>
+        <w:t>precipitation ~ season, data = df,</w:t>
+      </w:r>
+    </w:p>
+    <w:p>
+      <w:pPr>
+        <w:rPr>
+          <w:lang w:val="en-US" w:bidi="fa-IR"/>
+        </w:rPr>
+      </w:pPr>
+      <w:r>
+        <w:rPr>
+          <w:lang w:val="en-US" w:bidi="fa-IR"/>
+        </w:rPr>
+        <w:t xml:space="preserve">        main = "Daily Precipitation in London by Season (1979–2020)",</w:t>
+      </w:r>
+    </w:p>
+    <w:p>
+      <w:pPr>
+        <w:rPr>
+          <w:lang w:val="en-US" w:bidi="fa-IR"/>
+        </w:rPr>
+      </w:pPr>
+      <w:r>
+        <w:rPr>
+          <w:lang w:val="en-US" w:bidi="fa-IR"/>
+        </w:rPr>
+        <w:t xml:space="preserve">        </w:t>
+      </w:r>
+      <w:proofErr w:type="spellStart"/>
+      <w:r>
+        <w:rPr>
+          <w:lang w:val="en-US" w:bidi="fa-IR"/>
+        </w:rPr>
+        <w:t>xlab</w:t>
+      </w:r>
+      <w:proofErr w:type="spellEnd"/>
+      <w:r>
+        <w:rPr>
+          <w:lang w:val="en-US" w:bidi="fa-IR"/>
+        </w:rPr>
+        <w:t xml:space="preserve"> = "Season",</w:t>
+      </w:r>
+    </w:p>
+    <w:p>
+      <w:pPr>
+        <w:rPr>
+          <w:lang w:val="en-US" w:bidi="fa-IR"/>
+        </w:rPr>
+      </w:pPr>
+      <w:r>
+        <w:rPr>
+          <w:lang w:val="en-US" w:bidi="fa-IR"/>
+        </w:rPr>
+        <w:t xml:space="preserve">        </w:t>
+      </w:r>
+      <w:proofErr w:type="spellStart"/>
+      <w:r>
+        <w:rPr>
+          <w:lang w:val="en-US" w:bidi="fa-IR"/>
+        </w:rPr>
+        <w:t>ylab</w:t>
+      </w:r>
+      <w:proofErr w:type="spellEnd"/>
+      <w:r>
+        <w:rPr>
+          <w:lang w:val="en-US" w:bidi="fa-IR"/>
+        </w:rPr>
+        <w:t xml:space="preserve"> = "Precipitation (mm)",</w:t>
+      </w:r>
+    </w:p>
+    <w:p>
+      <w:pPr>
+        <w:rPr>
+          <w:lang w:val="en-US" w:bidi="fa-IR"/>
+        </w:rPr>
+      </w:pPr>
+      <w:r>
+        <w:rPr>
+          <w:lang w:val="en-US" w:bidi="fa-IR"/>
+        </w:rPr>
+        <w:t xml:space="preserve">        col = c("orange","</w:t>
+      </w:r>
+      <w:proofErr w:type="spellStart"/>
+      <w:r>
+        <w:rPr>
+          <w:lang w:val="en-US" w:bidi="fa-IR"/>
+        </w:rPr>
+        <w:t>lightgreen</w:t>
+      </w:r>
+      <w:proofErr w:type="spellEnd"/>
+      <w:r>
+        <w:rPr>
+          <w:lang w:val="en-US" w:bidi="fa-IR"/>
+        </w:rPr>
+        <w:t>","</w:t>
+      </w:r>
+      <w:proofErr w:type="spellStart"/>
+      <w:r>
+        <w:rPr>
+          <w:lang w:val="en-US" w:bidi="fa-IR"/>
+        </w:rPr>
+        <w:t>lightblue</w:t>
+      </w:r>
+      <w:proofErr w:type="spellEnd"/>
+      <w:r>
+        <w:rPr>
+          <w:lang w:val="en-US" w:bidi="fa-IR"/>
+        </w:rPr>
+        <w:t>","</w:t>
+      </w:r>
+      <w:proofErr w:type="spellStart"/>
+      <w:r>
+        <w:rPr>
+          <w:lang w:val="en-US" w:bidi="fa-IR"/>
+        </w:rPr>
+        <w:t>lightgray</w:t>
+      </w:r>
+      <w:proofErr w:type="spellEnd"/>
+      <w:r>
+        <w:rPr>
+          <w:lang w:val="en-US" w:bidi="fa-IR"/>
+        </w:rPr>
+        <w:t>"))</w:t>
+      </w:r>
+    </w:p>
+    <w:p>
+      <w:pPr>
+        <w:rPr>
+          <w:lang w:val="en-US" w:bidi="fa-IR"/>
+        </w:rPr>
+      </w:pPr>
+    </w:p>
+    <w:p>
+      <w:pPr>
+        <w:rPr>
+          <w:lang w:val="en-US" w:bidi="fa-IR"/>
+        </w:rPr>
+      </w:pPr>
+    </w:p>
+    <w:p>
+      <w:pPr>
+        <w:rPr>
+          <w:lang w:val="en-US" w:bidi="fa-IR"/>
+        </w:rPr>
+      </w:pPr>
+      <w:r>
+        <w:rPr>
+          <w:lang w:val="en-US" w:bidi="fa-IR"/>
+        </w:rPr>
+        <w:t># Histogram + Density per Season</w:t>
+      </w:r>
+    </w:p>
+    <w:p>
+      <w:pPr>
+        <w:rPr>
+          <w:lang w:val="en-US" w:bidi="fa-IR"/>
+        </w:rPr>
+      </w:pPr>
+    </w:p>
+    <w:p>
+      <w:pPr>
+        <w:rPr>
+          <w:lang w:val="en-US" w:bidi="fa-IR"/>
+        </w:rPr>
+      </w:pPr>
+      <w:r>
+        <w:rPr>
+          <w:lang w:val="en-US" w:bidi="fa-IR"/>
+        </w:rPr>
+        <w:t>par(</w:t>
+      </w:r>
+      <w:proofErr w:type="spellStart"/>
+      <w:r>
+        <w:rPr>
+          <w:lang w:val="en-US" w:bidi="fa-IR"/>
+        </w:rPr>
+        <w:t>mfrow</w:t>
+      </w:r>
+      <w:proofErr w:type="spellEnd"/>
+      <w:r>
+        <w:rPr>
+          <w:lang w:val="en-US" w:bidi="fa-IR"/>
+        </w:rPr>
+        <w:t>=</w:t>
+      </w:r>
+      <w:proofErr w:type="gramStart"/>
+      <w:r>
+        <w:rPr>
+          <w:lang w:val="en-US" w:bidi="fa-IR"/>
+        </w:rPr>
+        <w:t>c(</w:t>
+      </w:r>
+      <w:proofErr w:type="gramEnd"/>
+      <w:r>
+        <w:rPr>
+          <w:lang w:val="en-US" w:bidi="fa-IR"/>
+        </w:rPr>
+        <w:t>2,2))</w:t>
+      </w:r>
+    </w:p>
+    <w:p>
+      <w:pPr>
+        <w:rPr>
+          <w:lang w:val="en-US" w:bidi="fa-IR"/>
+        </w:rPr>
+      </w:pPr>
+      <w:proofErr w:type="gramStart"/>
+      <w:r>
+        <w:rPr>
+          <w:lang w:val="en-US" w:bidi="fa-IR"/>
+        </w:rPr>
+        <w:t>for(</w:t>
+      </w:r>
+      <w:proofErr w:type="gramEnd"/>
+      <w:r>
+        <w:rPr>
+          <w:lang w:val="en-US" w:bidi="fa-IR"/>
+        </w:rPr>
+        <w:t>s in c("</w:t>
+      </w:r>
+      <w:proofErr w:type="spellStart"/>
+      <w:r>
+        <w:rPr>
+          <w:lang w:val="en-US" w:bidi="fa-IR"/>
+        </w:rPr>
+        <w:t>Winter","Spring","Summer","Autumn</w:t>
+      </w:r>
+      <w:proofErr w:type="spellEnd"/>
+      <w:r>
+        <w:rPr>
+          <w:lang w:val="en-US" w:bidi="fa-IR"/>
+        </w:rPr>
+        <w:t>")){</w:t>
+      </w:r>
+    </w:p>
+    <w:p>
+      <w:pPr>
+        <w:rPr>
+          <w:lang w:val="en-US" w:bidi="fa-IR"/>
+        </w:rPr>
+      </w:pPr>
+      <w:r>
+        <w:rPr>
+          <w:lang w:val="en-US" w:bidi="fa-IR"/>
+        </w:rPr>
+        <w:t xml:space="preserve">  hist(</w:t>
+      </w:r>
+      <w:proofErr w:type="spellStart"/>
+      <w:r>
+        <w:rPr>
+          <w:lang w:val="en-US" w:bidi="fa-IR"/>
+        </w:rPr>
+        <w:t>df$precipitation</w:t>
+      </w:r>
+      <w:proofErr w:type="spellEnd"/>
+      <w:r>
+        <w:rPr>
+          <w:lang w:val="en-US" w:bidi="fa-IR"/>
+        </w:rPr>
+        <w:t>[</w:t>
+      </w:r>
+      <w:proofErr w:type="spellStart"/>
+      <w:r>
+        <w:rPr>
+          <w:lang w:val="en-US" w:bidi="fa-IR"/>
+        </w:rPr>
+        <w:t>df$season</w:t>
+      </w:r>
+      <w:proofErr w:type="spellEnd"/>
+      <w:r>
+        <w:rPr>
+          <w:lang w:val="en-US" w:bidi="fa-IR"/>
+        </w:rPr>
+        <w:t>==s],</w:t>
+      </w:r>
+    </w:p>
+    <w:p>
+      <w:pPr>
+        <w:rPr>
+          <w:lang w:val="en-US" w:bidi="fa-IR"/>
+        </w:rPr>
+      </w:pPr>
+      <w:r>
+        <w:rPr>
+          <w:lang w:val="en-US" w:bidi="fa-IR"/>
+        </w:rPr>
+        <w:t xml:space="preserve">       breaks=30,</w:t>
+      </w:r>
+    </w:p>
+    <w:p>
+      <w:pPr>
+        <w:rPr>
+          <w:lang w:val="en-US" w:bidi="fa-IR"/>
+        </w:rPr>
+      </w:pPr>
+      <w:r>
+        <w:rPr>
+          <w:lang w:val="en-US" w:bidi="fa-IR"/>
+        </w:rPr>
+        <w:t xml:space="preserve">       col="</w:t>
+      </w:r>
+      <w:proofErr w:type="spellStart"/>
+      <w:r>
+        <w:rPr>
+          <w:lang w:val="en-US" w:bidi="fa-IR"/>
+        </w:rPr>
+        <w:t>lightblue</w:t>
+      </w:r>
+      <w:proofErr w:type="spellEnd"/>
+      <w:r>
+        <w:rPr>
+          <w:lang w:val="en-US" w:bidi="fa-IR"/>
+        </w:rPr>
+        <w:t>",</w:t>
+      </w:r>
+    </w:p>
+    <w:p>
+      <w:pPr>
+        <w:rPr>
+          <w:lang w:val="en-US" w:bidi="fa-IR"/>
+        </w:rPr>
+      </w:pPr>
+      <w:r>
+        <w:rPr>
+          <w:lang w:val="en-US" w:bidi="fa-IR"/>
+        </w:rPr>
+        <w:t xml:space="preserve">       main=</w:t>
+      </w:r>
+      <w:proofErr w:type="gramStart"/>
+      <w:r>
+        <w:rPr>
+          <w:lang w:val="en-US" w:bidi="fa-IR"/>
+        </w:rPr>
+        <w:t>paste(</w:t>
+      </w:r>
+      <w:proofErr w:type="gramEnd"/>
+      <w:r>
+        <w:rPr>
+          <w:lang w:val="en-US" w:bidi="fa-IR"/>
+        </w:rPr>
+        <w:t>"Histogram of Precipitation:", s),</w:t>
+      </w:r>
+    </w:p>
+    <w:p>
+      <w:pPr>
+        <w:rPr>
+          <w:lang w:val="en-US" w:bidi="fa-IR"/>
+        </w:rPr>
+      </w:pPr>
+      <w:r>
+        <w:rPr>
+          <w:lang w:val="en-US" w:bidi="fa-IR"/>
+        </w:rPr>
+        <w:lastRenderedPageBreak/>
+        <w:t xml:space="preserve">       </w:t>
+      </w:r>
+      <w:proofErr w:type="spellStart"/>
+      <w:r>
+        <w:rPr>
+          <w:lang w:val="en-US" w:bidi="fa-IR"/>
+        </w:rPr>
+        <w:t>xlab</w:t>
+      </w:r>
+      <w:proofErr w:type="spellEnd"/>
+      <w:r>
+        <w:rPr>
+          <w:lang w:val="en-US" w:bidi="fa-IR"/>
+        </w:rPr>
+        <w:t>="Precipitation (mm)",</w:t>
+      </w:r>
+    </w:p>
+    <w:p>
+      <w:pPr>
+        <w:rPr>
+          <w:lang w:val="en-US" w:bidi="fa-IR"/>
+        </w:rPr>
+      </w:pPr>
+      <w:r>
+        <w:rPr>
+          <w:lang w:val="en-US" w:bidi="fa-IR"/>
+        </w:rPr>
+        <w:t xml:space="preserve">       </w:t>
+      </w:r>
+      <w:proofErr w:type="spellStart"/>
+      <w:r>
+        <w:rPr>
+          <w:lang w:val="en-US" w:bidi="fa-IR"/>
+        </w:rPr>
+        <w:t>ylab</w:t>
+      </w:r>
+      <w:proofErr w:type="spellEnd"/>
+      <w:r>
+        <w:rPr>
+          <w:lang w:val="en-US" w:bidi="fa-IR"/>
+        </w:rPr>
+        <w:t>="Frequency",</w:t>
+      </w:r>
+    </w:p>
+    <w:p>
+      <w:pPr>
+        <w:rPr>
+          <w:lang w:val="en-US" w:bidi="fa-IR"/>
+        </w:rPr>
+      </w:pPr>
+      <w:r>
+        <w:rPr>
+          <w:lang w:val="en-US" w:bidi="fa-IR"/>
+        </w:rPr>
+        <w:t xml:space="preserve">       </w:t>
+      </w:r>
+      <w:proofErr w:type="spellStart"/>
+      <w:r>
+        <w:rPr>
+          <w:lang w:val="en-US" w:bidi="fa-IR"/>
+        </w:rPr>
+        <w:t>freq</w:t>
+      </w:r>
+      <w:proofErr w:type="spellEnd"/>
+      <w:r>
+        <w:rPr>
+          <w:lang w:val="en-US" w:bidi="fa-IR"/>
+        </w:rPr>
+        <w:t>=FALSE)</w:t>
+      </w:r>
+    </w:p>
+    <w:p>
+      <w:pPr>
+        <w:rPr>
+          <w:lang w:val="en-US" w:bidi="fa-IR"/>
+        </w:rPr>
+      </w:pPr>
+      <w:r>
+        <w:rPr>
+          <w:lang w:val="en-US" w:bidi="fa-IR"/>
+        </w:rPr>
+        <w:t xml:space="preserve">  lines(density(</w:t>
+      </w:r>
+      <w:proofErr w:type="spellStart"/>
+      <w:r>
+        <w:rPr>
+          <w:lang w:val="en-US" w:bidi="fa-IR"/>
+        </w:rPr>
+        <w:t>df$precipitation</w:t>
+      </w:r>
+      <w:proofErr w:type="spellEnd"/>
+      <w:r>
+        <w:rPr>
+          <w:lang w:val="en-US" w:bidi="fa-IR"/>
+        </w:rPr>
+        <w:t>[</w:t>
+      </w:r>
+      <w:proofErr w:type="spellStart"/>
+      <w:r>
+        <w:rPr>
+          <w:lang w:val="en-US" w:bidi="fa-IR"/>
+        </w:rPr>
+        <w:t>df$season</w:t>
+      </w:r>
+      <w:proofErr w:type="spellEnd"/>
+      <w:r>
+        <w:rPr>
+          <w:lang w:val="en-US" w:bidi="fa-IR"/>
+        </w:rPr>
+        <w:t xml:space="preserve">==s]), col="red", </w:t>
+      </w:r>
+      <w:proofErr w:type="spellStart"/>
+      <w:r>
+        <w:rPr>
+          <w:lang w:val="en-US" w:bidi="fa-IR"/>
+        </w:rPr>
+        <w:t>lwd</w:t>
+      </w:r>
+      <w:proofErr w:type="spellEnd"/>
+      <w:r>
+        <w:rPr>
+          <w:lang w:val="en-US" w:bidi="fa-IR"/>
+        </w:rPr>
+        <w:t>=2)</w:t>
+      </w:r>
+    </w:p>
+    <w:p>
+      <w:pPr>
+        <w:rPr>
+          <w:lang w:val="en-US" w:bidi="fa-IR"/>
+        </w:rPr>
+      </w:pPr>
+      <w:r>
+        <w:rPr>
+          <w:lang w:val="en-US" w:bidi="fa-IR"/>
+        </w:rPr>
+        <w:t>}</w:t>
+      </w:r>
+    </w:p>
+    <w:p>
+      <w:pPr>
+        <w:rPr>
+          <w:lang w:val="en-US" w:bidi="fa-IR"/>
+        </w:rPr>
+      </w:pPr>
+      <w:r>
+        <w:rPr>
+          <w:lang w:val="en-US" w:bidi="fa-IR"/>
+        </w:rPr>
+        <w:t>par(</w:t>
+      </w:r>
+      <w:proofErr w:type="spellStart"/>
+      <w:r>
+        <w:rPr>
+          <w:lang w:val="en-US" w:bidi="fa-IR"/>
+        </w:rPr>
+        <w:t>mfrow</w:t>
+      </w:r>
+      <w:proofErr w:type="spellEnd"/>
+      <w:r>
+        <w:rPr>
+          <w:lang w:val="en-US" w:bidi="fa-IR"/>
+        </w:rPr>
+        <w:t>=</w:t>
+      </w:r>
+      <w:proofErr w:type="gramStart"/>
+      <w:r>
+        <w:rPr>
+          <w:lang w:val="en-US" w:bidi="fa-IR"/>
+        </w:rPr>
+        <w:t>c(</w:t>
+      </w:r>
+      <w:proofErr w:type="gramEnd"/>
+      <w:r>
+        <w:rPr>
+          <w:lang w:val="en-US" w:bidi="fa-IR"/>
+        </w:rPr>
+        <w:t>1,1))  # Reset</w:t>
+      </w:r>
+    </w:p>
+    <w:p>
+      <w:pPr>
+        <w:rPr>
+          <w:lang w:val="en-US" w:bidi="fa-IR"/>
+        </w:rPr>
+      </w:pPr>
+    </w:p>
+    <w:p>
+      <w:pPr>
+        <w:rPr>
+          <w:lang w:val="en-US" w:bidi="fa-IR"/>
+        </w:rPr>
+      </w:pPr>
+    </w:p>
+    <w:p>
+      <w:pPr>
+        <w:rPr>
+          <w:lang w:val="en-US" w:bidi="fa-IR"/>
+        </w:rPr>
+      </w:pPr>
+      <w:r>
+        <w:rPr>
+          <w:lang w:val="en-US" w:bidi="fa-IR"/>
+        </w:rPr>
+        <w:t xml:space="preserve"># Mean Precipitation </w:t>
+      </w:r>
+      <w:proofErr w:type="spellStart"/>
+      <w:r>
+        <w:rPr>
+          <w:lang w:val="en-US" w:bidi="fa-IR"/>
+        </w:rPr>
+        <w:t>Barplot</w:t>
+      </w:r>
+      <w:proofErr w:type="spellEnd"/>
+    </w:p>
+    <w:p>
+      <w:pPr>
+        <w:rPr>
+          <w:lang w:val="en-US" w:bidi="fa-IR"/>
+        </w:rPr>
+      </w:pPr>
+    </w:p>
+    <w:p>
+      <w:pPr>
+        <w:rPr>
+          <w:lang w:val="en-US" w:bidi="fa-IR"/>
+        </w:rPr>
+      </w:pPr>
+      <w:r>
+        <w:rPr>
+          <w:lang w:val="en-US" w:bidi="fa-IR"/>
+        </w:rPr>
+        <w:t>seasons &lt;- c("</w:t>
+      </w:r>
+      <w:proofErr w:type="spellStart"/>
+      <w:r>
+        <w:rPr>
+          <w:lang w:val="en-US" w:bidi="fa-IR"/>
+        </w:rPr>
+        <w:t>Winter","Spring","Summer","Autumn</w:t>
+      </w:r>
+      <w:proofErr w:type="spellEnd"/>
+      <w:r>
+        <w:rPr>
+          <w:lang w:val="en-US" w:bidi="fa-IR"/>
+        </w:rPr>
+        <w:t>")</w:t>
+      </w:r>
+    </w:p>
+    <w:p>
+      <w:pPr>
+        <w:rPr>
+          <w:lang w:val="en-US" w:bidi="fa-IR"/>
+        </w:rPr>
+      </w:pPr>
+      <w:r>
+        <w:rPr>
+          <w:lang w:val="en-US" w:bidi="fa-IR"/>
+        </w:rPr>
+        <w:t xml:space="preserve">means &lt;- </w:t>
+      </w:r>
+      <w:proofErr w:type="spellStart"/>
+      <w:proofErr w:type="gramStart"/>
+      <w:r>
+        <w:rPr>
+          <w:lang w:val="en-US" w:bidi="fa-IR"/>
+        </w:rPr>
+        <w:t>tapply</w:t>
+      </w:r>
+      <w:proofErr w:type="spellEnd"/>
+      <w:r>
+        <w:rPr>
+          <w:lang w:val="en-US" w:bidi="fa-IR"/>
+        </w:rPr>
+        <w:t>(</w:t>
+      </w:r>
+      <w:proofErr w:type="spellStart"/>
+      <w:proofErr w:type="gramEnd"/>
+      <w:r>
+        <w:rPr>
+          <w:lang w:val="en-US" w:bidi="fa-IR"/>
+        </w:rPr>
+        <w:t>df$precipitation</w:t>
+      </w:r>
+      <w:proofErr w:type="spellEnd"/>
+      <w:r>
+        <w:rPr>
+          <w:lang w:val="en-US" w:bidi="fa-IR"/>
+        </w:rPr>
+        <w:t xml:space="preserve">, </w:t>
+      </w:r>
+      <w:proofErr w:type="spellStart"/>
+      <w:r>
+        <w:rPr>
+          <w:lang w:val="en-US" w:bidi="fa-IR"/>
+        </w:rPr>
+        <w:t>df$season</w:t>
+      </w:r>
+      <w:proofErr w:type="spellEnd"/>
+      <w:r>
+        <w:rPr>
+          <w:lang w:val="en-US" w:bidi="fa-IR"/>
+        </w:rPr>
+        <w:t>, mean)</w:t>
+      </w:r>
+    </w:p>
+    <w:p>
+      <w:pPr>
+        <w:rPr>
+          <w:lang w:val="en-US" w:bidi="fa-IR"/>
+        </w:rPr>
+      </w:pPr>
+      <w:proofErr w:type="spellStart"/>
+      <w:r>
+        <w:rPr>
+          <w:lang w:val="en-US" w:bidi="fa-IR"/>
+        </w:rPr>
+        <w:t>ses</w:t>
+      </w:r>
+      <w:proofErr w:type="spellEnd"/>
+      <w:r>
+        <w:rPr>
+          <w:lang w:val="en-US" w:bidi="fa-IR"/>
+        </w:rPr>
+        <w:t xml:space="preserve">   &lt;- </w:t>
+      </w:r>
+      <w:proofErr w:type="spellStart"/>
+      <w:proofErr w:type="gramStart"/>
+      <w:r>
+        <w:rPr>
+          <w:lang w:val="en-US" w:bidi="fa-IR"/>
+        </w:rPr>
+        <w:t>tapply</w:t>
+      </w:r>
+      <w:proofErr w:type="spellEnd"/>
+      <w:r>
+        <w:rPr>
+          <w:lang w:val="en-US" w:bidi="fa-IR"/>
+        </w:rPr>
+        <w:t>(</w:t>
+      </w:r>
+      <w:proofErr w:type="spellStart"/>
+      <w:proofErr w:type="gramEnd"/>
+      <w:r>
+        <w:rPr>
+          <w:lang w:val="en-US" w:bidi="fa-IR"/>
+        </w:rPr>
+        <w:t>df$precipitation</w:t>
+      </w:r>
+      <w:proofErr w:type="spellEnd"/>
+      <w:r>
+        <w:rPr>
+          <w:lang w:val="en-US" w:bidi="fa-IR"/>
+        </w:rPr>
+        <w:t xml:space="preserve">, </w:t>
+      </w:r>
+      <w:proofErr w:type="spellStart"/>
+      <w:r>
+        <w:rPr>
+          <w:lang w:val="en-US" w:bidi="fa-IR"/>
+        </w:rPr>
+        <w:t>df$season</w:t>
+      </w:r>
+      <w:proofErr w:type="spellEnd"/>
+      <w:r>
+        <w:rPr>
+          <w:lang w:val="en-US" w:bidi="fa-IR"/>
+        </w:rPr>
+        <w:t xml:space="preserve">, function(x) </w:t>
+      </w:r>
+      <w:proofErr w:type="spellStart"/>
+      <w:r>
+        <w:rPr>
+          <w:lang w:val="en-US" w:bidi="fa-IR"/>
+        </w:rPr>
+        <w:t>sd</w:t>
+      </w:r>
+      <w:proofErr w:type="spellEnd"/>
+      <w:r>
+        <w:rPr>
+          <w:lang w:val="en-US" w:bidi="fa-IR"/>
+        </w:rPr>
+        <w:t>(x)/sqrt(length(x)))</w:t>
+      </w:r>
+    </w:p>
+    <w:p>
+      <w:pPr>
+        <w:rPr>
+          <w:lang w:val="en-US" w:bidi="fa-IR"/>
+        </w:rPr>
+      </w:pPr>
+    </w:p>
+    <w:p>
+      <w:pPr>
+        <w:rPr>
+          <w:lang w:val="en-US" w:bidi="fa-IR"/>
+        </w:rPr>
+      </w:pPr>
+      <w:proofErr w:type="spellStart"/>
+      <w:r>
+        <w:rPr>
+          <w:lang w:val="en-US" w:bidi="fa-IR"/>
+        </w:rPr>
+        <w:t>bar_centers</w:t>
+      </w:r>
+      <w:proofErr w:type="spellEnd"/>
+      <w:r>
+        <w:rPr>
+          <w:lang w:val="en-US" w:bidi="fa-IR"/>
+        </w:rPr>
+        <w:t xml:space="preserve"> &lt;- </w:t>
+      </w:r>
+      <w:proofErr w:type="spellStart"/>
+      <w:proofErr w:type="gramStart"/>
+      <w:r>
+        <w:rPr>
+          <w:lang w:val="en-US" w:bidi="fa-IR"/>
+        </w:rPr>
+        <w:t>barplot</w:t>
+      </w:r>
+      <w:proofErr w:type="spellEnd"/>
+      <w:r>
+        <w:rPr>
+          <w:lang w:val="en-US" w:bidi="fa-IR"/>
+        </w:rPr>
+        <w:t>(</w:t>
+      </w:r>
+      <w:proofErr w:type="gramEnd"/>
+      <w:r>
+        <w:rPr>
+          <w:lang w:val="en-US" w:bidi="fa-IR"/>
+        </w:rPr>
+        <w:t>means,</w:t>
+      </w:r>
+    </w:p>
+    <w:p>
+      <w:pPr>
+        <w:rPr>
+          <w:lang w:val="en-US" w:bidi="fa-IR"/>
+        </w:rPr>
+      </w:pPr>
+      <w:r>
+        <w:rPr>
+          <w:lang w:val="en-US" w:bidi="fa-IR"/>
+        </w:rPr>
+        <w:t xml:space="preserve">                       </w:t>
+      </w:r>
+      <w:proofErr w:type="spellStart"/>
+      <w:r>
+        <w:rPr>
+          <w:lang w:val="en-US" w:bidi="fa-IR"/>
+        </w:rPr>
+        <w:t>names.arg</w:t>
+      </w:r>
+      <w:proofErr w:type="spellEnd"/>
+      <w:r>
+        <w:rPr>
+          <w:lang w:val="en-US" w:bidi="fa-IR"/>
+        </w:rPr>
+        <w:t>=seasons,</w:t>
+      </w:r>
+    </w:p>
+    <w:p>
+      <w:pPr>
+        <w:rPr>
+          <w:lang w:val="en-US" w:bidi="fa-IR"/>
+        </w:rPr>
+      </w:pPr>
+      <w:r>
+        <w:rPr>
+          <w:lang w:val="en-US" w:bidi="fa-IR"/>
+        </w:rPr>
+        <w:t xml:space="preserve">                       col=c("orange","</w:t>
+      </w:r>
+      <w:proofErr w:type="spellStart"/>
+      <w:r>
+        <w:rPr>
+          <w:lang w:val="en-US" w:bidi="fa-IR"/>
+        </w:rPr>
+        <w:t>lightgreen</w:t>
+      </w:r>
+      <w:proofErr w:type="spellEnd"/>
+      <w:r>
+        <w:rPr>
+          <w:lang w:val="en-US" w:bidi="fa-IR"/>
+        </w:rPr>
+        <w:t>","</w:t>
+      </w:r>
+      <w:proofErr w:type="spellStart"/>
+      <w:r>
+        <w:rPr>
+          <w:lang w:val="en-US" w:bidi="fa-IR"/>
+        </w:rPr>
+        <w:t>lightblue</w:t>
+      </w:r>
+      <w:proofErr w:type="spellEnd"/>
+      <w:r>
+        <w:rPr>
+          <w:lang w:val="en-US" w:bidi="fa-IR"/>
+        </w:rPr>
+        <w:t>","</w:t>
+      </w:r>
+      <w:proofErr w:type="spellStart"/>
+      <w:r>
+        <w:rPr>
+          <w:lang w:val="en-US" w:bidi="fa-IR"/>
+        </w:rPr>
+        <w:t>lightgray</w:t>
+      </w:r>
+      <w:proofErr w:type="spellEnd"/>
+      <w:r>
+        <w:rPr>
+          <w:lang w:val="en-US" w:bidi="fa-IR"/>
+        </w:rPr>
+        <w:t>"),</w:t>
+      </w:r>
+    </w:p>
+    <w:p>
+      <w:pPr>
+        <w:rPr>
+          <w:lang w:val="en-US" w:bidi="fa-IR"/>
+        </w:rPr>
+      </w:pPr>
+      <w:r>
+        <w:rPr>
+          <w:lang w:val="en-US" w:bidi="fa-IR"/>
+        </w:rPr>
+        <w:t xml:space="preserve">                       </w:t>
+      </w:r>
+      <w:proofErr w:type="spellStart"/>
+      <w:r>
+        <w:rPr>
+          <w:lang w:val="en-US" w:bidi="fa-IR"/>
+        </w:rPr>
+        <w:t>ylim</w:t>
+      </w:r>
+      <w:proofErr w:type="spellEnd"/>
+      <w:r>
+        <w:rPr>
+          <w:lang w:val="en-US" w:bidi="fa-IR"/>
+        </w:rPr>
+        <w:t>=</w:t>
+      </w:r>
+      <w:proofErr w:type="gramStart"/>
+      <w:r>
+        <w:rPr>
+          <w:lang w:val="en-US" w:bidi="fa-IR"/>
+        </w:rPr>
+        <w:t>c(</w:t>
+      </w:r>
+      <w:proofErr w:type="gramEnd"/>
+      <w:r>
+        <w:rPr>
+          <w:lang w:val="en-US" w:bidi="fa-IR"/>
+        </w:rPr>
+        <w:t>0, max(</w:t>
+      </w:r>
+      <w:proofErr w:type="spellStart"/>
+      <w:r>
+        <w:rPr>
+          <w:lang w:val="en-US" w:bidi="fa-IR"/>
+        </w:rPr>
+        <w:t>means+ses</w:t>
+      </w:r>
+      <w:proofErr w:type="spellEnd"/>
+      <w:r>
+        <w:rPr>
+          <w:lang w:val="en-US" w:bidi="fa-IR"/>
+        </w:rPr>
+        <w:t>)*1.1),</w:t>
+      </w:r>
+    </w:p>
+    <w:p>
+      <w:pPr>
+        <w:rPr>
+          <w:lang w:val="en-US" w:bidi="fa-IR"/>
+        </w:rPr>
+      </w:pPr>
+      <w:r>
+        <w:rPr>
+          <w:lang w:val="en-US" w:bidi="fa-IR"/>
+        </w:rPr>
+        <w:t xml:space="preserve">                       </w:t>
+      </w:r>
+      <w:proofErr w:type="spellStart"/>
+      <w:r>
+        <w:rPr>
+          <w:lang w:val="en-US" w:bidi="fa-IR"/>
+        </w:rPr>
+        <w:t>ylab</w:t>
+      </w:r>
+      <w:proofErr w:type="spellEnd"/>
+      <w:r>
+        <w:rPr>
+          <w:lang w:val="en-US" w:bidi="fa-IR"/>
+        </w:rPr>
+        <w:t>="Mean Precipitation (mm)",</w:t>
+      </w:r>
+    </w:p>
+    <w:p>
+      <w:pPr>
+        <w:rPr>
+          <w:lang w:val="en-US" w:bidi="fa-IR"/>
+        </w:rPr>
+      </w:pPr>
+      <w:r>
+        <w:rPr>
+          <w:lang w:val="en-US" w:bidi="fa-IR"/>
+        </w:rPr>
+        <w:t xml:space="preserve">                       main="Mean Daily Precipitation by Season")</w:t>
+      </w:r>
+    </w:p>
+    <w:p>
+      <w:pPr>
+        <w:rPr>
+          <w:lang w:val="en-US" w:bidi="fa-IR"/>
+        </w:rPr>
+      </w:pPr>
+    </w:p>
+    <w:p>
+      <w:pPr>
+        <w:rPr>
+          <w:lang w:val="en-US" w:bidi="fa-IR"/>
+        </w:rPr>
+      </w:pPr>
+      <w:proofErr w:type="spellStart"/>
+      <w:r>
+        <w:rPr>
+          <w:lang w:val="en-US" w:bidi="fa-IR"/>
+        </w:rPr>
+        <w:t>test_result</w:t>
+      </w:r>
+      <w:proofErr w:type="spellEnd"/>
+      <w:r>
+        <w:rPr>
+          <w:lang w:val="en-US" w:bidi="fa-IR"/>
+        </w:rPr>
+        <w:t xml:space="preserve"> &lt;- </w:t>
+      </w:r>
+      <w:proofErr w:type="spellStart"/>
+      <w:proofErr w:type="gramStart"/>
+      <w:r>
+        <w:rPr>
+          <w:lang w:val="en-US" w:bidi="fa-IR"/>
+        </w:rPr>
+        <w:t>pairwise.wilcox</w:t>
+      </w:r>
+      <w:proofErr w:type="gramEnd"/>
+      <w:r>
+        <w:rPr>
+          <w:lang w:val="en-US" w:bidi="fa-IR"/>
+        </w:rPr>
+        <w:t>.test</w:t>
+      </w:r>
+      <w:proofErr w:type="spellEnd"/>
+      <w:r>
+        <w:rPr>
+          <w:lang w:val="en-US" w:bidi="fa-IR"/>
+        </w:rPr>
+        <w:t>(</w:t>
+      </w:r>
+      <w:proofErr w:type="spellStart"/>
+      <w:r>
+        <w:rPr>
+          <w:lang w:val="en-US" w:bidi="fa-IR"/>
+        </w:rPr>
+        <w:t>df$precipitation</w:t>
+      </w:r>
+      <w:proofErr w:type="spellEnd"/>
+      <w:r>
+        <w:rPr>
+          <w:lang w:val="en-US" w:bidi="fa-IR"/>
+        </w:rPr>
+        <w:t xml:space="preserve">, </w:t>
+      </w:r>
+      <w:proofErr w:type="spellStart"/>
+      <w:r>
+        <w:rPr>
+          <w:lang w:val="en-US" w:bidi="fa-IR"/>
+        </w:rPr>
+        <w:t>df$year</w:t>
+      </w:r>
+      <w:proofErr w:type="spellEnd"/>
+      <w:r>
+        <w:rPr>
+          <w:lang w:val="en-US" w:bidi="fa-IR"/>
+        </w:rPr>
+        <w:t xml:space="preserve">, </w:t>
+      </w:r>
+      <w:proofErr w:type="spellStart"/>
+      <w:r>
+        <w:rPr>
+          <w:lang w:val="en-US" w:bidi="fa-IR"/>
+        </w:rPr>
+        <w:t>p.adjust.method</w:t>
+      </w:r>
+      <w:proofErr w:type="spellEnd"/>
+      <w:r>
+        <w:rPr>
+          <w:lang w:val="en-US" w:bidi="fa-IR"/>
+        </w:rPr>
+        <w:t xml:space="preserve"> = "holm")</w:t>
+      </w:r>
+    </w:p>
+    <w:p>
+      <w:pPr>
+        <w:rPr>
+          <w:lang w:val="en-US" w:bidi="fa-IR"/>
+        </w:rPr>
+      </w:pPr>
+      <w:proofErr w:type="spellStart"/>
+      <w:r>
+        <w:rPr>
+          <w:lang w:val="en-US" w:bidi="fa-IR"/>
+        </w:rPr>
+        <w:t>y_p_value_table</w:t>
+      </w:r>
+      <w:proofErr w:type="spellEnd"/>
+      <w:r>
+        <w:rPr>
+          <w:lang w:val="en-US" w:bidi="fa-IR"/>
+        </w:rPr>
+        <w:t xml:space="preserve"> &lt;- </w:t>
+      </w:r>
+      <w:proofErr w:type="spellStart"/>
+      <w:r>
+        <w:rPr>
+          <w:lang w:val="en-US" w:bidi="fa-IR"/>
+        </w:rPr>
+        <w:t>test_result$p.value</w:t>
+      </w:r>
+      <w:proofErr w:type="spellEnd"/>
+    </w:p>
+    <w:p>
+      <w:pPr>
+        <w:rPr>
+          <w:lang w:val="en-US" w:bidi="fa-IR"/>
+        </w:rPr>
+      </w:pPr>
+      <w:r>
+        <w:rPr>
+          <w:lang w:val="en-US" w:bidi="fa-IR"/>
+        </w:rPr>
+        <w:t>write.csv(</w:t>
+      </w:r>
+      <w:proofErr w:type="spellStart"/>
+      <w:r>
+        <w:rPr>
+          <w:lang w:val="en-US" w:bidi="fa-IR"/>
+        </w:rPr>
+        <w:t>y_p_value_table,"Farbod</w:t>
+      </w:r>
+      <w:proofErr w:type="spellEnd"/>
+      <w:r>
+        <w:rPr>
+          <w:lang w:val="en-US" w:bidi="fa-IR"/>
+        </w:rPr>
+        <w:t>/p_values_years.csv")</w:t>
+      </w:r>
+    </w:p>
+    <w:p>
+      <w:pPr>
+        <w:rPr>
+          <w:lang w:val="en-US" w:bidi="fa-IR"/>
+        </w:rPr>
+      </w:pPr>
+    </w:p>
+    <w:p>
+      <w:pPr>
+        <w:rPr>
+          <w:lang w:val="en-US" w:bidi="fa-IR"/>
+        </w:rPr>
+      </w:pPr>
+      <w:proofErr w:type="spellStart"/>
+      <w:r>
+        <w:rPr>
+          <w:lang w:val="en-US" w:bidi="fa-IR"/>
+        </w:rPr>
+        <w:t>test_result</w:t>
+      </w:r>
+      <w:proofErr w:type="spellEnd"/>
+      <w:r>
+        <w:rPr>
+          <w:lang w:val="en-US" w:bidi="fa-IR"/>
+        </w:rPr>
+        <w:t xml:space="preserve"> &lt;- </w:t>
+      </w:r>
+      <w:proofErr w:type="spellStart"/>
+      <w:proofErr w:type="gramStart"/>
+      <w:r>
+        <w:rPr>
+          <w:lang w:val="en-US" w:bidi="fa-IR"/>
+        </w:rPr>
+        <w:t>pairwise.wilcox</w:t>
+      </w:r>
+      <w:proofErr w:type="gramEnd"/>
+      <w:r>
+        <w:rPr>
+          <w:lang w:val="en-US" w:bidi="fa-IR"/>
+        </w:rPr>
+        <w:t>.test</w:t>
+      </w:r>
+      <w:proofErr w:type="spellEnd"/>
+      <w:r>
+        <w:rPr>
+          <w:lang w:val="en-US" w:bidi="fa-IR"/>
+        </w:rPr>
+        <w:t>(</w:t>
+      </w:r>
+      <w:proofErr w:type="spellStart"/>
+      <w:r>
+        <w:rPr>
+          <w:lang w:val="en-US" w:bidi="fa-IR"/>
+        </w:rPr>
+        <w:t>df$precipitation</w:t>
+      </w:r>
+      <w:proofErr w:type="spellEnd"/>
+      <w:r>
+        <w:rPr>
+          <w:lang w:val="en-US" w:bidi="fa-IR"/>
+        </w:rPr>
+        <w:t xml:space="preserve">, </w:t>
+      </w:r>
+      <w:proofErr w:type="spellStart"/>
+      <w:r>
+        <w:rPr>
+          <w:lang w:val="en-US" w:bidi="fa-IR"/>
+        </w:rPr>
+        <w:t>df$season_year</w:t>
+      </w:r>
+      <w:proofErr w:type="spellEnd"/>
+      <w:r>
+        <w:rPr>
+          <w:lang w:val="en-US" w:bidi="fa-IR"/>
+        </w:rPr>
+        <w:t xml:space="preserve">, </w:t>
+      </w:r>
+      <w:proofErr w:type="spellStart"/>
+      <w:r>
+        <w:rPr>
+          <w:lang w:val="en-US" w:bidi="fa-IR"/>
+        </w:rPr>
+        <w:t>p.adjust.method</w:t>
+      </w:r>
+      <w:proofErr w:type="spellEnd"/>
+      <w:r>
+        <w:rPr>
+          <w:lang w:val="en-US" w:bidi="fa-IR"/>
+        </w:rPr>
+        <w:t xml:space="preserve"> = "holm")</w:t>
+      </w:r>
+    </w:p>
+    <w:p>
+      <w:pPr>
+        <w:rPr>
+          <w:lang w:val="en-US" w:bidi="fa-IR"/>
+        </w:rPr>
+      </w:pPr>
+      <w:proofErr w:type="spellStart"/>
+      <w:r>
+        <w:rPr>
+          <w:lang w:val="en-US" w:bidi="fa-IR"/>
+        </w:rPr>
+        <w:t>s_p_value_table</w:t>
+      </w:r>
+      <w:proofErr w:type="spellEnd"/>
+      <w:r>
+        <w:rPr>
+          <w:lang w:val="en-US" w:bidi="fa-IR"/>
+        </w:rPr>
+        <w:t xml:space="preserve"> &lt;- </w:t>
+      </w:r>
+      <w:proofErr w:type="spellStart"/>
+      <w:r>
+        <w:rPr>
+          <w:lang w:val="en-US" w:bidi="fa-IR"/>
+        </w:rPr>
+        <w:t>test_result$p.value</w:t>
+      </w:r>
+      <w:proofErr w:type="spellEnd"/>
+    </w:p>
+    <w:p>
+      <w:pPr>
+        <w:rPr>
+          <w:lang w:val="en-US" w:bidi="fa-IR"/>
+        </w:rPr>
+      </w:pPr>
+      <w:proofErr w:type="gramStart"/>
+      <w:r>
+        <w:rPr>
+          <w:lang w:val="en-US" w:bidi="fa-IR"/>
+        </w:rPr>
+        <w:t>write.csv(</w:t>
+      </w:r>
+      <w:proofErr w:type="spellStart"/>
+      <w:proofErr w:type="gramEnd"/>
+      <w:r>
+        <w:rPr>
+          <w:lang w:val="en-US" w:bidi="fa-IR"/>
+        </w:rPr>
+        <w:t>s_p_value_table</w:t>
+      </w:r>
+      <w:proofErr w:type="spellEnd"/>
+      <w:r>
+        <w:rPr>
+          <w:lang w:val="en-US" w:bidi="fa-IR"/>
+        </w:rPr>
+        <w:t>, "Farbod/p_values_seasons.csv")</w:t>
+      </w:r>
+    </w:p>
+    <w:p>
+      <w:pPr>
+        <w:rPr>
+          <w:lang w:val="en-US" w:bidi="fa-IR"/>
+        </w:rPr>
+      </w:pPr>
+    </w:p>
+    <w:p>
+      <w:pPr>
+        <w:pStyle w:val="NormalWeb"/>
+        <w:jc w:val="both"/>
+        <w:rPr>
+          <w:sz w:val="28"/>
+          <w:szCs w:val="28"/>
+        </w:rPr>
+      </w:pPr>
+    </w:p>
     <w:sectPr>
-      <w:footerReference w:type="even" r:id="rId11"/>
-      <w:footerReference w:type="default" r:id="rId12"/>
+      <w:footerReference w:type="even" r:id="rId13"/>
+      <w:footerReference w:type="default" r:id="rId14"/>
       <w:pgSz w:w="11906" w:h="16838"/>
       <w:pgMar w:top="1440" w:right="1440" w:bottom="1440" w:left="1440" w:header="708" w:footer="708" w:gutter="0"/>
       <w:cols w:space="708"/>

</xml_diff>